<commit_message>
add support delete rows
</commit_message>
<xml_diff>
--- a/src/main/resources/romSourceBack.docx
+++ b/src/main/resources/romSourceBack.docx
@@ -2,6 +2,33 @@
 <file path=word/document.xml><?xml version="1.0" encoding="utf-8"?>
 <w:document xmlns:wpc="http://schemas.microsoft.com/office/word/2010/wordprocessingCanvas" xmlns:cx="http://schemas.microsoft.com/office/drawing/2014/chartex" xmlns:cx1="http://schemas.microsoft.com/office/drawing/2015/9/8/chartex" xmlns:mc="http://schemas.openxmlformats.org/markup-compatibility/2006" xmlns:o="urn:schemas-microsoft-com:office:office" xmlns:r="http://schemas.openxmlformats.org/officeDocument/2006/relationships" xmlns:m="http://schemas.openxmlformats.org/officeDocument/2006/math" xmlns:v="urn:schemas-microsoft-com:vml" xmlns:wp14="http://schemas.microsoft.com/office/word/2010/wordprocessingDrawing" xmlns:wp="http://schemas.openxmlformats.org/drawingml/2006/wordprocessingDrawing" xmlns:w10="urn:schemas-microsoft-com:office:word" xmlns:w="http://schemas.openxmlformats.org/wordprocessingml/2006/main" xmlns:w14="http://schemas.microsoft.com/office/word/2010/wordml" xmlns:w15="http://schemas.microsoft.com/office/word/2012/wordml" xmlns:w16se="http://schemas.microsoft.com/office/word/2015/wordml/symex" xmlns:wpg="http://schemas.microsoft.com/office/word/2010/wordprocessingGroup" xmlns:wpi="http://schemas.microsoft.com/office/word/2010/wordprocessingInk" xmlns:wne="http://schemas.microsoft.com/office/word/2006/wordml" xmlns:wps="http://schemas.microsoft.com/office/word/2010/wordprocessingShape" mc:Ignorable="w14 w15 w16se wp14">
   <w:body>
+    <w:p>
+      <w:pPr>
+        <w:widowControl w:val="0"/>
+        <w:autoSpaceDE w:val="0"/>
+        <w:autoSpaceDN w:val="0"/>
+        <w:ind w:firstLine="709"/>
+        <w:jc w:val="both"/>
+        <w:rPr>
+          <w:sz w:val="22"/>
+          <w:szCs w:val="22"/>
+        </w:rPr>
+      </w:pPr>
+      <w:r>
+        <w:rPr>
+          <w:sz w:val="22"/>
+          <w:szCs w:val="22"/>
+        </w:rPr>
+        <w:t>Закладка:</w:t>
+      </w:r>
+      <w:r>
+        <w:rPr>
+          <w:sz w:val="22"/>
+          <w:szCs w:val="22"/>
+        </w:rPr>
+        <w:t xml:space="preserve"> воть</w:t>
+      </w:r>
+    </w:p>
     <w:p>
       <w:pPr>
         <w:widowControl w:val="0"/>
@@ -15,323 +42,804 @@
           <w:lang w:val="en-US"/>
         </w:rPr>
       </w:pPr>
-      <w:r>
-        <w:rPr>
-          <w:b/>
-          <w:sz w:val="22"/>
-          <w:szCs w:val="22"/>
-          <w:highlight w:val="yellow"/>
-          <w:lang w:val="en-US"/>
-        </w:rPr>
-        <w:t>&lt;#assign seq = ["</w:t>
-      </w:r>
-      <w:r>
-        <w:rPr>
-          <w:b/>
-          <w:sz w:val="22"/>
-          <w:szCs w:val="22"/>
-          <w:highlight w:val="yellow"/>
-          <w:lang w:val="en-US"/>
-        </w:rPr>
-        <w:t>1</w:t>
-      </w:r>
-      <w:r>
-        <w:rPr>
-          <w:b/>
-          <w:sz w:val="22"/>
-          <w:szCs w:val="22"/>
-          <w:highlight w:val="yellow"/>
-          <w:lang w:val="en-US"/>
-        </w:rPr>
-        <w:t>", "</w:t>
-      </w:r>
-      <w:r>
-        <w:rPr>
-          <w:b/>
-          <w:sz w:val="22"/>
-          <w:szCs w:val="22"/>
-          <w:highlight w:val="yellow"/>
-          <w:lang w:val="en-US"/>
-        </w:rPr>
-        <w:t>2</w:t>
-      </w:r>
-      <w:r>
-        <w:rPr>
-          <w:b/>
-          <w:sz w:val="22"/>
-          <w:szCs w:val="22"/>
-          <w:highlight w:val="yellow"/>
-          <w:lang w:val="en-US"/>
-        </w:rPr>
-        <w:t>", "</w:t>
-      </w:r>
-      <w:r>
-        <w:rPr>
-          <w:b/>
-          <w:sz w:val="22"/>
-          <w:szCs w:val="22"/>
-          <w:highlight w:val="yellow"/>
-          <w:lang w:val="en-US"/>
-        </w:rPr>
-        <w:t>3</w:t>
-      </w:r>
-      <w:r>
-        <w:rPr>
-          <w:b/>
-          <w:sz w:val="22"/>
-          <w:szCs w:val="22"/>
-          <w:highlight w:val="yellow"/>
-          <w:lang w:val="en-US"/>
-        </w:rPr>
-        <w:t>", "</w:t>
-      </w:r>
-      <w:r>
-        <w:rPr>
-          <w:b/>
-          <w:sz w:val="22"/>
-          <w:szCs w:val="22"/>
-          <w:highlight w:val="yellow"/>
-          <w:lang w:val="en-US"/>
-        </w:rPr>
-        <w:t>4</w:t>
-      </w:r>
-      <w:r>
-        <w:rPr>
-          <w:b/>
-          <w:sz w:val="22"/>
-          <w:szCs w:val="22"/>
-          <w:highlight w:val="yellow"/>
-          <w:lang w:val="en-US"/>
-        </w:rPr>
-        <w:t>", "</w:t>
-      </w:r>
-      <w:r>
-        <w:rPr>
-          <w:b/>
-          <w:sz w:val="22"/>
-          <w:szCs w:val="22"/>
-          <w:highlight w:val="yellow"/>
-          <w:lang w:val="en-US"/>
-        </w:rPr>
-        <w:t>5</w:t>
-      </w:r>
-      <w:r>
-        <w:rPr>
-          <w:b/>
-          <w:sz w:val="22"/>
-          <w:szCs w:val="22"/>
-          <w:highlight w:val="yellow"/>
-          <w:lang w:val="en-US"/>
-        </w:rPr>
-        <w:t>", "</w:t>
-      </w:r>
-      <w:r>
-        <w:rPr>
-          <w:b/>
-          <w:sz w:val="22"/>
-          <w:szCs w:val="22"/>
-          <w:highlight w:val="yellow"/>
-          <w:lang w:val="en-US"/>
-        </w:rPr>
-        <w:t>6</w:t>
-      </w:r>
-      <w:r>
-        <w:rPr>
-          <w:b/>
-          <w:sz w:val="22"/>
-          <w:szCs w:val="22"/>
-          <w:highlight w:val="yellow"/>
-          <w:lang w:val="en-US"/>
-        </w:rPr>
-        <w:t>", "</w:t>
-      </w:r>
-      <w:r>
-        <w:rPr>
-          <w:b/>
-          <w:sz w:val="22"/>
-          <w:szCs w:val="22"/>
-          <w:highlight w:val="yellow"/>
-          <w:lang w:val="en-US"/>
-        </w:rPr>
-        <w:t>7</w:t>
-      </w:r>
-      <w:r>
-        <w:rPr>
-          <w:b/>
-          <w:sz w:val="22"/>
-          <w:szCs w:val="22"/>
-          <w:highlight w:val="yellow"/>
-          <w:lang w:val="en-US"/>
-        </w:rPr>
-        <w:t>", "</w:t>
-      </w:r>
-      <w:r>
-        <w:rPr>
-          <w:b/>
-          <w:sz w:val="22"/>
-          <w:szCs w:val="22"/>
-          <w:highlight w:val="yellow"/>
-          <w:lang w:val="en-US"/>
-        </w:rPr>
-        <w:t>8</w:t>
-      </w:r>
-      <w:r>
-        <w:rPr>
-          <w:b/>
-          <w:sz w:val="22"/>
-          <w:szCs w:val="22"/>
-          <w:highlight w:val="yellow"/>
-          <w:lang w:val="en-US"/>
-        </w:rPr>
-        <w:t>", "</w:t>
-      </w:r>
-      <w:r>
-        <w:rPr>
-          <w:b/>
-          <w:sz w:val="22"/>
-          <w:szCs w:val="22"/>
-          <w:highlight w:val="yellow"/>
-          <w:lang w:val="en-US"/>
-        </w:rPr>
-        <w:t>9</w:t>
-      </w:r>
-      <w:r>
-        <w:rPr>
-          <w:b/>
-          <w:sz w:val="22"/>
-          <w:szCs w:val="22"/>
-          <w:highlight w:val="yellow"/>
-          <w:lang w:val="en-US"/>
-        </w:rPr>
-        <w:t>", "</w:t>
-      </w:r>
-      <w:r>
-        <w:rPr>
-          <w:b/>
-          <w:sz w:val="22"/>
-          <w:szCs w:val="22"/>
-          <w:highlight w:val="yellow"/>
-          <w:lang w:val="en-US"/>
-        </w:rPr>
-        <w:t>10</w:t>
-      </w:r>
-      <w:r>
-        <w:rPr>
-          <w:b/>
-          <w:sz w:val="22"/>
-          <w:szCs w:val="22"/>
-          <w:highlight w:val="yellow"/>
-          <w:lang w:val="en-US"/>
-        </w:rPr>
-        <w:t>"]&gt;</w:t>
-      </w:r>
     </w:p>
+    <w:tbl>
+      <w:tblPr>
+        <w:tblW w:w="11526" w:type="dxa"/>
+        <w:tblInd w:w="93" w:type="dxa"/>
+        <w:tblLayout w:type="fixed"/>
+        <w:tblLook w:val="04A0" w:firstRow="1" w:lastRow="0" w:firstColumn="1" w:lastColumn="0" w:noHBand="0" w:noVBand="1"/>
+      </w:tblPr>
+      <w:tblGrid>
+        <w:gridCol w:w="1320"/>
+        <w:gridCol w:w="3260"/>
+        <w:gridCol w:w="6946"/>
+      </w:tblGrid>
+      <w:tr>
+        <w:trPr>
+          <w:trHeight w:val="416"/>
+        </w:trPr>
+        <w:tc>
+          <w:tcPr>
+            <w:tcW w:w="11526" w:type="dxa"/>
+            <w:gridSpan w:val="3"/>
+            <w:tcBorders>
+              <w:top w:val="single" w:sz="4" w:space="0" w:color="auto"/>
+              <w:left w:val="single" w:sz="4" w:space="0" w:color="auto"/>
+              <w:bottom w:val="single" w:sz="4" w:space="0" w:color="auto"/>
+              <w:right w:val="single" w:sz="4" w:space="0" w:color="auto"/>
+            </w:tcBorders>
+            <w:shd w:val="clear" w:color="auto" w:fill="FFFFFF"/>
+            <w:vAlign w:val="center"/>
+          </w:tcPr>
+          <w:p>
+            <w:pPr>
+              <w:widowControl w:val="0"/>
+              <w:jc w:val="center"/>
+              <w:rPr>
+                <w:b/>
+                <w:sz w:val="22"/>
+                <w:szCs w:val="22"/>
+                <w:lang w:val="en-US"/>
+              </w:rPr>
+            </w:pPr>
+            <w:r>
+              <w:rPr>
+                <w:b/>
+                <w:sz w:val="22"/>
+                <w:szCs w:val="22"/>
+                <w:lang w:val="en-US"/>
+              </w:rPr>
+              <w:t>{</w:t>
+            </w:r>
+            <w:r>
+              <w:rPr>
+                <w:b/>
+                <w:sz w:val="22"/>
+                <w:szCs w:val="22"/>
+                <w:lang w:val="en-US"/>
+              </w:rPr>
+              <w:t>MetaInfoTable: needToRender = ${(model.documentCode == 898989)?c}</w:t>
+            </w:r>
+            <w:r>
+              <w:rPr>
+                <w:b/>
+                <w:sz w:val="22"/>
+                <w:szCs w:val="22"/>
+                <w:lang w:val="en-US"/>
+              </w:rPr>
+              <w:t>}</w:t>
+            </w:r>
+          </w:p>
+        </w:tc>
+      </w:tr>
+      <w:tr>
+        <w:trPr>
+          <w:trHeight w:val="422"/>
+        </w:trPr>
+        <w:tc>
+          <w:tcPr>
+            <w:tcW w:w="1320" w:type="dxa"/>
+            <w:tcBorders>
+              <w:top w:val="single" w:sz="4" w:space="0" w:color="auto"/>
+              <w:left w:val="single" w:sz="4" w:space="0" w:color="auto"/>
+              <w:bottom w:val="single" w:sz="4" w:space="0" w:color="auto"/>
+              <w:right w:val="single" w:sz="4" w:space="0" w:color="auto"/>
+            </w:tcBorders>
+            <w:shd w:val="clear" w:color="auto" w:fill="FFFFFF"/>
+            <w:vAlign w:val="center"/>
+          </w:tcPr>
+          <w:p>
+            <w:pPr>
+              <w:widowControl w:val="0"/>
+              <w:rPr>
+                <w:b/>
+              </w:rPr>
+            </w:pPr>
+            <w:r>
+              <w:rPr>
+                <w:b/>
+              </w:rPr>
+              <w:t>Шапка</w:t>
+            </w:r>
+          </w:p>
+        </w:tc>
+        <w:tc>
+          <w:tcPr>
+            <w:tcW w:w="3260" w:type="dxa"/>
+            <w:tcBorders>
+              <w:top w:val="single" w:sz="4" w:space="0" w:color="auto"/>
+              <w:left w:val="nil"/>
+              <w:bottom w:val="single" w:sz="4" w:space="0" w:color="auto"/>
+              <w:right w:val="single" w:sz="4" w:space="0" w:color="auto"/>
+            </w:tcBorders>
+            <w:shd w:val="clear" w:color="auto" w:fill="FFFFFF"/>
+            <w:vAlign w:val="center"/>
+          </w:tcPr>
+          <w:p>
+            <w:pPr>
+              <w:widowControl w:val="0"/>
+              <w:jc w:val="center"/>
+              <w:rPr>
+                <w:b/>
+                <w:bCs/>
+                <w:sz w:val="22"/>
+                <w:szCs w:val="22"/>
+              </w:rPr>
+            </w:pPr>
+            <w:r>
+              <w:rPr>
+                <w:b/>
+              </w:rPr>
+              <w:t>Шапка1</w:t>
+            </w:r>
+          </w:p>
+        </w:tc>
+        <w:tc>
+          <w:tcPr>
+            <w:tcW w:w="6946" w:type="dxa"/>
+            <w:tcBorders>
+              <w:top w:val="single" w:sz="4" w:space="0" w:color="auto"/>
+              <w:left w:val="nil"/>
+              <w:bottom w:val="single" w:sz="4" w:space="0" w:color="auto"/>
+              <w:right w:val="single" w:sz="4" w:space="0" w:color="auto"/>
+            </w:tcBorders>
+            <w:shd w:val="clear" w:color="auto" w:fill="FFFFFF"/>
+            <w:vAlign w:val="center"/>
+          </w:tcPr>
+          <w:p>
+            <w:pPr>
+              <w:widowControl w:val="0"/>
+              <w:jc w:val="center"/>
+              <w:rPr>
+                <w:sz w:val="22"/>
+                <w:szCs w:val="22"/>
+              </w:rPr>
+            </w:pPr>
+            <w:r>
+              <w:rPr>
+                <w:b/>
+              </w:rPr>
+              <w:t>Шапка2</w:t>
+            </w:r>
+          </w:p>
+        </w:tc>
+      </w:tr>
+      <w:tr>
+        <w:trPr>
+          <w:trHeight w:val="422"/>
+        </w:trPr>
+        <w:tc>
+          <w:tcPr>
+            <w:tcW w:w="1320" w:type="dxa"/>
+            <w:tcBorders>
+              <w:top w:val="single" w:sz="4" w:space="0" w:color="auto"/>
+              <w:left w:val="single" w:sz="4" w:space="0" w:color="auto"/>
+              <w:bottom w:val="single" w:sz="4" w:space="0" w:color="auto"/>
+              <w:right w:val="single" w:sz="4" w:space="0" w:color="auto"/>
+            </w:tcBorders>
+            <w:shd w:val="clear" w:color="auto" w:fill="FFFFFF"/>
+            <w:vAlign w:val="center"/>
+          </w:tcPr>
+          <w:p>
+            <w:pPr>
+              <w:pStyle w:val="afa"/>
+              <w:widowControl w:val="0"/>
+              <w:numPr>
+                <w:ilvl w:val="0"/>
+                <w:numId w:val="25"/>
+              </w:numPr>
+              <w:jc w:val="center"/>
+              <w:rPr>
+                <w:b/>
+                <w:lang w:val="en-US"/>
+              </w:rPr>
+            </w:pPr>
+          </w:p>
+        </w:tc>
+        <w:tc>
+          <w:tcPr>
+            <w:tcW w:w="3260" w:type="dxa"/>
+            <w:tcBorders>
+              <w:top w:val="single" w:sz="4" w:space="0" w:color="auto"/>
+              <w:left w:val="nil"/>
+              <w:bottom w:val="single" w:sz="4" w:space="0" w:color="auto"/>
+              <w:right w:val="single" w:sz="4" w:space="0" w:color="auto"/>
+            </w:tcBorders>
+            <w:shd w:val="clear" w:color="auto" w:fill="FFFFFF"/>
+            <w:vAlign w:val="center"/>
+          </w:tcPr>
+          <w:p>
+            <w:pPr>
+              <w:widowControl w:val="0"/>
+              <w:jc w:val="center"/>
+              <w:rPr>
+                <w:b/>
+                <w:sz w:val="22"/>
+                <w:szCs w:val="22"/>
+                <w:lang w:val="en-US"/>
+              </w:rPr>
+            </w:pPr>
+            <w:r>
+              <w:rPr>
+                <w:b/>
+                <w:bCs/>
+                <w:sz w:val="22"/>
+                <w:szCs w:val="22"/>
+              </w:rPr>
+              <w:t>Гарант</w:t>
+            </w:r>
+          </w:p>
+        </w:tc>
+        <w:tc>
+          <w:tcPr>
+            <w:tcW w:w="6946" w:type="dxa"/>
+            <w:tcBorders>
+              <w:top w:val="single" w:sz="4" w:space="0" w:color="auto"/>
+              <w:left w:val="nil"/>
+              <w:bottom w:val="single" w:sz="4" w:space="0" w:color="auto"/>
+              <w:right w:val="single" w:sz="4" w:space="0" w:color="auto"/>
+            </w:tcBorders>
+            <w:shd w:val="clear" w:color="auto" w:fill="FFFFFF"/>
+            <w:vAlign w:val="center"/>
+          </w:tcPr>
+          <w:p>
+            <w:pPr>
+              <w:widowControl w:val="0"/>
+              <w:jc w:val="center"/>
+              <w:rPr>
+                <w:b/>
+                <w:sz w:val="22"/>
+                <w:szCs w:val="22"/>
+              </w:rPr>
+            </w:pPr>
+            <w:r>
+              <w:rPr>
+                <w:sz w:val="22"/>
+                <w:szCs w:val="22"/>
+              </w:rPr>
+              <w:t>Публичное акционерное общество «Сбербанк России».</w:t>
+            </w:r>
+          </w:p>
+        </w:tc>
+      </w:tr>
+      <w:tr>
+        <w:trPr>
+          <w:trHeight w:val="422"/>
+        </w:trPr>
+        <w:tc>
+          <w:tcPr>
+            <w:tcW w:w="11526" w:type="dxa"/>
+            <w:gridSpan w:val="3"/>
+            <w:tcBorders>
+              <w:top w:val="single" w:sz="4" w:space="0" w:color="auto"/>
+              <w:left w:val="single" w:sz="4" w:space="0" w:color="auto"/>
+              <w:bottom w:val="single" w:sz="4" w:space="0" w:color="auto"/>
+              <w:right w:val="single" w:sz="4" w:space="0" w:color="auto"/>
+            </w:tcBorders>
+            <w:shd w:val="clear" w:color="auto" w:fill="FFFFFF"/>
+            <w:vAlign w:val="center"/>
+          </w:tcPr>
+          <w:p>
+            <w:pPr>
+              <w:widowControl w:val="0"/>
+              <w:jc w:val="center"/>
+              <w:rPr>
+                <w:b/>
+                <w:sz w:val="22"/>
+                <w:szCs w:val="22"/>
+              </w:rPr>
+            </w:pPr>
+            <w:r>
+              <w:rPr>
+                <w:b/>
+                <w:sz w:val="22"/>
+                <w:szCs w:val="22"/>
+              </w:rPr>
+              <w:t>{</w:t>
+            </w:r>
+            <w:r>
+              <w:rPr>
+                <w:b/>
+                <w:sz w:val="22"/>
+                <w:szCs w:val="22"/>
+                <w:lang w:val="en-US"/>
+              </w:rPr>
+              <w:t>MetaInfoRow</w:t>
+            </w:r>
+            <w:r>
+              <w:rPr>
+                <w:b/>
+                <w:sz w:val="22"/>
+                <w:szCs w:val="22"/>
+              </w:rPr>
+              <w:t xml:space="preserve">: </w:t>
+            </w:r>
+            <w:r>
+              <w:rPr>
+                <w:b/>
+                <w:sz w:val="22"/>
+                <w:szCs w:val="22"/>
+                <w:lang w:val="en-US"/>
+              </w:rPr>
+              <w:t>needToRender</w:t>
+            </w:r>
+            <w:r>
+              <w:rPr>
+                <w:b/>
+                <w:sz w:val="22"/>
+                <w:szCs w:val="22"/>
+              </w:rPr>
+              <w:t xml:space="preserve"> = ${(</w:t>
+            </w:r>
+            <w:r>
+              <w:rPr>
+                <w:b/>
+                <w:sz w:val="22"/>
+                <w:szCs w:val="22"/>
+                <w:lang w:val="en-US"/>
+              </w:rPr>
+              <w:t>model</w:t>
+            </w:r>
+            <w:r>
+              <w:rPr>
+                <w:b/>
+                <w:sz w:val="22"/>
+                <w:szCs w:val="22"/>
+              </w:rPr>
+              <w:t>.</w:t>
+            </w:r>
+            <w:r>
+              <w:rPr>
+                <w:b/>
+                <w:sz w:val="22"/>
+                <w:szCs w:val="22"/>
+                <w:lang w:val="en-US"/>
+              </w:rPr>
+              <w:t>ipFullName</w:t>
+            </w:r>
+            <w:r>
+              <w:rPr>
+                <w:b/>
+                <w:sz w:val="22"/>
+                <w:szCs w:val="22"/>
+              </w:rPr>
+              <w:t xml:space="preserve"> ==</w:t>
+            </w:r>
+            <w:r>
+              <w:rPr>
+                <w:sz w:val="22"/>
+                <w:szCs w:val="22"/>
+                <w:highlight w:val="darkCyan"/>
+              </w:rPr>
+              <w:t>"</w:t>
+            </w:r>
+            <w:r>
+              <w:rPr>
+                <w:b/>
+                <w:sz w:val="22"/>
+                <w:szCs w:val="22"/>
+              </w:rPr>
+              <w:t>Имя ИПшника2</w:t>
+            </w:r>
+            <w:r>
+              <w:rPr>
+                <w:sz w:val="22"/>
+                <w:szCs w:val="22"/>
+                <w:highlight w:val="darkCyan"/>
+              </w:rPr>
+              <w:t>"</w:t>
+            </w:r>
+            <w:r>
+              <w:rPr>
+                <w:b/>
+                <w:sz w:val="22"/>
+                <w:szCs w:val="22"/>
+              </w:rPr>
+              <w:t>)?</w:t>
+            </w:r>
+            <w:r>
+              <w:rPr>
+                <w:b/>
+                <w:sz w:val="22"/>
+                <w:szCs w:val="22"/>
+                <w:lang w:val="en-US"/>
+              </w:rPr>
+              <w:t>c</w:t>
+            </w:r>
+            <w:r>
+              <w:rPr>
+                <w:b/>
+                <w:sz w:val="22"/>
+                <w:szCs w:val="22"/>
+              </w:rPr>
+              <w:t>}}</w:t>
+            </w:r>
+          </w:p>
+        </w:tc>
+      </w:tr>
+      <w:tr>
+        <w:trPr>
+          <w:trHeight w:val="3109"/>
+        </w:trPr>
+        <w:tc>
+          <w:tcPr>
+            <w:tcW w:w="1320" w:type="dxa"/>
+            <w:tcBorders>
+              <w:top w:val="single" w:sz="4" w:space="0" w:color="auto"/>
+              <w:left w:val="single" w:sz="4" w:space="0" w:color="auto"/>
+              <w:bottom w:val="single" w:sz="4" w:space="0" w:color="auto"/>
+              <w:right w:val="single" w:sz="4" w:space="0" w:color="auto"/>
+            </w:tcBorders>
+            <w:shd w:val="clear" w:color="auto" w:fill="FFFFFF"/>
+            <w:vAlign w:val="center"/>
+            <w:hideMark/>
+          </w:tcPr>
+          <w:p>
+            <w:pPr>
+              <w:pStyle w:val="afa"/>
+              <w:widowControl w:val="0"/>
+              <w:numPr>
+                <w:ilvl w:val="0"/>
+                <w:numId w:val="25"/>
+              </w:numPr>
+              <w:jc w:val="center"/>
+            </w:pPr>
+          </w:p>
+        </w:tc>
+        <w:tc>
+          <w:tcPr>
+            <w:tcW w:w="3260" w:type="dxa"/>
+            <w:tcBorders>
+              <w:top w:val="single" w:sz="4" w:space="0" w:color="auto"/>
+              <w:left w:val="nil"/>
+              <w:bottom w:val="single" w:sz="4" w:space="0" w:color="auto"/>
+              <w:right w:val="single" w:sz="4" w:space="0" w:color="auto"/>
+            </w:tcBorders>
+            <w:shd w:val="clear" w:color="auto" w:fill="FFFFFF"/>
+            <w:vAlign w:val="center"/>
+            <w:hideMark/>
+          </w:tcPr>
+          <w:p>
+            <w:pPr>
+              <w:widowControl w:val="0"/>
+              <w:jc w:val="center"/>
+              <w:rPr>
+                <w:b/>
+                <w:sz w:val="22"/>
+                <w:szCs w:val="22"/>
+              </w:rPr>
+            </w:pPr>
+            <w:r>
+              <w:rPr>
+                <w:b/>
+                <w:bCs/>
+                <w:sz w:val="22"/>
+                <w:szCs w:val="22"/>
+              </w:rPr>
+              <w:t>Гарант</w:t>
+            </w:r>
+          </w:p>
+        </w:tc>
+        <w:tc>
+          <w:tcPr>
+            <w:tcW w:w="6946" w:type="dxa"/>
+            <w:tcBorders>
+              <w:top w:val="single" w:sz="4" w:space="0" w:color="auto"/>
+              <w:left w:val="nil"/>
+              <w:bottom w:val="single" w:sz="4" w:space="0" w:color="auto"/>
+              <w:right w:val="single" w:sz="4" w:space="0" w:color="auto"/>
+            </w:tcBorders>
+            <w:shd w:val="clear" w:color="auto" w:fill="FFFFFF"/>
+            <w:vAlign w:val="center"/>
+            <w:hideMark/>
+          </w:tcPr>
+          <w:p>
+            <w:pPr>
+              <w:widowControl w:val="0"/>
+              <w:jc w:val="center"/>
+              <w:rPr>
+                <w:b/>
+                <w:sz w:val="22"/>
+                <w:szCs w:val="22"/>
+              </w:rPr>
+            </w:pPr>
+            <w:r>
+              <w:rPr>
+                <w:sz w:val="22"/>
+                <w:szCs w:val="22"/>
+              </w:rPr>
+              <w:t>Публичное акционерное общество «Сбербанк России».</w:t>
+            </w:r>
+          </w:p>
+        </w:tc>
+      </w:tr>
+      <w:tr>
+        <w:trPr>
+          <w:trHeight w:val="1320"/>
+        </w:trPr>
+        <w:tc>
+          <w:tcPr>
+            <w:tcW w:w="1320" w:type="dxa"/>
+            <w:tcBorders>
+              <w:top w:val="nil"/>
+              <w:left w:val="single" w:sz="4" w:space="0" w:color="auto"/>
+              <w:bottom w:val="single" w:sz="4" w:space="0" w:color="auto"/>
+              <w:right w:val="nil"/>
+            </w:tcBorders>
+            <w:shd w:val="clear" w:color="auto" w:fill="FFFFFF"/>
+          </w:tcPr>
+          <w:p>
+            <w:pPr>
+              <w:pStyle w:val="afa"/>
+              <w:widowControl w:val="0"/>
+              <w:numPr>
+                <w:ilvl w:val="0"/>
+                <w:numId w:val="25"/>
+              </w:numPr>
+            </w:pPr>
+          </w:p>
+        </w:tc>
+        <w:tc>
+          <w:tcPr>
+            <w:tcW w:w="3260" w:type="dxa"/>
+            <w:tcBorders>
+              <w:top w:val="nil"/>
+              <w:left w:val="single" w:sz="4" w:space="0" w:color="auto"/>
+              <w:bottom w:val="single" w:sz="4" w:space="0" w:color="auto"/>
+              <w:right w:val="single" w:sz="4" w:space="0" w:color="auto"/>
+            </w:tcBorders>
+            <w:shd w:val="clear" w:color="auto" w:fill="FFFFFF"/>
+          </w:tcPr>
+          <w:p>
+            <w:pPr>
+              <w:widowControl w:val="0"/>
+              <w:rPr>
+                <w:b/>
+                <w:bCs/>
+                <w:sz w:val="22"/>
+                <w:szCs w:val="22"/>
+              </w:rPr>
+            </w:pPr>
+            <w:r>
+              <w:rPr>
+                <w:b/>
+                <w:bCs/>
+                <w:sz w:val="22"/>
+                <w:szCs w:val="22"/>
+              </w:rPr>
+              <w:t>Гарант</w:t>
+            </w:r>
+            <w:r>
+              <w:rPr>
+                <w:b/>
+                <w:bCs/>
+                <w:sz w:val="22"/>
+                <w:szCs w:val="22"/>
+              </w:rPr>
+              <w:t>УГАУГА</w:t>
+            </w:r>
+          </w:p>
+        </w:tc>
+        <w:tc>
+          <w:tcPr>
+            <w:tcW w:w="6946" w:type="dxa"/>
+            <w:tcBorders>
+              <w:top w:val="nil"/>
+              <w:left w:val="nil"/>
+              <w:bottom w:val="single" w:sz="4" w:space="0" w:color="auto"/>
+              <w:right w:val="single" w:sz="4" w:space="0" w:color="auto"/>
+            </w:tcBorders>
+            <w:shd w:val="clear" w:color="auto" w:fill="FFFF00"/>
+          </w:tcPr>
+          <w:p>
+            <w:pPr>
+              <w:widowControl w:val="0"/>
+              <w:spacing w:after="120"/>
+              <w:rPr>
+                <w:sz w:val="22"/>
+                <w:szCs w:val="22"/>
+              </w:rPr>
+            </w:pPr>
+            <w:r>
+              <w:rPr>
+                <w:sz w:val="22"/>
+                <w:szCs w:val="22"/>
+              </w:rPr>
+              <w:t>Публичное акционерное общество «Сбербанк России».</w:t>
+            </w:r>
+          </w:p>
+        </w:tc>
+      </w:tr>
+      <w:tr>
+        <w:trPr>
+          <w:trHeight w:val="997"/>
+        </w:trPr>
+        <w:tc>
+          <w:tcPr>
+            <w:tcW w:w="11526" w:type="dxa"/>
+            <w:gridSpan w:val="3"/>
+            <w:tcBorders>
+              <w:top w:val="single" w:sz="4" w:space="0" w:color="auto"/>
+              <w:left w:val="single" w:sz="4" w:space="0" w:color="auto"/>
+              <w:bottom w:val="single" w:sz="4" w:space="0" w:color="auto"/>
+              <w:right w:val="single" w:sz="4" w:space="0" w:color="auto"/>
+            </w:tcBorders>
+            <w:shd w:val="clear" w:color="auto" w:fill="FFFFFF"/>
+          </w:tcPr>
+          <w:p>
+            <w:pPr>
+              <w:pStyle w:val="BodyText22"/>
+              <w:widowControl w:val="0"/>
+              <w:shd w:val="clear" w:color="auto" w:fill="FFFFFF"/>
+              <w:tabs>
+                <w:tab w:val="left" w:pos="532"/>
+                <w:tab w:val="left" w:pos="2310"/>
+              </w:tabs>
+              <w:ind w:hanging="40"/>
+              <w:jc w:val="center"/>
+              <w:rPr>
+                <w:highlight w:val="darkCyan"/>
+              </w:rPr>
+            </w:pPr>
+            <w:r>
+              <w:rPr>
+                <w:b/>
+                <w:sz w:val="22"/>
+                <w:szCs w:val="22"/>
+                <w:lang w:val="en-US"/>
+              </w:rPr>
+              <w:t>{</w:t>
+            </w:r>
+            <w:r>
+              <w:rPr>
+                <w:b/>
+                <w:sz w:val="22"/>
+                <w:szCs w:val="22"/>
+                <w:lang w:val="en-US"/>
+              </w:rPr>
+              <w:t>MetaInfoRow</w:t>
+            </w:r>
+            <w:r>
+              <w:rPr>
+                <w:b/>
+                <w:sz w:val="22"/>
+                <w:szCs w:val="22"/>
+                <w:lang w:val="en-US"/>
+              </w:rPr>
+              <w:t>}</w:t>
+            </w:r>
+          </w:p>
+        </w:tc>
+      </w:tr>
+      <w:tr>
+        <w:trPr>
+          <w:trHeight w:val="997"/>
+        </w:trPr>
+        <w:tc>
+          <w:tcPr>
+            <w:tcW w:w="1320" w:type="dxa"/>
+            <w:tcBorders>
+              <w:top w:val="single" w:sz="4" w:space="0" w:color="auto"/>
+              <w:left w:val="single" w:sz="4" w:space="0" w:color="auto"/>
+              <w:bottom w:val="single" w:sz="4" w:space="0" w:color="auto"/>
+              <w:right w:val="nil"/>
+            </w:tcBorders>
+            <w:shd w:val="clear" w:color="auto" w:fill="FFFFFF"/>
+            <w:hideMark/>
+          </w:tcPr>
+          <w:p>
+            <w:pPr>
+              <w:pStyle w:val="afa"/>
+              <w:widowControl w:val="0"/>
+              <w:numPr>
+                <w:ilvl w:val="0"/>
+                <w:numId w:val="25"/>
+              </w:numPr>
+            </w:pPr>
+            <w:bookmarkStart w:id="0" w:name="Принципал"/>
+            <w:bookmarkStart w:id="1" w:name="_Ref104650071"/>
+            <w:bookmarkStart w:id="2" w:name="_GoBack"/>
+            <w:bookmarkEnd w:id="0"/>
+            <w:bookmarkEnd w:id="2"/>
+          </w:p>
+        </w:tc>
+        <w:bookmarkEnd w:id="1"/>
+        <w:tc>
+          <w:tcPr>
+            <w:tcW w:w="3260" w:type="dxa"/>
+            <w:tcBorders>
+              <w:top w:val="single" w:sz="4" w:space="0" w:color="auto"/>
+              <w:left w:val="single" w:sz="4" w:space="0" w:color="auto"/>
+              <w:bottom w:val="single" w:sz="4" w:space="0" w:color="auto"/>
+              <w:right w:val="single" w:sz="4" w:space="0" w:color="auto"/>
+            </w:tcBorders>
+            <w:shd w:val="clear" w:color="auto" w:fill="FFFFFF"/>
+            <w:hideMark/>
+          </w:tcPr>
+          <w:p>
+            <w:pPr>
+              <w:widowControl w:val="0"/>
+              <w:rPr>
+                <w:b/>
+                <w:bCs/>
+                <w:sz w:val="22"/>
+                <w:szCs w:val="22"/>
+              </w:rPr>
+            </w:pPr>
+            <w:r>
+              <w:rPr>
+                <w:b/>
+                <w:bCs/>
+                <w:sz w:val="22"/>
+                <w:szCs w:val="22"/>
+              </w:rPr>
+              <w:t>Принципал</w:t>
+            </w:r>
+          </w:p>
+        </w:tc>
+        <w:tc>
+          <w:tcPr>
+            <w:tcW w:w="6946" w:type="dxa"/>
+            <w:tcBorders>
+              <w:top w:val="single" w:sz="4" w:space="0" w:color="auto"/>
+              <w:left w:val="nil"/>
+              <w:bottom w:val="single" w:sz="4" w:space="0" w:color="auto"/>
+              <w:right w:val="single" w:sz="4" w:space="0" w:color="auto"/>
+            </w:tcBorders>
+            <w:shd w:val="clear" w:color="auto" w:fill="FFFFFF"/>
+            <w:hideMark/>
+          </w:tcPr>
+          <w:p>
+            <w:pPr>
+              <w:widowControl w:val="0"/>
+              <w:shd w:val="clear" w:color="auto" w:fill="FFFFFF"/>
+              <w:tabs>
+                <w:tab w:val="left" w:pos="532"/>
+                <w:tab w:val="left" w:pos="2310"/>
+              </w:tabs>
+              <w:spacing w:after="120"/>
+              <w:ind w:hanging="40"/>
+              <w:rPr>
+                <w:lang w:val="en-US"/>
+              </w:rPr>
+            </w:pPr>
+            <w:r>
+              <w:t>И</w:t>
+            </w:r>
+            <w:r>
+              <w:rPr>
+                <w:lang w:val="en-US"/>
+              </w:rPr>
+              <w:t xml:space="preserve"> </w:t>
+            </w:r>
+            <w:r>
+              <w:t>текст</w:t>
+            </w:r>
+            <w:r>
+              <w:rPr>
+                <w:lang w:val="en-US"/>
+              </w:rPr>
+              <w:t xml:space="preserve"> </w:t>
+            </w:r>
+            <w:r>
+              <w:t>после</w:t>
+            </w:r>
+          </w:p>
+        </w:tc>
+      </w:tr>
+    </w:tbl>
     <w:p>
       <w:pPr>
         <w:widowControl w:val="0"/>
         <w:autoSpaceDE w:val="0"/>
         <w:autoSpaceDN w:val="0"/>
-        <w:ind w:left="1" w:firstLine="708"/>
         <w:jc w:val="both"/>
         <w:rPr>
           <w:sz w:val="22"/>
           <w:szCs w:val="22"/>
-          <w:highlight w:val="yellow"/>
-          <w:lang w:val="en-US"/>
         </w:rPr>
       </w:pPr>
-      <w:r>
-        <w:rPr>
-          <w:sz w:val="22"/>
-          <w:szCs w:val="22"/>
-          <w:highlight w:val="yellow"/>
-          <w:lang w:val="en-US"/>
-        </w:rPr>
-        <w:t>&lt;#list seq as item&gt;</w:t>
-      </w:r>
-    </w:p>
-    <w:p>
-      <w:pPr>
-        <w:widowControl w:val="0"/>
-        <w:autoSpaceDE w:val="0"/>
-        <w:autoSpaceDN w:val="0"/>
-        <w:ind w:firstLine="709"/>
-        <w:jc w:val="both"/>
-        <w:rPr>
-          <w:sz w:val="22"/>
-          <w:szCs w:val="22"/>
-          <w:highlight w:val="yellow"/>
-          <w:lang w:val="en-US"/>
-        </w:rPr>
-      </w:pPr>
-      <w:r>
-        <w:rPr>
-          <w:b/>
-          <w:sz w:val="22"/>
-          <w:szCs w:val="22"/>
-        </w:rPr>
-        <w:t>ПРИВЕТ</w:t>
-      </w:r>
-      <w:r>
-        <w:rPr>
-          <w:sz w:val="22"/>
-          <w:szCs w:val="22"/>
-          <w:highlight w:val="yellow"/>
-          <w:lang w:val="en-US"/>
-        </w:rPr>
-        <w:t>${item}</w:t>
-      </w:r>
-      <w:r>
-        <w:rPr>
-          <w:b/>
-          <w:sz w:val="22"/>
-          <w:szCs w:val="22"/>
-        </w:rPr>
-        <w:t>ЛОМАН</w:t>
-      </w:r>
-      <w:r>
-        <w:rPr>
-          <w:sz w:val="22"/>
-          <w:szCs w:val="22"/>
-          <w:highlight w:val="yellow"/>
-          <w:lang w:val="en-US"/>
-        </w:rPr>
-        <w:t>&lt;#sep&gt;</w:t>
-      </w:r>
-      <w:r>
-        <w:rPr>
-          <w:sz w:val="22"/>
-          <w:szCs w:val="22"/>
-          <w:highlight w:val="yellow"/>
-          <w:lang w:val="en-US"/>
-        </w:rPr>
-        <w:t>${'\n'}&lt;/#sep&gt;</w:t>
-      </w:r>
-    </w:p>
-    <w:p>
-      <w:pPr>
-        <w:widowControl w:val="0"/>
-        <w:autoSpaceDE w:val="0"/>
-        <w:autoSpaceDN w:val="0"/>
-        <w:ind w:firstLine="709"/>
-        <w:jc w:val="both"/>
-        <w:rPr>
-          <w:sz w:val="22"/>
-          <w:szCs w:val="22"/>
-          <w:lang w:val="en-US"/>
-        </w:rPr>
-      </w:pPr>
-      <w:r>
-        <w:rPr>
-          <w:sz w:val="22"/>
-          <w:szCs w:val="22"/>
-          <w:highlight w:val="yellow"/>
-          <w:lang w:val="en-US"/>
-        </w:rPr>
-        <w:t>&lt;/#list&gt;</w:t>
-      </w:r>
-      <w:bookmarkStart w:id="0" w:name="_GoBack"/>
-      <w:bookmarkEnd w:id="0"/>
     </w:p>
     <w:sectPr>
       <w:footerReference w:type="first" r:id="rId9"/>
@@ -397,7 +905,7 @@
         <wp:inline distT="0" distB="0" distL="0" distR="0" wp14:anchorId="68049927" wp14:editId="13744EE1">
           <wp:extent cx="9526" cy="9526"/>
           <wp:effectExtent l="0" t="0" r="0" b="0"/>
-          <wp:docPr id="43" name="Рисунок 43"/>
+          <wp:docPr id="1" name="Рисунок 1"/>
           <wp:cNvGraphicFramePr/>
           <a:graphic xmlns:a="http://schemas.openxmlformats.org/drawingml/2006/main">
             <a:graphicData uri="http://schemas.openxmlformats.org/drawingml/2006/picture">
@@ -439,7 +947,7 @@
         <wp:inline distT="0" distB="0" distL="0" distR="0" wp14:anchorId="7002BBD1" wp14:editId="33EC35F7">
           <wp:extent cx="9526" cy="9526"/>
           <wp:effectExtent l="0" t="0" r="0" b="0"/>
-          <wp:docPr id="44" name="Рисунок 44"/>
+          <wp:docPr id="2" name="Рисунок 2"/>
           <wp:cNvGraphicFramePr/>
           <a:graphic xmlns:a="http://schemas.openxmlformats.org/drawingml/2006/main">
             <a:graphicData uri="http://schemas.openxmlformats.org/drawingml/2006/picture">
@@ -1685,6 +2193,92 @@
     </w:lvl>
   </w:abstractNum>
   <w:abstractNum w:abstractNumId="7" w15:restartNumberingAfterBreak="0">
+    <w:nsid w:val="1380542E"/>
+    <w:multiLevelType w:val="hybridMultilevel"/>
+    <w:tmpl w:val="4C9EA642"/>
+    <w:lvl w:ilvl="0" w:tplc="0419000F">
+      <w:start w:val="1"/>
+      <w:numFmt w:val="decimal"/>
+      <w:lvlText w:val="%1."/>
+      <w:lvlJc w:val="left"/>
+      <w:pPr>
+        <w:ind w:left="720" w:hanging="360"/>
+      </w:pPr>
+    </w:lvl>
+    <w:lvl w:ilvl="1" w:tplc="04190019" w:tentative="1">
+      <w:start w:val="1"/>
+      <w:numFmt w:val="lowerLetter"/>
+      <w:lvlText w:val="%2."/>
+      <w:lvlJc w:val="left"/>
+      <w:pPr>
+        <w:ind w:left="1440" w:hanging="360"/>
+      </w:pPr>
+    </w:lvl>
+    <w:lvl w:ilvl="2" w:tplc="0419001B" w:tentative="1">
+      <w:start w:val="1"/>
+      <w:numFmt w:val="lowerRoman"/>
+      <w:lvlText w:val="%3."/>
+      <w:lvlJc w:val="right"/>
+      <w:pPr>
+        <w:ind w:left="2160" w:hanging="180"/>
+      </w:pPr>
+    </w:lvl>
+    <w:lvl w:ilvl="3" w:tplc="0419000F" w:tentative="1">
+      <w:start w:val="1"/>
+      <w:numFmt w:val="decimal"/>
+      <w:lvlText w:val="%4."/>
+      <w:lvlJc w:val="left"/>
+      <w:pPr>
+        <w:ind w:left="2880" w:hanging="360"/>
+      </w:pPr>
+    </w:lvl>
+    <w:lvl w:ilvl="4" w:tplc="04190019" w:tentative="1">
+      <w:start w:val="1"/>
+      <w:numFmt w:val="lowerLetter"/>
+      <w:lvlText w:val="%5."/>
+      <w:lvlJc w:val="left"/>
+      <w:pPr>
+        <w:ind w:left="3600" w:hanging="360"/>
+      </w:pPr>
+    </w:lvl>
+    <w:lvl w:ilvl="5" w:tplc="0419001B" w:tentative="1">
+      <w:start w:val="1"/>
+      <w:numFmt w:val="lowerRoman"/>
+      <w:lvlText w:val="%6."/>
+      <w:lvlJc w:val="right"/>
+      <w:pPr>
+        <w:ind w:left="4320" w:hanging="180"/>
+      </w:pPr>
+    </w:lvl>
+    <w:lvl w:ilvl="6" w:tplc="0419000F" w:tentative="1">
+      <w:start w:val="1"/>
+      <w:numFmt w:val="decimal"/>
+      <w:lvlText w:val="%7."/>
+      <w:lvlJc w:val="left"/>
+      <w:pPr>
+        <w:ind w:left="5040" w:hanging="360"/>
+      </w:pPr>
+    </w:lvl>
+    <w:lvl w:ilvl="7" w:tplc="04190019" w:tentative="1">
+      <w:start w:val="1"/>
+      <w:numFmt w:val="lowerLetter"/>
+      <w:lvlText w:val="%8."/>
+      <w:lvlJc w:val="left"/>
+      <w:pPr>
+        <w:ind w:left="5760" w:hanging="360"/>
+      </w:pPr>
+    </w:lvl>
+    <w:lvl w:ilvl="8" w:tplc="0419001B" w:tentative="1">
+      <w:start w:val="1"/>
+      <w:numFmt w:val="lowerRoman"/>
+      <w:lvlText w:val="%9."/>
+      <w:lvlJc w:val="right"/>
+      <w:pPr>
+        <w:ind w:left="6480" w:hanging="180"/>
+      </w:pPr>
+    </w:lvl>
+  </w:abstractNum>
+  <w:abstractNum w:abstractNumId="8" w15:restartNumberingAfterBreak="0">
     <w:nsid w:val="16E92F46"/>
     <w:multiLevelType w:val="hybridMultilevel"/>
     <w:tmpl w:val="0FB02CE2"/>
@@ -1796,7 +2390,7 @@
       </w:rPr>
     </w:lvl>
   </w:abstractNum>
-  <w:abstractNum w:abstractNumId="8" w15:restartNumberingAfterBreak="0">
+  <w:abstractNum w:abstractNumId="9" w15:restartNumberingAfterBreak="0">
     <w:nsid w:val="210D2590"/>
     <w:multiLevelType w:val="hybridMultilevel"/>
     <w:tmpl w:val="7A0A5A06"/>
@@ -1909,7 +2503,7 @@
       </w:rPr>
     </w:lvl>
   </w:abstractNum>
-  <w:abstractNum w:abstractNumId="9" w15:restartNumberingAfterBreak="0">
+  <w:abstractNum w:abstractNumId="10" w15:restartNumberingAfterBreak="0">
     <w:nsid w:val="26D20009"/>
     <w:multiLevelType w:val="hybridMultilevel"/>
     <w:tmpl w:val="1CF66FB6"/>
@@ -2022,7 +2616,7 @@
       </w:rPr>
     </w:lvl>
   </w:abstractNum>
-  <w:abstractNum w:abstractNumId="10" w15:restartNumberingAfterBreak="0">
+  <w:abstractNum w:abstractNumId="11" w15:restartNumberingAfterBreak="0">
     <w:nsid w:val="2DB652B6"/>
     <w:multiLevelType w:val="multilevel"/>
     <w:tmpl w:val="0419001F"/>
@@ -2164,7 +2758,96 @@
       </w:rPr>
     </w:lvl>
   </w:abstractNum>
-  <w:abstractNum w:abstractNumId="11" w15:restartNumberingAfterBreak="0">
+  <w:abstractNum w:abstractNumId="12" w15:restartNumberingAfterBreak="0">
+    <w:nsid w:val="2ED55F0C"/>
+    <w:multiLevelType w:val="hybridMultilevel"/>
+    <w:tmpl w:val="DCE4D5C8"/>
+    <w:lvl w:ilvl="0" w:tplc="167AA794">
+      <w:start w:val="1"/>
+      <w:numFmt w:val="decimal"/>
+      <w:lvlText w:val="%1"/>
+      <w:lvlJc w:val="left"/>
+      <w:pPr>
+        <w:ind w:left="720" w:hanging="360"/>
+      </w:pPr>
+      <w:rPr>
+        <w:rFonts w:hint="default"/>
+      </w:rPr>
+    </w:lvl>
+    <w:lvl w:ilvl="1" w:tplc="04190019" w:tentative="1">
+      <w:start w:val="1"/>
+      <w:numFmt w:val="lowerLetter"/>
+      <w:lvlText w:val="%2."/>
+      <w:lvlJc w:val="left"/>
+      <w:pPr>
+        <w:ind w:left="1440" w:hanging="360"/>
+      </w:pPr>
+    </w:lvl>
+    <w:lvl w:ilvl="2" w:tplc="0419001B" w:tentative="1">
+      <w:start w:val="1"/>
+      <w:numFmt w:val="lowerRoman"/>
+      <w:lvlText w:val="%3."/>
+      <w:lvlJc w:val="right"/>
+      <w:pPr>
+        <w:ind w:left="2160" w:hanging="180"/>
+      </w:pPr>
+    </w:lvl>
+    <w:lvl w:ilvl="3" w:tplc="0419000F" w:tentative="1">
+      <w:start w:val="1"/>
+      <w:numFmt w:val="decimal"/>
+      <w:lvlText w:val="%4."/>
+      <w:lvlJc w:val="left"/>
+      <w:pPr>
+        <w:ind w:left="2880" w:hanging="360"/>
+      </w:pPr>
+    </w:lvl>
+    <w:lvl w:ilvl="4" w:tplc="04190019" w:tentative="1">
+      <w:start w:val="1"/>
+      <w:numFmt w:val="lowerLetter"/>
+      <w:lvlText w:val="%5."/>
+      <w:lvlJc w:val="left"/>
+      <w:pPr>
+        <w:ind w:left="3600" w:hanging="360"/>
+      </w:pPr>
+    </w:lvl>
+    <w:lvl w:ilvl="5" w:tplc="0419001B" w:tentative="1">
+      <w:start w:val="1"/>
+      <w:numFmt w:val="lowerRoman"/>
+      <w:lvlText w:val="%6."/>
+      <w:lvlJc w:val="right"/>
+      <w:pPr>
+        <w:ind w:left="4320" w:hanging="180"/>
+      </w:pPr>
+    </w:lvl>
+    <w:lvl w:ilvl="6" w:tplc="0419000F" w:tentative="1">
+      <w:start w:val="1"/>
+      <w:numFmt w:val="decimal"/>
+      <w:lvlText w:val="%7."/>
+      <w:lvlJc w:val="left"/>
+      <w:pPr>
+        <w:ind w:left="5040" w:hanging="360"/>
+      </w:pPr>
+    </w:lvl>
+    <w:lvl w:ilvl="7" w:tplc="04190019" w:tentative="1">
+      <w:start w:val="1"/>
+      <w:numFmt w:val="lowerLetter"/>
+      <w:lvlText w:val="%8."/>
+      <w:lvlJc w:val="left"/>
+      <w:pPr>
+        <w:ind w:left="5760" w:hanging="360"/>
+      </w:pPr>
+    </w:lvl>
+    <w:lvl w:ilvl="8" w:tplc="0419001B" w:tentative="1">
+      <w:start w:val="1"/>
+      <w:numFmt w:val="lowerRoman"/>
+      <w:lvlText w:val="%9."/>
+      <w:lvlJc w:val="right"/>
+      <w:pPr>
+        <w:ind w:left="6480" w:hanging="180"/>
+      </w:pPr>
+    </w:lvl>
+  </w:abstractNum>
+  <w:abstractNum w:abstractNumId="13" w15:restartNumberingAfterBreak="0">
     <w:nsid w:val="34462078"/>
     <w:multiLevelType w:val="hybridMultilevel"/>
     <w:tmpl w:val="145C79EC"/>
@@ -2277,7 +2960,7 @@
       </w:rPr>
     </w:lvl>
   </w:abstractNum>
-  <w:abstractNum w:abstractNumId="12" w15:restartNumberingAfterBreak="0">
+  <w:abstractNum w:abstractNumId="14" w15:restartNumberingAfterBreak="0">
     <w:nsid w:val="34462A24"/>
     <w:multiLevelType w:val="hybridMultilevel"/>
     <w:tmpl w:val="C218BFB0"/>
@@ -2389,7 +3072,7 @@
       </w:rPr>
     </w:lvl>
   </w:abstractNum>
-  <w:abstractNum w:abstractNumId="13" w15:restartNumberingAfterBreak="0">
+  <w:abstractNum w:abstractNumId="15" w15:restartNumberingAfterBreak="0">
     <w:nsid w:val="3BEC04A3"/>
     <w:multiLevelType w:val="hybridMultilevel"/>
     <w:tmpl w:val="47B2FAE6"/>
@@ -2504,7 +3187,7 @@
       </w:rPr>
     </w:lvl>
   </w:abstractNum>
-  <w:abstractNum w:abstractNumId="14" w15:restartNumberingAfterBreak="0">
+  <w:abstractNum w:abstractNumId="16" w15:restartNumberingAfterBreak="0">
     <w:nsid w:val="3D326915"/>
     <w:multiLevelType w:val="hybridMultilevel"/>
     <w:tmpl w:val="31504922"/>
@@ -2590,7 +3273,7 @@
       </w:pPr>
     </w:lvl>
   </w:abstractNum>
-  <w:abstractNum w:abstractNumId="15" w15:restartNumberingAfterBreak="0">
+  <w:abstractNum w:abstractNumId="17" w15:restartNumberingAfterBreak="0">
     <w:nsid w:val="41855F05"/>
     <w:multiLevelType w:val="hybridMultilevel"/>
     <w:tmpl w:val="83FCCFFC"/>
@@ -2703,7 +3386,7 @@
       </w:rPr>
     </w:lvl>
   </w:abstractNum>
-  <w:abstractNum w:abstractNumId="16" w15:restartNumberingAfterBreak="0">
+  <w:abstractNum w:abstractNumId="18" w15:restartNumberingAfterBreak="0">
     <w:nsid w:val="44965E5D"/>
     <w:multiLevelType w:val="hybridMultilevel"/>
     <w:tmpl w:val="4DFC0C3C"/>
@@ -2817,7 +3500,7 @@
       </w:rPr>
     </w:lvl>
   </w:abstractNum>
-  <w:abstractNum w:abstractNumId="17" w15:restartNumberingAfterBreak="0">
+  <w:abstractNum w:abstractNumId="19" w15:restartNumberingAfterBreak="0">
     <w:nsid w:val="4CD82E4A"/>
     <w:multiLevelType w:val="multilevel"/>
     <w:tmpl w:val="91FE308C"/>
@@ -2945,7 +3628,7 @@
       </w:rPr>
     </w:lvl>
   </w:abstractNum>
-  <w:abstractNum w:abstractNumId="18" w15:restartNumberingAfterBreak="0">
+  <w:abstractNum w:abstractNumId="20" w15:restartNumberingAfterBreak="0">
     <w:nsid w:val="4D1312A5"/>
     <w:multiLevelType w:val="multilevel"/>
     <w:tmpl w:val="13AAD85E"/>
@@ -3068,7 +3751,7 @@
       </w:rPr>
     </w:lvl>
   </w:abstractNum>
-  <w:abstractNum w:abstractNumId="19" w15:restartNumberingAfterBreak="0">
+  <w:abstractNum w:abstractNumId="21" w15:restartNumberingAfterBreak="0">
     <w:nsid w:val="4DFB6888"/>
     <w:multiLevelType w:val="hybridMultilevel"/>
     <w:tmpl w:val="E196F7EE"/>
@@ -3181,7 +3864,7 @@
       </w:rPr>
     </w:lvl>
   </w:abstractNum>
-  <w:abstractNum w:abstractNumId="20" w15:restartNumberingAfterBreak="0">
+  <w:abstractNum w:abstractNumId="22" w15:restartNumberingAfterBreak="0">
     <w:nsid w:val="593C0D29"/>
     <w:multiLevelType w:val="hybridMultilevel"/>
     <w:tmpl w:val="B9604E00"/>
@@ -3294,7 +3977,96 @@
       </w:rPr>
     </w:lvl>
   </w:abstractNum>
-  <w:abstractNum w:abstractNumId="21" w15:restartNumberingAfterBreak="0">
+  <w:abstractNum w:abstractNumId="23" w15:restartNumberingAfterBreak="0">
+    <w:nsid w:val="6CDE58CD"/>
+    <w:multiLevelType w:val="hybridMultilevel"/>
+    <w:tmpl w:val="10923328"/>
+    <w:lvl w:ilvl="0" w:tplc="167AA794">
+      <w:start w:val="1"/>
+      <w:numFmt w:val="decimal"/>
+      <w:lvlText w:val="%1"/>
+      <w:lvlJc w:val="left"/>
+      <w:pPr>
+        <w:ind w:left="720" w:hanging="360"/>
+      </w:pPr>
+      <w:rPr>
+        <w:rFonts w:hint="default"/>
+      </w:rPr>
+    </w:lvl>
+    <w:lvl w:ilvl="1" w:tplc="04190019" w:tentative="1">
+      <w:start w:val="1"/>
+      <w:numFmt w:val="lowerLetter"/>
+      <w:lvlText w:val="%2."/>
+      <w:lvlJc w:val="left"/>
+      <w:pPr>
+        <w:ind w:left="1440" w:hanging="360"/>
+      </w:pPr>
+    </w:lvl>
+    <w:lvl w:ilvl="2" w:tplc="0419001B" w:tentative="1">
+      <w:start w:val="1"/>
+      <w:numFmt w:val="lowerRoman"/>
+      <w:lvlText w:val="%3."/>
+      <w:lvlJc w:val="right"/>
+      <w:pPr>
+        <w:ind w:left="2160" w:hanging="180"/>
+      </w:pPr>
+    </w:lvl>
+    <w:lvl w:ilvl="3" w:tplc="0419000F" w:tentative="1">
+      <w:start w:val="1"/>
+      <w:numFmt w:val="decimal"/>
+      <w:lvlText w:val="%4."/>
+      <w:lvlJc w:val="left"/>
+      <w:pPr>
+        <w:ind w:left="2880" w:hanging="360"/>
+      </w:pPr>
+    </w:lvl>
+    <w:lvl w:ilvl="4" w:tplc="04190019" w:tentative="1">
+      <w:start w:val="1"/>
+      <w:numFmt w:val="lowerLetter"/>
+      <w:lvlText w:val="%5."/>
+      <w:lvlJc w:val="left"/>
+      <w:pPr>
+        <w:ind w:left="3600" w:hanging="360"/>
+      </w:pPr>
+    </w:lvl>
+    <w:lvl w:ilvl="5" w:tplc="0419001B" w:tentative="1">
+      <w:start w:val="1"/>
+      <w:numFmt w:val="lowerRoman"/>
+      <w:lvlText w:val="%6."/>
+      <w:lvlJc w:val="right"/>
+      <w:pPr>
+        <w:ind w:left="4320" w:hanging="180"/>
+      </w:pPr>
+    </w:lvl>
+    <w:lvl w:ilvl="6" w:tplc="0419000F" w:tentative="1">
+      <w:start w:val="1"/>
+      <w:numFmt w:val="decimal"/>
+      <w:lvlText w:val="%7."/>
+      <w:lvlJc w:val="left"/>
+      <w:pPr>
+        <w:ind w:left="5040" w:hanging="360"/>
+      </w:pPr>
+    </w:lvl>
+    <w:lvl w:ilvl="7" w:tplc="04190019" w:tentative="1">
+      <w:start w:val="1"/>
+      <w:numFmt w:val="lowerLetter"/>
+      <w:lvlText w:val="%8."/>
+      <w:lvlJc w:val="left"/>
+      <w:pPr>
+        <w:ind w:left="5760" w:hanging="360"/>
+      </w:pPr>
+    </w:lvl>
+    <w:lvl w:ilvl="8" w:tplc="0419001B" w:tentative="1">
+      <w:start w:val="1"/>
+      <w:numFmt w:val="lowerRoman"/>
+      <w:lvlText w:val="%9."/>
+      <w:lvlJc w:val="right"/>
+      <w:pPr>
+        <w:ind w:left="6480" w:hanging="180"/>
+      </w:pPr>
+    </w:lvl>
+  </w:abstractNum>
+  <w:abstractNum w:abstractNumId="24" w15:restartNumberingAfterBreak="0">
     <w:nsid w:val="7961464A"/>
     <w:multiLevelType w:val="hybridMultilevel"/>
     <w:tmpl w:val="984AC112"/>
@@ -3408,10 +4180,10 @@
     </w:lvl>
   </w:abstractNum>
   <w:num w:numId="1">
-    <w:abstractNumId w:val="10"/>
+    <w:abstractNumId w:val="11"/>
   </w:num>
   <w:num w:numId="2">
-    <w:abstractNumId w:val="18"/>
+    <w:abstractNumId w:val="20"/>
   </w:num>
   <w:num w:numId="3">
     <w:abstractNumId w:val="6"/>
@@ -3420,40 +4192,40 @@
     <w:abstractNumId w:val="1"/>
   </w:num>
   <w:num w:numId="5">
-    <w:abstractNumId w:val="17"/>
+    <w:abstractNumId w:val="19"/>
   </w:num>
   <w:num w:numId="6">
     <w:abstractNumId w:val="3"/>
   </w:num>
   <w:num w:numId="7">
-    <w:abstractNumId w:val="14"/>
+    <w:abstractNumId w:val="16"/>
   </w:num>
   <w:num w:numId="8">
-    <w:abstractNumId w:val="11"/>
+    <w:abstractNumId w:val="13"/>
   </w:num>
   <w:num w:numId="9">
-    <w:abstractNumId w:val="8"/>
+    <w:abstractNumId w:val="9"/>
   </w:num>
   <w:num w:numId="10">
-    <w:abstractNumId w:val="9"/>
+    <w:abstractNumId w:val="10"/>
   </w:num>
   <w:num w:numId="11">
     <w:abstractNumId w:val="2"/>
   </w:num>
   <w:num w:numId="12">
-    <w:abstractNumId w:val="15"/>
+    <w:abstractNumId w:val="17"/>
   </w:num>
   <w:num w:numId="13">
-    <w:abstractNumId w:val="12"/>
+    <w:abstractNumId w:val="14"/>
   </w:num>
   <w:num w:numId="14">
-    <w:abstractNumId w:val="20"/>
+    <w:abstractNumId w:val="22"/>
   </w:num>
   <w:num w:numId="15">
-    <w:abstractNumId w:val="7"/>
+    <w:abstractNumId w:val="8"/>
   </w:num>
   <w:num w:numId="16">
-    <w:abstractNumId w:val="21"/>
+    <w:abstractNumId w:val="24"/>
   </w:num>
   <w:num w:numId="17">
     <w:abstractNumId w:val="5"/>
@@ -3462,16 +4234,25 @@
     <w:abstractNumId w:val="4"/>
   </w:num>
   <w:num w:numId="19">
-    <w:abstractNumId w:val="13"/>
+    <w:abstractNumId w:val="15"/>
   </w:num>
   <w:num w:numId="20">
     <w:abstractNumId w:val="0"/>
   </w:num>
   <w:num w:numId="21">
-    <w:abstractNumId w:val="16"/>
+    <w:abstractNumId w:val="18"/>
   </w:num>
   <w:num w:numId="22">
-    <w:abstractNumId w:val="19"/>
+    <w:abstractNumId w:val="21"/>
+  </w:num>
+  <w:num w:numId="23">
+    <w:abstractNumId w:val="12"/>
+  </w:num>
+  <w:num w:numId="24">
+    <w:abstractNumId w:val="7"/>
+  </w:num>
+  <w:num w:numId="25">
+    <w:abstractNumId w:val="23"/>
   </w:num>
   <w:numIdMacAtCleanup w:val="19"/>
 </w:numbering>
@@ -8624,7 +9405,7 @@
     <w:charset w:val="CC"/>
     <w:family w:val="roman"/>
     <w:pitch w:val="variable"/>
-    <w:sig w:usb0="E0002EFF" w:usb1="C000785B" w:usb2="00000009" w:usb3="00000000" w:csb0="000001FF" w:csb1="00000000"/>
+    <w:sig w:usb0="E0002AFF" w:usb1="C0007843" w:usb2="00000009" w:usb3="00000000" w:csb0="000001FF" w:csb1="00000000"/>
   </w:font>
   <w:font w:name="Courier New">
     <w:panose1 w:val="02070309020205020404"/>
@@ -8645,21 +9426,21 @@
     <w:charset w:val="CC"/>
     <w:family w:val="swiss"/>
     <w:pitch w:val="variable"/>
-    <w:sig w:usb0="E4002EFF" w:usb1="C000247B" w:usb2="00000009" w:usb3="00000000" w:csb0="000001FF" w:csb1="00000000"/>
+    <w:sig w:usb0="E0002AFF" w:usb1="4000ACFF" w:usb2="00000001" w:usb3="00000000" w:csb0="000001FF" w:csb1="00000000"/>
   </w:font>
   <w:font w:name="Arial">
     <w:panose1 w:val="020B0604020202020204"/>
     <w:charset w:val="CC"/>
     <w:family w:val="swiss"/>
     <w:pitch w:val="variable"/>
-    <w:sig w:usb0="E0002EFF" w:usb1="C000785B" w:usb2="00000009" w:usb3="00000000" w:csb0="000001FF" w:csb1="00000000"/>
+    <w:sig w:usb0="E0002AFF" w:usb1="C0007843" w:usb2="00000009" w:usb3="00000000" w:csb0="000001FF" w:csb1="00000000"/>
   </w:font>
   <w:font w:name="Cambria">
     <w:panose1 w:val="02040503050406030204"/>
     <w:charset w:val="CC"/>
     <w:family w:val="roman"/>
     <w:pitch w:val="variable"/>
-    <w:sig w:usb0="E00006FF" w:usb1="420024FF" w:usb2="02000000" w:usb3="00000000" w:csb0="0000019F" w:csb1="00000000"/>
+    <w:sig w:usb0="A00002EF" w:usb1="4000004B" w:usb2="00000000" w:usb3="00000000" w:csb0="0000019F" w:csb1="00000000"/>
   </w:font>
   <w:font w:name="Tahoma">
     <w:panose1 w:val="020B0604030504040204"/>
@@ -8669,7 +9450,7 @@
     <w:sig w:usb0="E1002EFF" w:usb1="C000605B" w:usb2="00000029" w:usb3="00000000" w:csb0="000101FF" w:csb1="00000000"/>
   </w:font>
   <w:font w:name="MS Mincho">
-    <w:altName w:val="ＭＳ 明朝"/>
+    <w:altName w:val="Yu Gothic UI"/>
     <w:panose1 w:val="02020609040205080304"/>
     <w:charset w:val="80"/>
     <w:family w:val="modern"/>
@@ -8729,7 +9510,7 @@
     <w:charset w:val="CC"/>
     <w:family w:val="swiss"/>
     <w:pitch w:val="variable"/>
-    <w:sig w:usb0="E4002EFF" w:usb1="C000247B" w:usb2="00000009" w:usb3="00000000" w:csb0="000001FF" w:csb1="00000000"/>
+    <w:sig w:usb0="A0002AEF" w:usb1="4000207B" w:usb2="00000000" w:usb3="00000000" w:csb0="000001FF" w:csb1="00000000"/>
   </w:font>
 </w:fonts>
 </file>
@@ -8793,6 +9574,7 @@
     <w:rsid w:val="000E02D1"/>
     <w:rsid w:val="000E4CDA"/>
     <w:rsid w:val="000F1D0A"/>
+    <w:rsid w:val="000F691A"/>
     <w:rsid w:val="000F69CC"/>
     <w:rsid w:val="00122F04"/>
     <w:rsid w:val="00134378"/>
@@ -8812,6 +9594,7 @@
     <w:rsid w:val="00222AFD"/>
     <w:rsid w:val="00227992"/>
     <w:rsid w:val="00251362"/>
+    <w:rsid w:val="00252D1F"/>
     <w:rsid w:val="002805D8"/>
     <w:rsid w:val="0029249D"/>
     <w:rsid w:val="00294C47"/>
@@ -8822,6 +9605,7 @@
     <w:rsid w:val="002F6CE2"/>
     <w:rsid w:val="0030384E"/>
     <w:rsid w:val="003068D7"/>
+    <w:rsid w:val="003214F3"/>
     <w:rsid w:val="00323F4C"/>
     <w:rsid w:val="00341776"/>
     <w:rsid w:val="00384304"/>
@@ -8837,7 +9621,6 @@
     <w:rsid w:val="003F3334"/>
     <w:rsid w:val="004110E5"/>
     <w:rsid w:val="00434CB6"/>
-    <w:rsid w:val="00464B0D"/>
     <w:rsid w:val="00473AE1"/>
     <w:rsid w:val="00483A29"/>
     <w:rsid w:val="00486312"/>
@@ -8871,7 +9654,6 @@
     <w:rsid w:val="00671832"/>
     <w:rsid w:val="00671B4C"/>
     <w:rsid w:val="00677119"/>
-    <w:rsid w:val="00684731"/>
     <w:rsid w:val="006A2FD9"/>
     <w:rsid w:val="006B2061"/>
     <w:rsid w:val="006C09B3"/>
@@ -8883,6 +9665,7 @@
     <w:rsid w:val="00703904"/>
     <w:rsid w:val="00712EBF"/>
     <w:rsid w:val="007156D2"/>
+    <w:rsid w:val="00717B23"/>
     <w:rsid w:val="007201BF"/>
     <w:rsid w:val="00725BFB"/>
     <w:rsid w:val="00731300"/>
@@ -8901,7 +9684,6 @@
     <w:rsid w:val="00882761"/>
     <w:rsid w:val="00896488"/>
     <w:rsid w:val="008A258A"/>
-    <w:rsid w:val="008A5B96"/>
     <w:rsid w:val="008B1D08"/>
     <w:rsid w:val="008B71B4"/>
     <w:rsid w:val="008C1A18"/>
@@ -8915,6 +9697,7 @@
     <w:rsid w:val="00946803"/>
     <w:rsid w:val="00950BC2"/>
     <w:rsid w:val="00953B34"/>
+    <w:rsid w:val="009554F5"/>
     <w:rsid w:val="009700C9"/>
     <w:rsid w:val="009726F4"/>
     <w:rsid w:val="00994ABC"/>
@@ -8926,7 +9709,9 @@
     <w:rsid w:val="009F153B"/>
     <w:rsid w:val="009F7A76"/>
     <w:rsid w:val="00A0590F"/>
+    <w:rsid w:val="00A1662F"/>
     <w:rsid w:val="00A21D30"/>
+    <w:rsid w:val="00A269FD"/>
     <w:rsid w:val="00A34BDC"/>
     <w:rsid w:val="00A448E7"/>
     <w:rsid w:val="00A61862"/>
@@ -8938,15 +9723,18 @@
     <w:rsid w:val="00B26F6B"/>
     <w:rsid w:val="00B353F2"/>
     <w:rsid w:val="00B50138"/>
+    <w:rsid w:val="00B64084"/>
     <w:rsid w:val="00B921D1"/>
     <w:rsid w:val="00B93B94"/>
     <w:rsid w:val="00BA19C5"/>
     <w:rsid w:val="00BB414D"/>
     <w:rsid w:val="00C00CDE"/>
+    <w:rsid w:val="00C60630"/>
     <w:rsid w:val="00C60C24"/>
     <w:rsid w:val="00C61038"/>
     <w:rsid w:val="00C728C4"/>
     <w:rsid w:val="00C76FC4"/>
+    <w:rsid w:val="00C9122D"/>
     <w:rsid w:val="00CB5E7C"/>
     <w:rsid w:val="00CC6647"/>
     <w:rsid w:val="00CC6E78"/>
@@ -8983,7 +9771,6 @@
     <w:rsid w:val="00F62FEE"/>
     <w:rsid w:val="00F63AB4"/>
     <w:rsid w:val="00F80E47"/>
-    <w:rsid w:val="00F8226C"/>
     <w:rsid w:val="00F94AB5"/>
     <w:rsid w:val="00F968F0"/>
     <w:rsid w:val="00FB4F3A"/>
@@ -9814,7 +10601,7 @@
 </file>
 
 <file path=customXml/itemProps2.xml><?xml version="1.0" encoding="utf-8"?>
-<ds:datastoreItem xmlns:ds="http://schemas.openxmlformats.org/officeDocument/2006/customXml" ds:itemID="{FE7B4EE4-24B5-4E47-B55B-E985CBE60EE5}">
+<ds:datastoreItem xmlns:ds="http://schemas.openxmlformats.org/officeDocument/2006/customXml" ds:itemID="{7986ED3E-2FA1-44D0-BCC7-73D1B12A4919}">
   <ds:schemaRefs>
     <ds:schemaRef ds:uri="http://schemas.openxmlformats.org/officeDocument/2006/bibliography"/>
   </ds:schemaRefs>

</xml_diff>

<commit_message>
add new models for source.xml
</commit_message>
<xml_diff>
--- a/src/main/resources/romSourceBack.docx
+++ b/src/main/resources/romSourceBack.docx
@@ -2,88 +2,6 @@
 <file path=word/document.xml><?xml version="1.0" encoding="utf-8"?>
 <w:document xmlns:wpc="http://schemas.microsoft.com/office/word/2010/wordprocessingCanvas" xmlns:cx="http://schemas.microsoft.com/office/drawing/2014/chartex" xmlns:cx1="http://schemas.microsoft.com/office/drawing/2015/9/8/chartex" xmlns:mc="http://schemas.openxmlformats.org/markup-compatibility/2006" xmlns:o="urn:schemas-microsoft-com:office:office" xmlns:r="http://schemas.openxmlformats.org/officeDocument/2006/relationships" xmlns:m="http://schemas.openxmlformats.org/officeDocument/2006/math" xmlns:v="urn:schemas-microsoft-com:vml" xmlns:wp14="http://schemas.microsoft.com/office/word/2010/wordprocessingDrawing" xmlns:wp="http://schemas.openxmlformats.org/drawingml/2006/wordprocessingDrawing" xmlns:w10="urn:schemas-microsoft-com:office:word" xmlns:w="http://schemas.openxmlformats.org/wordprocessingml/2006/main" xmlns:w14="http://schemas.microsoft.com/office/word/2010/wordml" xmlns:w15="http://schemas.microsoft.com/office/word/2012/wordml" xmlns:w16se="http://schemas.microsoft.com/office/word/2015/wordml/symex" xmlns:wpg="http://schemas.microsoft.com/office/word/2010/wordprocessingGroup" xmlns:wpi="http://schemas.microsoft.com/office/word/2010/wordprocessingInk" xmlns:wne="http://schemas.microsoft.com/office/word/2006/wordml" xmlns:wps="http://schemas.microsoft.com/office/word/2010/wordprocessingShape" mc:Ignorable="w14 w15 w16se wp14">
   <w:body>
-    <w:p>
-      <w:pPr>
-        <w:widowControl w:val="0"/>
-        <w:autoSpaceDE w:val="0"/>
-        <w:autoSpaceDN w:val="0"/>
-        <w:ind w:firstLine="709"/>
-        <w:jc w:val="both"/>
-        <w:rPr>
-          <w:sz w:val="22"/>
-          <w:szCs w:val="22"/>
-        </w:rPr>
-      </w:pPr>
-      <w:r>
-        <w:rPr>
-          <w:sz w:val="22"/>
-          <w:szCs w:val="22"/>
-        </w:rPr>
-        <w:t>Закладка:</w:t>
-      </w:r>
-      <w:r>
-        <w:rPr>
-          <w:sz w:val="22"/>
-          <w:szCs w:val="22"/>
-        </w:rPr>
-        <w:t xml:space="preserve"> воть</w:t>
-      </w:r>
-      <w:r>
-        <w:rPr>
-          <w:sz w:val="22"/>
-          <w:szCs w:val="22"/>
-        </w:rPr>
-        <w:t xml:space="preserve"> </w:t>
-      </w:r>
-      <w:r>
-        <w:rPr>
-          <w:sz w:val="22"/>
-          <w:szCs w:val="22"/>
-        </w:rPr>
-        <w:fldChar w:fldCharType="begin"/>
-      </w:r>
-      <w:r>
-        <w:rPr>
-          <w:sz w:val="22"/>
-          <w:szCs w:val="22"/>
-        </w:rPr>
-        <w:instrText xml:space="preserve"> REF Принципал \w \h </w:instrText>
-      </w:r>
-      <w:r>
-        <w:rPr>
-          <w:sz w:val="22"/>
-          <w:szCs w:val="22"/>
-        </w:rPr>
-      </w:r>
-      <w:r>
-        <w:rPr>
-          <w:sz w:val="22"/>
-          <w:szCs w:val="22"/>
-        </w:rPr>
-        <w:fldChar w:fldCharType="separate"/>
-      </w:r>
-      <w:r>
-        <w:rPr>
-          <w:sz w:val="22"/>
-          <w:szCs w:val="22"/>
-        </w:rPr>
-        <w:t>4</w:t>
-      </w:r>
-      <w:r>
-        <w:rPr>
-          <w:sz w:val="22"/>
-          <w:szCs w:val="22"/>
-        </w:rPr>
-        <w:fldChar w:fldCharType="end"/>
-      </w:r>
-      <w:r>
-        <w:rPr>
-          <w:sz w:val="22"/>
-          <w:szCs w:val="22"/>
-        </w:rPr>
-        <w:t xml:space="preserve"> 2</w:t>
-      </w:r>
-    </w:p>
     <w:p>
       <w:pPr>
         <w:widowControl w:val="0"/>
@@ -97,802 +15,14 @@
           <w:lang w:val="en-US"/>
         </w:rPr>
       </w:pPr>
-    </w:p>
-    <w:tbl>
-      <w:tblPr>
-        <w:tblW w:w="11526" w:type="dxa"/>
-        <w:tblInd w:w="93" w:type="dxa"/>
-        <w:tblLayout w:type="fixed"/>
-        <w:tblLook w:val="04A0" w:firstRow="1" w:lastRow="0" w:firstColumn="1" w:lastColumn="0" w:noHBand="0" w:noVBand="1"/>
-      </w:tblPr>
-      <w:tblGrid>
-        <w:gridCol w:w="1320"/>
-        <w:gridCol w:w="3260"/>
-        <w:gridCol w:w="6946"/>
-      </w:tblGrid>
-      <w:tr>
-        <w:trPr>
-          <w:trHeight w:val="416"/>
-        </w:trPr>
-        <w:tc>
-          <w:tcPr>
-            <w:tcW w:w="11526" w:type="dxa"/>
-            <w:gridSpan w:val="3"/>
-            <w:tcBorders>
-              <w:top w:val="single" w:sz="4" w:space="0" w:color="auto"/>
-              <w:left w:val="single" w:sz="4" w:space="0" w:color="auto"/>
-              <w:bottom w:val="single" w:sz="4" w:space="0" w:color="auto"/>
-              <w:right w:val="single" w:sz="4" w:space="0" w:color="auto"/>
-            </w:tcBorders>
-            <w:shd w:val="clear" w:color="auto" w:fill="FFFFFF"/>
-            <w:vAlign w:val="center"/>
-          </w:tcPr>
-          <w:p>
-            <w:pPr>
-              <w:widowControl w:val="0"/>
-              <w:jc w:val="center"/>
-              <w:rPr>
-                <w:b/>
-                <w:sz w:val="22"/>
-                <w:szCs w:val="22"/>
-                <w:lang w:val="en-US"/>
-              </w:rPr>
-            </w:pPr>
-            <w:r>
-              <w:rPr>
-                <w:b/>
-                <w:sz w:val="22"/>
-                <w:szCs w:val="22"/>
-                <w:lang w:val="en-US"/>
-              </w:rPr>
-              <w:t>{</w:t>
-            </w:r>
-            <w:r>
-              <w:rPr>
-                <w:b/>
-                <w:sz w:val="22"/>
-                <w:szCs w:val="22"/>
-                <w:lang w:val="en-US"/>
-              </w:rPr>
-              <w:t>MetaInfoTable: needToRender = ${(model.documentCode == 898989)?c}</w:t>
-            </w:r>
-            <w:r>
-              <w:rPr>
-                <w:b/>
-                <w:sz w:val="22"/>
-                <w:szCs w:val="22"/>
-                <w:lang w:val="en-US"/>
-              </w:rPr>
-              <w:t>}</w:t>
-            </w:r>
-          </w:p>
-        </w:tc>
-      </w:tr>
-      <w:tr>
-        <w:trPr>
-          <w:trHeight w:val="422"/>
-        </w:trPr>
-        <w:tc>
-          <w:tcPr>
-            <w:tcW w:w="1320" w:type="dxa"/>
-            <w:tcBorders>
-              <w:top w:val="single" w:sz="4" w:space="0" w:color="auto"/>
-              <w:left w:val="single" w:sz="4" w:space="0" w:color="auto"/>
-              <w:bottom w:val="single" w:sz="4" w:space="0" w:color="auto"/>
-              <w:right w:val="single" w:sz="4" w:space="0" w:color="auto"/>
-            </w:tcBorders>
-            <w:shd w:val="clear" w:color="auto" w:fill="FFFFFF"/>
-            <w:vAlign w:val="center"/>
-          </w:tcPr>
-          <w:p>
-            <w:pPr>
-              <w:widowControl w:val="0"/>
-              <w:rPr>
-                <w:b/>
-              </w:rPr>
-            </w:pPr>
-            <w:r>
-              <w:rPr>
-                <w:b/>
-              </w:rPr>
-              <w:t>Шапка</w:t>
-            </w:r>
-          </w:p>
-        </w:tc>
-        <w:tc>
-          <w:tcPr>
-            <w:tcW w:w="3260" w:type="dxa"/>
-            <w:tcBorders>
-              <w:top w:val="single" w:sz="4" w:space="0" w:color="auto"/>
-              <w:left w:val="nil"/>
-              <w:bottom w:val="single" w:sz="4" w:space="0" w:color="auto"/>
-              <w:right w:val="single" w:sz="4" w:space="0" w:color="auto"/>
-            </w:tcBorders>
-            <w:shd w:val="clear" w:color="auto" w:fill="FFFFFF"/>
-            <w:vAlign w:val="center"/>
-          </w:tcPr>
-          <w:p>
-            <w:pPr>
-              <w:widowControl w:val="0"/>
-              <w:jc w:val="center"/>
-              <w:rPr>
-                <w:b/>
-                <w:bCs/>
-                <w:sz w:val="22"/>
-                <w:szCs w:val="22"/>
-              </w:rPr>
-            </w:pPr>
-            <w:r>
-              <w:rPr>
-                <w:b/>
-              </w:rPr>
-              <w:t>Шапка1</w:t>
-            </w:r>
-          </w:p>
-        </w:tc>
-        <w:tc>
-          <w:tcPr>
-            <w:tcW w:w="6946" w:type="dxa"/>
-            <w:tcBorders>
-              <w:top w:val="single" w:sz="4" w:space="0" w:color="auto"/>
-              <w:left w:val="nil"/>
-              <w:bottom w:val="single" w:sz="4" w:space="0" w:color="auto"/>
-              <w:right w:val="single" w:sz="4" w:space="0" w:color="auto"/>
-            </w:tcBorders>
-            <w:shd w:val="clear" w:color="auto" w:fill="FFFFFF"/>
-            <w:vAlign w:val="center"/>
-          </w:tcPr>
-          <w:p>
-            <w:pPr>
-              <w:widowControl w:val="0"/>
-              <w:jc w:val="center"/>
-              <w:rPr>
-                <w:sz w:val="22"/>
-                <w:szCs w:val="22"/>
-              </w:rPr>
-            </w:pPr>
-            <w:r>
-              <w:rPr>
-                <w:b/>
-              </w:rPr>
-              <w:t>Шапка2</w:t>
-            </w:r>
-          </w:p>
-        </w:tc>
-      </w:tr>
-      <w:tr>
-        <w:trPr>
-          <w:trHeight w:val="422"/>
-        </w:trPr>
-        <w:tc>
-          <w:tcPr>
-            <w:tcW w:w="1320" w:type="dxa"/>
-            <w:tcBorders>
-              <w:top w:val="single" w:sz="4" w:space="0" w:color="auto"/>
-              <w:left w:val="single" w:sz="4" w:space="0" w:color="auto"/>
-              <w:bottom w:val="single" w:sz="4" w:space="0" w:color="auto"/>
-              <w:right w:val="single" w:sz="4" w:space="0" w:color="auto"/>
-            </w:tcBorders>
-            <w:shd w:val="clear" w:color="auto" w:fill="FFFFFF"/>
-            <w:vAlign w:val="center"/>
-          </w:tcPr>
-          <w:p>
-            <w:pPr>
-              <w:pStyle w:val="afa"/>
-              <w:widowControl w:val="0"/>
-              <w:numPr>
-                <w:ilvl w:val="0"/>
-                <w:numId w:val="25"/>
-              </w:numPr>
-              <w:jc w:val="center"/>
-              <w:rPr>
-                <w:b/>
-                <w:lang w:val="en-US"/>
-              </w:rPr>
-            </w:pPr>
-          </w:p>
-        </w:tc>
-        <w:tc>
-          <w:tcPr>
-            <w:tcW w:w="3260" w:type="dxa"/>
-            <w:tcBorders>
-              <w:top w:val="single" w:sz="4" w:space="0" w:color="auto"/>
-              <w:left w:val="nil"/>
-              <w:bottom w:val="single" w:sz="4" w:space="0" w:color="auto"/>
-              <w:right w:val="single" w:sz="4" w:space="0" w:color="auto"/>
-            </w:tcBorders>
-            <w:shd w:val="clear" w:color="auto" w:fill="FFFFFF"/>
-            <w:vAlign w:val="center"/>
-          </w:tcPr>
-          <w:p>
-            <w:pPr>
-              <w:widowControl w:val="0"/>
-              <w:jc w:val="center"/>
-              <w:rPr>
-                <w:b/>
-                <w:sz w:val="22"/>
-                <w:szCs w:val="22"/>
-                <w:lang w:val="en-US"/>
-              </w:rPr>
-            </w:pPr>
-            <w:r>
-              <w:rPr>
-                <w:b/>
-                <w:bCs/>
-                <w:sz w:val="22"/>
-                <w:szCs w:val="22"/>
-              </w:rPr>
-              <w:t>Гарант</w:t>
-            </w:r>
-          </w:p>
-        </w:tc>
-        <w:tc>
-          <w:tcPr>
-            <w:tcW w:w="6946" w:type="dxa"/>
-            <w:tcBorders>
-              <w:top w:val="single" w:sz="4" w:space="0" w:color="auto"/>
-              <w:left w:val="nil"/>
-              <w:bottom w:val="single" w:sz="4" w:space="0" w:color="auto"/>
-              <w:right w:val="single" w:sz="4" w:space="0" w:color="auto"/>
-            </w:tcBorders>
-            <w:shd w:val="clear" w:color="auto" w:fill="FFFFFF"/>
-            <w:vAlign w:val="center"/>
-          </w:tcPr>
-          <w:p>
-            <w:pPr>
-              <w:widowControl w:val="0"/>
-              <w:jc w:val="center"/>
-              <w:rPr>
-                <w:b/>
-                <w:sz w:val="22"/>
-                <w:szCs w:val="22"/>
-              </w:rPr>
-            </w:pPr>
-            <w:r>
-              <w:rPr>
-                <w:sz w:val="22"/>
-                <w:szCs w:val="22"/>
-              </w:rPr>
-              <w:t>Публичное акционерное общество «Сбербанк России».</w:t>
-            </w:r>
-          </w:p>
-        </w:tc>
-      </w:tr>
-      <w:tr>
-        <w:trPr>
-          <w:trHeight w:val="422"/>
-        </w:trPr>
-        <w:tc>
-          <w:tcPr>
-            <w:tcW w:w="11526" w:type="dxa"/>
-            <w:gridSpan w:val="3"/>
-            <w:tcBorders>
-              <w:top w:val="single" w:sz="4" w:space="0" w:color="auto"/>
-              <w:left w:val="single" w:sz="4" w:space="0" w:color="auto"/>
-              <w:bottom w:val="single" w:sz="4" w:space="0" w:color="auto"/>
-              <w:right w:val="single" w:sz="4" w:space="0" w:color="auto"/>
-            </w:tcBorders>
-            <w:shd w:val="clear" w:color="auto" w:fill="FFFFFF"/>
-            <w:vAlign w:val="center"/>
-          </w:tcPr>
-          <w:p>
-            <w:pPr>
-              <w:widowControl w:val="0"/>
-              <w:jc w:val="center"/>
-              <w:rPr>
-                <w:b/>
-                <w:sz w:val="22"/>
-                <w:szCs w:val="22"/>
-              </w:rPr>
-            </w:pPr>
-            <w:r>
-              <w:rPr>
-                <w:b/>
-                <w:sz w:val="22"/>
-                <w:szCs w:val="22"/>
-              </w:rPr>
-              <w:t>{</w:t>
-            </w:r>
-            <w:r>
-              <w:rPr>
-                <w:b/>
-                <w:sz w:val="22"/>
-                <w:szCs w:val="22"/>
-                <w:lang w:val="en-US"/>
-              </w:rPr>
-              <w:t>MetaInfoRow</w:t>
-            </w:r>
-            <w:r>
-              <w:rPr>
-                <w:b/>
-                <w:sz w:val="22"/>
-                <w:szCs w:val="22"/>
-              </w:rPr>
-              <w:t xml:space="preserve">: </w:t>
-            </w:r>
-            <w:r>
-              <w:rPr>
-                <w:b/>
-                <w:sz w:val="22"/>
-                <w:szCs w:val="22"/>
-                <w:lang w:val="en-US"/>
-              </w:rPr>
-              <w:t>needToRender</w:t>
-            </w:r>
-            <w:r>
-              <w:rPr>
-                <w:b/>
-                <w:sz w:val="22"/>
-                <w:szCs w:val="22"/>
-              </w:rPr>
-              <w:t xml:space="preserve"> = ${(</w:t>
-            </w:r>
-            <w:r>
-              <w:rPr>
-                <w:b/>
-                <w:sz w:val="22"/>
-                <w:szCs w:val="22"/>
-                <w:lang w:val="en-US"/>
-              </w:rPr>
-              <w:t>model</w:t>
-            </w:r>
-            <w:r>
-              <w:rPr>
-                <w:b/>
-                <w:sz w:val="22"/>
-                <w:szCs w:val="22"/>
-              </w:rPr>
-              <w:t>.</w:t>
-            </w:r>
-            <w:r>
-              <w:rPr>
-                <w:b/>
-                <w:sz w:val="22"/>
-                <w:szCs w:val="22"/>
-                <w:lang w:val="en-US"/>
-              </w:rPr>
-              <w:t>ipFullName</w:t>
-            </w:r>
-            <w:r>
-              <w:rPr>
-                <w:b/>
-                <w:sz w:val="22"/>
-                <w:szCs w:val="22"/>
-              </w:rPr>
-              <w:t xml:space="preserve"> ==</w:t>
-            </w:r>
-            <w:r>
-              <w:rPr>
-                <w:sz w:val="22"/>
-                <w:szCs w:val="22"/>
-                <w:highlight w:val="darkCyan"/>
-              </w:rPr>
-              <w:t>"</w:t>
-            </w:r>
-            <w:r>
-              <w:rPr>
-                <w:b/>
-                <w:sz w:val="22"/>
-                <w:szCs w:val="22"/>
-              </w:rPr>
-              <w:t>Имя ИПшника2</w:t>
-            </w:r>
-            <w:r>
-              <w:rPr>
-                <w:sz w:val="22"/>
-                <w:szCs w:val="22"/>
-                <w:highlight w:val="darkCyan"/>
-              </w:rPr>
-              <w:t>"</w:t>
-            </w:r>
-            <w:r>
-              <w:rPr>
-                <w:b/>
-                <w:sz w:val="22"/>
-                <w:szCs w:val="22"/>
-              </w:rPr>
-              <w:t>)?</w:t>
-            </w:r>
-            <w:r>
-              <w:rPr>
-                <w:b/>
-                <w:sz w:val="22"/>
-                <w:szCs w:val="22"/>
-                <w:lang w:val="en-US"/>
-              </w:rPr>
-              <w:t>c</w:t>
-            </w:r>
-            <w:r>
-              <w:rPr>
-                <w:b/>
-                <w:sz w:val="22"/>
-                <w:szCs w:val="22"/>
-              </w:rPr>
-              <w:t>}}</w:t>
-            </w:r>
-          </w:p>
-        </w:tc>
-      </w:tr>
-      <w:tr>
-        <w:trPr>
-          <w:trHeight w:val="3109"/>
-        </w:trPr>
-        <w:tc>
-          <w:tcPr>
-            <w:tcW w:w="1320" w:type="dxa"/>
-            <w:tcBorders>
-              <w:top w:val="single" w:sz="4" w:space="0" w:color="auto"/>
-              <w:left w:val="single" w:sz="4" w:space="0" w:color="auto"/>
-              <w:bottom w:val="single" w:sz="4" w:space="0" w:color="auto"/>
-              <w:right w:val="single" w:sz="4" w:space="0" w:color="auto"/>
-            </w:tcBorders>
-            <w:shd w:val="clear" w:color="auto" w:fill="FFFFFF"/>
-            <w:vAlign w:val="center"/>
-            <w:hideMark/>
-          </w:tcPr>
-          <w:p>
-            <w:pPr>
-              <w:pStyle w:val="afa"/>
-              <w:widowControl w:val="0"/>
-              <w:numPr>
-                <w:ilvl w:val="0"/>
-                <w:numId w:val="25"/>
-              </w:numPr>
-              <w:jc w:val="center"/>
-            </w:pPr>
-          </w:p>
-        </w:tc>
-        <w:tc>
-          <w:tcPr>
-            <w:tcW w:w="3260" w:type="dxa"/>
-            <w:tcBorders>
-              <w:top w:val="single" w:sz="4" w:space="0" w:color="auto"/>
-              <w:left w:val="nil"/>
-              <w:bottom w:val="single" w:sz="4" w:space="0" w:color="auto"/>
-              <w:right w:val="single" w:sz="4" w:space="0" w:color="auto"/>
-            </w:tcBorders>
-            <w:shd w:val="clear" w:color="auto" w:fill="FFFFFF"/>
-            <w:vAlign w:val="center"/>
-            <w:hideMark/>
-          </w:tcPr>
-          <w:p>
-            <w:pPr>
-              <w:widowControl w:val="0"/>
-              <w:jc w:val="center"/>
-              <w:rPr>
-                <w:b/>
-                <w:sz w:val="22"/>
-                <w:szCs w:val="22"/>
-              </w:rPr>
-            </w:pPr>
-            <w:r>
-              <w:rPr>
-                <w:b/>
-                <w:bCs/>
-                <w:sz w:val="22"/>
-                <w:szCs w:val="22"/>
-              </w:rPr>
-              <w:t>Гарант</w:t>
-            </w:r>
-          </w:p>
-        </w:tc>
-        <w:tc>
-          <w:tcPr>
-            <w:tcW w:w="6946" w:type="dxa"/>
-            <w:tcBorders>
-              <w:top w:val="single" w:sz="4" w:space="0" w:color="auto"/>
-              <w:left w:val="nil"/>
-              <w:bottom w:val="single" w:sz="4" w:space="0" w:color="auto"/>
-              <w:right w:val="single" w:sz="4" w:space="0" w:color="auto"/>
-            </w:tcBorders>
-            <w:shd w:val="clear" w:color="auto" w:fill="FFFFFF"/>
-            <w:vAlign w:val="center"/>
-            <w:hideMark/>
-          </w:tcPr>
-          <w:p>
-            <w:pPr>
-              <w:widowControl w:val="0"/>
-              <w:jc w:val="center"/>
-              <w:rPr>
-                <w:b/>
-                <w:sz w:val="22"/>
-                <w:szCs w:val="22"/>
-              </w:rPr>
-            </w:pPr>
-            <w:r>
-              <w:rPr>
-                <w:sz w:val="22"/>
-                <w:szCs w:val="22"/>
-              </w:rPr>
-              <w:t>Публичное акционерное общество «Сбербанк России».</w:t>
-            </w:r>
-          </w:p>
-        </w:tc>
-      </w:tr>
-      <w:tr>
-        <w:trPr>
-          <w:trHeight w:val="1320"/>
-        </w:trPr>
-        <w:tc>
-          <w:tcPr>
-            <w:tcW w:w="1320" w:type="dxa"/>
-            <w:tcBorders>
-              <w:top w:val="nil"/>
-              <w:left w:val="single" w:sz="4" w:space="0" w:color="auto"/>
-              <w:bottom w:val="single" w:sz="4" w:space="0" w:color="auto"/>
-              <w:right w:val="nil"/>
-            </w:tcBorders>
-            <w:shd w:val="clear" w:color="auto" w:fill="FFFFFF"/>
-          </w:tcPr>
-          <w:p>
-            <w:pPr>
-              <w:pStyle w:val="afa"/>
-              <w:widowControl w:val="0"/>
-              <w:numPr>
-                <w:ilvl w:val="0"/>
-                <w:numId w:val="25"/>
-              </w:numPr>
-            </w:pPr>
-          </w:p>
-        </w:tc>
-        <w:tc>
-          <w:tcPr>
-            <w:tcW w:w="3260" w:type="dxa"/>
-            <w:tcBorders>
-              <w:top w:val="nil"/>
-              <w:left w:val="single" w:sz="4" w:space="0" w:color="auto"/>
-              <w:bottom w:val="single" w:sz="4" w:space="0" w:color="auto"/>
-              <w:right w:val="single" w:sz="4" w:space="0" w:color="auto"/>
-            </w:tcBorders>
-            <w:shd w:val="clear" w:color="auto" w:fill="FFFFFF"/>
-          </w:tcPr>
-          <w:p>
-            <w:pPr>
-              <w:widowControl w:val="0"/>
-              <w:rPr>
-                <w:b/>
-                <w:bCs/>
-                <w:sz w:val="22"/>
-                <w:szCs w:val="22"/>
-              </w:rPr>
-            </w:pPr>
-            <w:r>
-              <w:rPr>
-                <w:b/>
-                <w:bCs/>
-                <w:sz w:val="22"/>
-                <w:szCs w:val="22"/>
-              </w:rPr>
-              <w:t>Гарант</w:t>
-            </w:r>
-            <w:r>
-              <w:rPr>
-                <w:b/>
-                <w:bCs/>
-                <w:sz w:val="22"/>
-                <w:szCs w:val="22"/>
-              </w:rPr>
-              <w:t>УГАУГА</w:t>
-            </w:r>
-          </w:p>
-        </w:tc>
-        <w:tc>
-          <w:tcPr>
-            <w:tcW w:w="6946" w:type="dxa"/>
-            <w:tcBorders>
-              <w:top w:val="nil"/>
-              <w:left w:val="nil"/>
-              <w:bottom w:val="single" w:sz="4" w:space="0" w:color="auto"/>
-              <w:right w:val="single" w:sz="4" w:space="0" w:color="auto"/>
-            </w:tcBorders>
-            <w:shd w:val="clear" w:color="auto" w:fill="FFFF00"/>
-          </w:tcPr>
-          <w:p>
-            <w:pPr>
-              <w:widowControl w:val="0"/>
-              <w:spacing w:after="120"/>
-              <w:rPr>
-                <w:sz w:val="22"/>
-                <w:szCs w:val="22"/>
-              </w:rPr>
-            </w:pPr>
-            <w:r>
-              <w:rPr>
-                <w:sz w:val="22"/>
-                <w:szCs w:val="22"/>
-              </w:rPr>
-              <w:t>Публичное акционерное общество «Сбербанк России».</w:t>
-            </w:r>
-          </w:p>
-        </w:tc>
-      </w:tr>
-      <w:tr>
-        <w:trPr>
-          <w:trHeight w:val="997"/>
-        </w:trPr>
-        <w:tc>
-          <w:tcPr>
-            <w:tcW w:w="11526" w:type="dxa"/>
-            <w:gridSpan w:val="3"/>
-            <w:tcBorders>
-              <w:top w:val="single" w:sz="4" w:space="0" w:color="auto"/>
-              <w:left w:val="single" w:sz="4" w:space="0" w:color="auto"/>
-              <w:bottom w:val="single" w:sz="4" w:space="0" w:color="auto"/>
-              <w:right w:val="single" w:sz="4" w:space="0" w:color="auto"/>
-            </w:tcBorders>
-            <w:shd w:val="clear" w:color="auto" w:fill="FFFFFF"/>
-          </w:tcPr>
-          <w:p>
-            <w:pPr>
-              <w:pStyle w:val="BodyText22"/>
-              <w:widowControl w:val="0"/>
-              <w:shd w:val="clear" w:color="auto" w:fill="FFFFFF"/>
-              <w:tabs>
-                <w:tab w:val="left" w:pos="532"/>
-                <w:tab w:val="left" w:pos="2310"/>
-              </w:tabs>
-              <w:ind w:hanging="40"/>
-              <w:jc w:val="center"/>
-              <w:rPr>
-                <w:highlight w:val="darkCyan"/>
-              </w:rPr>
-            </w:pPr>
-            <w:r>
-              <w:rPr>
-                <w:b/>
-                <w:sz w:val="22"/>
-                <w:szCs w:val="22"/>
-                <w:lang w:val="en-US"/>
-              </w:rPr>
-              <w:t>{</w:t>
-            </w:r>
-            <w:r>
-              <w:rPr>
-                <w:b/>
-                <w:sz w:val="22"/>
-                <w:szCs w:val="22"/>
-                <w:lang w:val="en-US"/>
-              </w:rPr>
-              <w:t>MetaInfoRow</w:t>
-            </w:r>
-            <w:r>
-              <w:rPr>
-                <w:b/>
-                <w:sz w:val="22"/>
-                <w:szCs w:val="22"/>
-                <w:lang w:val="en-US"/>
-              </w:rPr>
-              <w:t>}</w:t>
-            </w:r>
-          </w:p>
-        </w:tc>
-      </w:tr>
-      <w:tr>
-        <w:trPr>
-          <w:trHeight w:val="997"/>
-        </w:trPr>
-        <w:tc>
-          <w:tcPr>
-            <w:tcW w:w="1320" w:type="dxa"/>
-            <w:tcBorders>
-              <w:top w:val="single" w:sz="4" w:space="0" w:color="auto"/>
-              <w:left w:val="single" w:sz="4" w:space="0" w:color="auto"/>
-              <w:bottom w:val="single" w:sz="4" w:space="0" w:color="auto"/>
-              <w:right w:val="nil"/>
-            </w:tcBorders>
-            <w:shd w:val="clear" w:color="auto" w:fill="FFFFFF"/>
-            <w:hideMark/>
-          </w:tcPr>
-          <w:p>
-            <w:pPr>
-              <w:pStyle w:val="afa"/>
-              <w:widowControl w:val="0"/>
-              <w:numPr>
-                <w:ilvl w:val="0"/>
-                <w:numId w:val="25"/>
-              </w:numPr>
-            </w:pPr>
-            <w:bookmarkStart w:id="0" w:name="Принципал"/>
-            <w:bookmarkStart w:id="1" w:name="_Ref104650071"/>
-            <w:bookmarkEnd w:id="0"/>
-          </w:p>
-        </w:tc>
-        <w:bookmarkEnd w:id="1"/>
-        <w:tc>
-          <w:tcPr>
-            <w:tcW w:w="3260" w:type="dxa"/>
-            <w:tcBorders>
-              <w:top w:val="single" w:sz="4" w:space="0" w:color="auto"/>
-              <w:left w:val="single" w:sz="4" w:space="0" w:color="auto"/>
-              <w:bottom w:val="single" w:sz="4" w:space="0" w:color="auto"/>
-              <w:right w:val="single" w:sz="4" w:space="0" w:color="auto"/>
-            </w:tcBorders>
-            <w:shd w:val="clear" w:color="auto" w:fill="FFFFFF"/>
-            <w:hideMark/>
-          </w:tcPr>
-          <w:p>
-            <w:pPr>
-              <w:widowControl w:val="0"/>
-              <w:rPr>
-                <w:b/>
-                <w:bCs/>
-                <w:sz w:val="22"/>
-                <w:szCs w:val="22"/>
-              </w:rPr>
-            </w:pPr>
-            <w:r>
-              <w:rPr>
-                <w:b/>
-                <w:bCs/>
-                <w:sz w:val="22"/>
-                <w:szCs w:val="22"/>
-              </w:rPr>
-              <w:t>Принципал</w:t>
-            </w:r>
-          </w:p>
-        </w:tc>
-        <w:tc>
-          <w:tcPr>
-            <w:tcW w:w="6946" w:type="dxa"/>
-            <w:tcBorders>
-              <w:top w:val="single" w:sz="4" w:space="0" w:color="auto"/>
-              <w:left w:val="nil"/>
-              <w:bottom w:val="single" w:sz="4" w:space="0" w:color="auto"/>
-              <w:right w:val="single" w:sz="4" w:space="0" w:color="auto"/>
-            </w:tcBorders>
-            <w:shd w:val="clear" w:color="auto" w:fill="FFFFFF"/>
-            <w:hideMark/>
-          </w:tcPr>
-          <w:p>
-            <w:pPr>
-              <w:widowControl w:val="0"/>
-              <w:shd w:val="clear" w:color="auto" w:fill="FFFFFF"/>
-              <w:tabs>
-                <w:tab w:val="left" w:pos="532"/>
-                <w:tab w:val="left" w:pos="2310"/>
-              </w:tabs>
-              <w:spacing w:after="120"/>
-              <w:ind w:hanging="40"/>
-              <w:rPr>
-                <w:lang w:val="en-US"/>
-              </w:rPr>
-            </w:pPr>
-            <w:r>
-              <w:t>И</w:t>
-            </w:r>
-            <w:r>
-              <w:rPr>
-                <w:lang w:val="en-US"/>
-              </w:rPr>
-              <w:t xml:space="preserve"> </w:t>
-            </w:r>
-            <w:r>
-              <w:t>текст</w:t>
-            </w:r>
-            <w:r>
-              <w:rPr>
-                <w:lang w:val="en-US"/>
-              </w:rPr>
-              <w:t xml:space="preserve"> </w:t>
-            </w:r>
-            <w:r>
-              <w:t>после</w:t>
-            </w:r>
-          </w:p>
-        </w:tc>
-      </w:tr>
-    </w:tbl>
-    <w:p>
-      <w:pPr>
-        <w:widowControl w:val="0"/>
-        <w:autoSpaceDE w:val="0"/>
-        <w:autoSpaceDN w:val="0"/>
-        <w:jc w:val="both"/>
+      <w:r>
         <w:rPr>
           <w:sz w:val="22"/>
           <w:szCs w:val="22"/>
+          <w:lang w:val="en-US"/>
         </w:rPr>
-      </w:pPr>
+        <w:t>&lt;#list model.listTest.documents as document&gt;</w:t>
+      </w:r>
     </w:p>
     <w:p>
       <w:pPr>
@@ -904,62 +34,101 @@
         <w:rPr>
           <w:sz w:val="22"/>
           <w:szCs w:val="22"/>
+          <w:lang w:val="en-US"/>
         </w:rPr>
       </w:pPr>
       <w:r>
         <w:rPr>
           <w:sz w:val="22"/>
           <w:szCs w:val="22"/>
+          <w:lang w:val="en-US"/>
         </w:rPr>
-        <w:t xml:space="preserve">Закладка: воть </w:t>
+        <w:t>${document.id} = ${document.name}</w:t>
       </w:r>
       <w:r>
         <w:rPr>
           <w:sz w:val="22"/>
           <w:szCs w:val="22"/>
+          <w:highlight w:val="yellow"/>
+          <w:lang w:val="en-US"/>
         </w:rPr>
-        <w:fldChar w:fldCharType="begin"/>
+        <w:t>&lt;#</w:t>
       </w:r>
       <w:r>
         <w:rPr>
           <w:sz w:val="22"/>
           <w:szCs w:val="22"/>
+          <w:highlight w:val="yellow"/>
+          <w:lang w:val="en-US"/>
         </w:rPr>
-        <w:instrText xml:space="preserve"> REF Принципал \w \h </w:instrText>
+        <w:t>sep</w:t>
       </w:r>
       <w:r>
         <w:rPr>
           <w:sz w:val="22"/>
           <w:szCs w:val="22"/>
+          <w:highlight w:val="yellow"/>
+          <w:lang w:val="en-US"/>
         </w:rPr>
+        <w:t>&gt;${'\</w:t>
       </w:r>
       <w:r>
         <w:rPr>
           <w:sz w:val="22"/>
           <w:szCs w:val="22"/>
+          <w:highlight w:val="yellow"/>
+          <w:lang w:val="en-US"/>
         </w:rPr>
-        <w:fldChar w:fldCharType="separate"/>
+        <w:t>n</w:t>
       </w:r>
       <w:r>
         <w:rPr>
           <w:sz w:val="22"/>
           <w:szCs w:val="22"/>
+          <w:highlight w:val="yellow"/>
+          <w:lang w:val="en-US"/>
         </w:rPr>
-        <w:t>4</w:t>
+        <w:t>'}&lt;/#</w:t>
       </w:r>
       <w:r>
         <w:rPr>
           <w:sz w:val="22"/>
           <w:szCs w:val="22"/>
+          <w:highlight w:val="yellow"/>
+          <w:lang w:val="en-US"/>
         </w:rPr>
-        <w:fldChar w:fldCharType="end"/>
+        <w:t>sep</w:t>
       </w:r>
       <w:r>
         <w:rPr>
           <w:sz w:val="22"/>
           <w:szCs w:val="22"/>
+          <w:highlight w:val="yellow"/>
+          <w:lang w:val="en-US"/>
         </w:rPr>
-        <w:t xml:space="preserve"> 2</w:t>
+        <w:t>&gt;</w:t>
+      </w:r>
+    </w:p>
+    <w:p>
+      <w:pPr>
+        <w:widowControl w:val="0"/>
+        <w:autoSpaceDE w:val="0"/>
+        <w:autoSpaceDN w:val="0"/>
+        <w:ind w:firstLine="709"/>
+        <w:jc w:val="both"/>
+        <w:rPr>
+          <w:sz w:val="22"/>
+          <w:szCs w:val="22"/>
+          <w:lang w:val="en-US"/>
+        </w:rPr>
+      </w:pPr>
+      <w:r>
+        <w:rPr>
+          <w:sz w:val="22"/>
+          <w:szCs w:val="22"/>
+          <w:lang w:val="en-US"/>
+        </w:rPr>
+        <w:t>&lt;/#list&gt;</w:t>
       </w:r>
     </w:p>
     <w:p>
@@ -971,10 +140,11 @@
         <w:rPr>
           <w:sz w:val="22"/>
           <w:szCs w:val="22"/>
+          <w:lang w:val="en-US"/>
         </w:rPr>
       </w:pPr>
-      <w:bookmarkStart w:id="2" w:name="_GoBack"/>
-      <w:bookmarkEnd w:id="2"/>
+      <w:bookmarkStart w:id="0" w:name="_GoBack"/>
+      <w:bookmarkEnd w:id="0"/>
     </w:p>
     <w:sectPr>
       <w:footerReference w:type="first" r:id="rId9"/>
@@ -1040,7 +210,7 @@
         <wp:inline distT="0" distB="0" distL="0" distR="0" wp14:anchorId="68049927" wp14:editId="13744EE1">
           <wp:extent cx="9526" cy="9526"/>
           <wp:effectExtent l="0" t="0" r="0" b="0"/>
-          <wp:docPr id="1" name="Рисунок 1"/>
+          <wp:docPr id="3" name="Рисунок 3"/>
           <wp:cNvGraphicFramePr/>
           <a:graphic xmlns:a="http://schemas.openxmlformats.org/drawingml/2006/main">
             <a:graphicData uri="http://schemas.openxmlformats.org/drawingml/2006/picture">
@@ -1082,7 +252,7 @@
         <wp:inline distT="0" distB="0" distL="0" distR="0" wp14:anchorId="7002BBD1" wp14:editId="33EC35F7">
           <wp:extent cx="9526" cy="9526"/>
           <wp:effectExtent l="0" t="0" r="0" b="0"/>
-          <wp:docPr id="2" name="Рисунок 2"/>
+          <wp:docPr id="4" name="Рисунок 4"/>
           <wp:cNvGraphicFramePr/>
           <a:graphic xmlns:a="http://schemas.openxmlformats.org/drawingml/2006/main">
             <a:graphicData uri="http://schemas.openxmlformats.org/drawingml/2006/picture">
@@ -4949,7 +4119,6 @@
   <w:style w:type="character" w:default="1" w:styleId="a1">
     <w:name w:val="Default Paragraph Font"/>
     <w:uiPriority w:val="1"/>
-    <w:semiHidden/>
     <w:unhideWhenUsed/>
   </w:style>
   <w:style w:type="table" w:default="1" w:styleId="a2">
@@ -9540,7 +8709,7 @@
     <w:charset w:val="CC"/>
     <w:family w:val="roman"/>
     <w:pitch w:val="variable"/>
-    <w:sig w:usb0="E0002AFF" w:usb1="C0007843" w:usb2="00000009" w:usb3="00000000" w:csb0="000001FF" w:csb1="00000000"/>
+    <w:sig w:usb0="E0002EFF" w:usb1="C000785B" w:usb2="00000009" w:usb3="00000000" w:csb0="000001FF" w:csb1="00000000"/>
   </w:font>
   <w:font w:name="Courier New">
     <w:panose1 w:val="02070309020205020404"/>
@@ -9561,21 +8730,21 @@
     <w:charset w:val="CC"/>
     <w:family w:val="swiss"/>
     <w:pitch w:val="variable"/>
-    <w:sig w:usb0="E0002AFF" w:usb1="4000ACFF" w:usb2="00000001" w:usb3="00000000" w:csb0="000001FF" w:csb1="00000000"/>
+    <w:sig w:usb0="E4002EFF" w:usb1="C000247B" w:usb2="00000009" w:usb3="00000000" w:csb0="000001FF" w:csb1="00000000"/>
   </w:font>
   <w:font w:name="Arial">
     <w:panose1 w:val="020B0604020202020204"/>
     <w:charset w:val="CC"/>
     <w:family w:val="swiss"/>
     <w:pitch w:val="variable"/>
-    <w:sig w:usb0="E0002AFF" w:usb1="C0007843" w:usb2="00000009" w:usb3="00000000" w:csb0="000001FF" w:csb1="00000000"/>
+    <w:sig w:usb0="E0002EFF" w:usb1="C000785B" w:usb2="00000009" w:usb3="00000000" w:csb0="000001FF" w:csb1="00000000"/>
   </w:font>
   <w:font w:name="Cambria">
     <w:panose1 w:val="02040503050406030204"/>
     <w:charset w:val="CC"/>
     <w:family w:val="roman"/>
     <w:pitch w:val="variable"/>
-    <w:sig w:usb0="A00002EF" w:usb1="4000004B" w:usb2="00000000" w:usb3="00000000" w:csb0="0000019F" w:csb1="00000000"/>
+    <w:sig w:usb0="E00006FF" w:usb1="420024FF" w:usb2="02000000" w:usb3="00000000" w:csb0="0000019F" w:csb1="00000000"/>
   </w:font>
   <w:font w:name="Tahoma">
     <w:panose1 w:val="020B0604030504040204"/>
@@ -9585,7 +8754,7 @@
     <w:sig w:usb0="E1002EFF" w:usb1="C000605B" w:usb2="00000029" w:usb3="00000000" w:csb0="000101FF" w:csb1="00000000"/>
   </w:font>
   <w:font w:name="MS Mincho">
-    <w:altName w:val="Yu Gothic UI"/>
+    <w:altName w:val="ＭＳ 明朝"/>
     <w:panose1 w:val="02020609040205080304"/>
     <w:charset w:val="80"/>
     <w:family w:val="modern"/>
@@ -9645,7 +8814,7 @@
     <w:charset w:val="CC"/>
     <w:family w:val="swiss"/>
     <w:pitch w:val="variable"/>
-    <w:sig w:usb0="A0002AEF" w:usb1="4000207B" w:usb2="00000000" w:usb3="00000000" w:csb0="000001FF" w:csb1="00000000"/>
+    <w:sig w:usb0="E4002EFF" w:usb1="C000247B" w:usb2="00000009" w:usb3="00000000" w:csb0="000001FF" w:csb1="00000000"/>
   </w:font>
 </w:fonts>
 </file>
@@ -9864,6 +9033,7 @@
     <w:rsid w:val="00B93B94"/>
     <w:rsid w:val="00BA19C5"/>
     <w:rsid w:val="00BB414D"/>
+    <w:rsid w:val="00BC16D1"/>
     <w:rsid w:val="00C00CDE"/>
     <w:rsid w:val="00C60630"/>
     <w:rsid w:val="00C60C24"/>
@@ -10737,7 +9907,7 @@
 </file>
 
 <file path=customXml/itemProps2.xml><?xml version="1.0" encoding="utf-8"?>
-<ds:datastoreItem xmlns:ds="http://schemas.openxmlformats.org/officeDocument/2006/customXml" ds:itemID="{AB54EF75-A656-4D74-9D17-6DD604760FC2}">
+<ds:datastoreItem xmlns:ds="http://schemas.openxmlformats.org/officeDocument/2006/customXml" ds:itemID="{B54C711A-65B5-48B2-9AA1-C2761AE95C9B}">
   <ds:schemaRefs>
     <ds:schemaRef ds:uri="http://schemas.openxmlformats.org/officeDocument/2006/bibliography"/>
   </ds:schemaRefs>

</xml_diff>

<commit_message>
complete list for ROWS
</commit_message>
<xml_diff>
--- a/src/main/resources/romSourceBack.docx
+++ b/src/main/resources/romSourceBack.docx
@@ -2,149 +2,1154 @@
 <file path=word/document.xml><?xml version="1.0" encoding="utf-8"?>
 <w:document xmlns:wpc="http://schemas.microsoft.com/office/word/2010/wordprocessingCanvas" xmlns:cx="http://schemas.microsoft.com/office/drawing/2014/chartex" xmlns:cx1="http://schemas.microsoft.com/office/drawing/2015/9/8/chartex" xmlns:mc="http://schemas.openxmlformats.org/markup-compatibility/2006" xmlns:o="urn:schemas-microsoft-com:office:office" xmlns:r="http://schemas.openxmlformats.org/officeDocument/2006/relationships" xmlns:m="http://schemas.openxmlformats.org/officeDocument/2006/math" xmlns:v="urn:schemas-microsoft-com:vml" xmlns:wp14="http://schemas.microsoft.com/office/word/2010/wordprocessingDrawing" xmlns:wp="http://schemas.openxmlformats.org/drawingml/2006/wordprocessingDrawing" xmlns:w10="urn:schemas-microsoft-com:office:word" xmlns:w="http://schemas.openxmlformats.org/wordprocessingml/2006/main" xmlns:w14="http://schemas.microsoft.com/office/word/2010/wordml" xmlns:w15="http://schemas.microsoft.com/office/word/2012/wordml" xmlns:w16se="http://schemas.microsoft.com/office/word/2015/wordml/symex" xmlns:wpg="http://schemas.microsoft.com/office/word/2010/wordprocessingGroup" xmlns:wpi="http://schemas.microsoft.com/office/word/2010/wordprocessingInk" xmlns:wne="http://schemas.microsoft.com/office/word/2006/wordml" xmlns:wps="http://schemas.microsoft.com/office/word/2010/wordprocessingShape" mc:Ignorable="w14 w15 w16se wp14">
   <w:body>
+    <w:tbl>
+      <w:tblPr>
+        <w:tblW w:w="9825" w:type="dxa"/>
+        <w:tblInd w:w="93" w:type="dxa"/>
+        <w:tblLayout w:type="fixed"/>
+        <w:tblLook w:val="04A0" w:firstRow="1" w:lastRow="0" w:firstColumn="1" w:lastColumn="0" w:noHBand="0" w:noVBand="1"/>
+      </w:tblPr>
+      <w:tblGrid>
+        <w:gridCol w:w="1320"/>
+        <w:gridCol w:w="2977"/>
+        <w:gridCol w:w="5528"/>
+      </w:tblGrid>
+      <w:tr>
+        <w:trPr>
+          <w:trHeight w:val="416"/>
+        </w:trPr>
+        <w:tc>
+          <w:tcPr>
+            <w:tcW w:w="9825" w:type="dxa"/>
+            <w:gridSpan w:val="3"/>
+            <w:tcBorders>
+              <w:top w:val="single" w:sz="4" w:space="0" w:color="auto"/>
+              <w:left w:val="single" w:sz="4" w:space="0" w:color="auto"/>
+              <w:bottom w:val="single" w:sz="4" w:space="0" w:color="auto"/>
+              <w:right w:val="single" w:sz="4" w:space="0" w:color="auto"/>
+            </w:tcBorders>
+            <w:shd w:val="clear" w:color="auto" w:fill="FFFFFF"/>
+            <w:vAlign w:val="center"/>
+          </w:tcPr>
+          <w:p>
+            <w:pPr>
+              <w:widowControl w:val="0"/>
+              <w:jc w:val="center"/>
+              <w:rPr>
+                <w:b/>
+                <w:sz w:val="22"/>
+                <w:szCs w:val="22"/>
+                <w:lang w:val="en-US"/>
+              </w:rPr>
+            </w:pPr>
+            <w:r>
+              <w:rPr>
+                <w:b/>
+                <w:sz w:val="22"/>
+                <w:szCs w:val="22"/>
+                <w:lang w:val="en-US"/>
+              </w:rPr>
+              <w:t>{</w:t>
+            </w:r>
+            <w:r>
+              <w:rPr>
+                <w:b/>
+                <w:sz w:val="22"/>
+                <w:szCs w:val="22"/>
+                <w:lang w:val="en-US"/>
+              </w:rPr>
+              <w:t>MetaInfoTable: needToRender = ${(model.documentCode == 898989)?c}</w:t>
+            </w:r>
+            <w:r>
+              <w:rPr>
+                <w:b/>
+                <w:sz w:val="22"/>
+                <w:szCs w:val="22"/>
+                <w:lang w:val="en-US"/>
+              </w:rPr>
+              <w:t>}</w:t>
+            </w:r>
+          </w:p>
+        </w:tc>
+      </w:tr>
+      <w:tr>
+        <w:trPr>
+          <w:trHeight w:val="422"/>
+        </w:trPr>
+        <w:tc>
+          <w:tcPr>
+            <w:tcW w:w="9825" w:type="dxa"/>
+            <w:gridSpan w:val="3"/>
+            <w:tcBorders>
+              <w:top w:val="single" w:sz="4" w:space="0" w:color="auto"/>
+              <w:left w:val="single" w:sz="4" w:space="0" w:color="auto"/>
+              <w:bottom w:val="single" w:sz="4" w:space="0" w:color="auto"/>
+              <w:right w:val="single" w:sz="4" w:space="0" w:color="auto"/>
+            </w:tcBorders>
+            <w:shd w:val="clear" w:color="auto" w:fill="FFFFFF"/>
+            <w:vAlign w:val="center"/>
+          </w:tcPr>
+          <w:p>
+            <w:pPr>
+              <w:widowControl w:val="0"/>
+              <w:autoSpaceDE w:val="0"/>
+              <w:autoSpaceDN w:val="0"/>
+              <w:ind w:firstLine="709"/>
+              <w:jc w:val="both"/>
+              <w:rPr>
+                <w:b/>
+                <w:sz w:val="22"/>
+                <w:szCs w:val="22"/>
+                <w:lang w:val="en-US"/>
+              </w:rPr>
+            </w:pPr>
+            <w:r>
+              <w:rPr>
+                <w:b/>
+                <w:sz w:val="22"/>
+                <w:szCs w:val="22"/>
+                <w:highlight w:val="yellow"/>
+                <w:lang w:val="en-US"/>
+              </w:rPr>
+              <w:t>{</w:t>
+            </w:r>
+            <w:r>
+              <w:rPr>
+                <w:b/>
+                <w:sz w:val="22"/>
+                <w:szCs w:val="22"/>
+                <w:highlight w:val="yellow"/>
+                <w:lang w:val="en-US"/>
+              </w:rPr>
+              <w:t>MetaInfoRow</w:t>
+            </w:r>
+            <w:r>
+              <w:rPr>
+                <w:b/>
+                <w:sz w:val="22"/>
+                <w:szCs w:val="22"/>
+                <w:highlight w:val="yellow"/>
+                <w:lang w:val="en-US"/>
+              </w:rPr>
+              <w:t xml:space="preserve">: </w:t>
+            </w:r>
+            <w:r>
+              <w:rPr>
+                <w:b/>
+                <w:sz w:val="22"/>
+                <w:szCs w:val="22"/>
+                <w:highlight w:val="green"/>
+                <w:lang w:val="en-US"/>
+              </w:rPr>
+              <w:t>needToRender</w:t>
+            </w:r>
+            <w:r>
+              <w:rPr>
+                <w:b/>
+                <w:sz w:val="22"/>
+                <w:szCs w:val="22"/>
+                <w:highlight w:val="yellow"/>
+                <w:lang w:val="en-US"/>
+              </w:rPr>
+              <w:t xml:space="preserve"> = </w:t>
+            </w:r>
+            <w:r>
+              <w:rPr>
+                <w:b/>
+                <w:sz w:val="22"/>
+                <w:szCs w:val="22"/>
+                <w:highlight w:val="cyan"/>
+                <w:lang w:val="en-US"/>
+              </w:rPr>
+              <w:t>${(</w:t>
+            </w:r>
+            <w:r>
+              <w:rPr>
+                <w:b/>
+                <w:sz w:val="22"/>
+                <w:szCs w:val="22"/>
+                <w:highlight w:val="cyan"/>
+                <w:lang w:val="en-US"/>
+              </w:rPr>
+              <w:t>model</w:t>
+            </w:r>
+            <w:r>
+              <w:rPr>
+                <w:b/>
+                <w:sz w:val="22"/>
+                <w:szCs w:val="22"/>
+                <w:highlight w:val="cyan"/>
+                <w:lang w:val="en-US"/>
+              </w:rPr>
+              <w:t>.</w:t>
+            </w:r>
+            <w:r>
+              <w:rPr>
+                <w:b/>
+                <w:sz w:val="22"/>
+                <w:szCs w:val="22"/>
+                <w:highlight w:val="cyan"/>
+                <w:lang w:val="en-US"/>
+              </w:rPr>
+              <w:t>ipFullName</w:t>
+            </w:r>
+            <w:r>
+              <w:rPr>
+                <w:b/>
+                <w:sz w:val="22"/>
+                <w:szCs w:val="22"/>
+                <w:highlight w:val="cyan"/>
+                <w:lang w:val="en-US"/>
+              </w:rPr>
+              <w:t xml:space="preserve"> ==</w:t>
+            </w:r>
+            <w:r>
+              <w:rPr>
+                <w:sz w:val="22"/>
+                <w:szCs w:val="22"/>
+                <w:highlight w:val="cyan"/>
+                <w:lang w:val="en-US"/>
+              </w:rPr>
+              <w:t>"</w:t>
+            </w:r>
+            <w:r>
+              <w:rPr>
+                <w:b/>
+                <w:sz w:val="22"/>
+                <w:szCs w:val="22"/>
+                <w:highlight w:val="cyan"/>
+              </w:rPr>
+              <w:t>Имя</w:t>
+            </w:r>
+            <w:r>
+              <w:rPr>
+                <w:b/>
+                <w:sz w:val="22"/>
+                <w:szCs w:val="22"/>
+                <w:highlight w:val="cyan"/>
+                <w:lang w:val="en-US"/>
+              </w:rPr>
+              <w:t xml:space="preserve"> </w:t>
+            </w:r>
+            <w:r>
+              <w:rPr>
+                <w:b/>
+                <w:sz w:val="22"/>
+                <w:szCs w:val="22"/>
+                <w:highlight w:val="cyan"/>
+              </w:rPr>
+              <w:t>ИПшника</w:t>
+            </w:r>
+            <w:r>
+              <w:rPr>
+                <w:sz w:val="22"/>
+                <w:szCs w:val="22"/>
+                <w:highlight w:val="cyan"/>
+                <w:lang w:val="en-US"/>
+              </w:rPr>
+              <w:t>"</w:t>
+            </w:r>
+            <w:r>
+              <w:rPr>
+                <w:b/>
+                <w:sz w:val="22"/>
+                <w:szCs w:val="22"/>
+                <w:highlight w:val="cyan"/>
+                <w:lang w:val="en-US"/>
+              </w:rPr>
+              <w:t>)?</w:t>
+            </w:r>
+            <w:r>
+              <w:rPr>
+                <w:b/>
+                <w:sz w:val="22"/>
+                <w:szCs w:val="22"/>
+                <w:highlight w:val="cyan"/>
+                <w:lang w:val="en-US"/>
+              </w:rPr>
+              <w:t>c</w:t>
+            </w:r>
+            <w:r>
+              <w:rPr>
+                <w:b/>
+                <w:sz w:val="22"/>
+                <w:szCs w:val="22"/>
+                <w:highlight w:val="cyan"/>
+                <w:lang w:val="en-US"/>
+              </w:rPr>
+              <w:t>}</w:t>
+            </w:r>
+            <w:r>
+              <w:rPr>
+                <w:b/>
+                <w:sz w:val="22"/>
+                <w:szCs w:val="22"/>
+                <w:highlight w:val="yellow"/>
+                <w:lang w:val="en-US"/>
+              </w:rPr>
+              <w:t xml:space="preserve">, </w:t>
+            </w:r>
+            <w:r>
+              <w:rPr>
+                <w:b/>
+                <w:sz w:val="22"/>
+                <w:szCs w:val="22"/>
+                <w:highlight w:val="green"/>
+                <w:lang w:val="en-US"/>
+              </w:rPr>
+              <w:t>loop</w:t>
+            </w:r>
+            <w:r>
+              <w:rPr>
+                <w:b/>
+                <w:sz w:val="22"/>
+                <w:szCs w:val="22"/>
+                <w:highlight w:val="green"/>
+                <w:lang w:val="en-US"/>
+              </w:rPr>
+              <w:t>Condition</w:t>
+            </w:r>
+            <w:r>
+              <w:rPr>
+                <w:b/>
+                <w:sz w:val="22"/>
+                <w:szCs w:val="22"/>
+                <w:highlight w:val="yellow"/>
+                <w:lang w:val="en-US"/>
+              </w:rPr>
+              <w:t xml:space="preserve"> = </w:t>
+            </w:r>
+            <w:r>
+              <w:rPr>
+                <w:b/>
+                <w:sz w:val="22"/>
+                <w:szCs w:val="22"/>
+                <w:highlight w:val="cyan"/>
+                <w:lang w:val="en-US"/>
+              </w:rPr>
+              <w:t>&lt;#</w:t>
+            </w:r>
+            <w:r>
+              <w:rPr>
+                <w:b/>
+                <w:sz w:val="22"/>
+                <w:szCs w:val="22"/>
+                <w:highlight w:val="cyan"/>
+                <w:lang w:val="en-US"/>
+              </w:rPr>
+              <w:t>list</w:t>
+            </w:r>
+            <w:r>
+              <w:rPr>
+                <w:b/>
+                <w:sz w:val="22"/>
+                <w:szCs w:val="22"/>
+                <w:highlight w:val="cyan"/>
+                <w:lang w:val="en-US"/>
+              </w:rPr>
+              <w:t xml:space="preserve"> </w:t>
+            </w:r>
+            <w:r>
+              <w:rPr>
+                <w:b/>
+                <w:sz w:val="22"/>
+                <w:szCs w:val="22"/>
+                <w:highlight w:val="cyan"/>
+                <w:lang w:val="en-US"/>
+              </w:rPr>
+              <w:t>model</w:t>
+            </w:r>
+            <w:r>
+              <w:rPr>
+                <w:b/>
+                <w:sz w:val="22"/>
+                <w:szCs w:val="22"/>
+                <w:highlight w:val="cyan"/>
+                <w:lang w:val="en-US"/>
+              </w:rPr>
+              <w:t>.</w:t>
+            </w:r>
+            <w:r>
+              <w:rPr>
+                <w:b/>
+                <w:sz w:val="22"/>
+                <w:szCs w:val="22"/>
+                <w:highlight w:val="cyan"/>
+                <w:lang w:val="en-US"/>
+              </w:rPr>
+              <w:t>listTest</w:t>
+            </w:r>
+            <w:r>
+              <w:rPr>
+                <w:b/>
+                <w:sz w:val="22"/>
+                <w:szCs w:val="22"/>
+                <w:highlight w:val="cyan"/>
+                <w:lang w:val="en-US"/>
+              </w:rPr>
+              <w:t>.</w:t>
+            </w:r>
+            <w:r>
+              <w:rPr>
+                <w:b/>
+                <w:sz w:val="22"/>
+                <w:szCs w:val="22"/>
+                <w:highlight w:val="cyan"/>
+                <w:lang w:val="en-US"/>
+              </w:rPr>
+              <w:t>documents</w:t>
+            </w:r>
+            <w:r>
+              <w:rPr>
+                <w:b/>
+                <w:sz w:val="22"/>
+                <w:szCs w:val="22"/>
+                <w:highlight w:val="cyan"/>
+                <w:lang w:val="en-US"/>
+              </w:rPr>
+              <w:t xml:space="preserve"> </w:t>
+            </w:r>
+            <w:r>
+              <w:rPr>
+                <w:b/>
+                <w:sz w:val="22"/>
+                <w:szCs w:val="22"/>
+                <w:highlight w:val="cyan"/>
+                <w:lang w:val="en-US"/>
+              </w:rPr>
+              <w:t>as</w:t>
+            </w:r>
+            <w:r>
+              <w:rPr>
+                <w:b/>
+                <w:sz w:val="22"/>
+                <w:szCs w:val="22"/>
+                <w:highlight w:val="cyan"/>
+                <w:lang w:val="en-US"/>
+              </w:rPr>
+              <w:t xml:space="preserve"> </w:t>
+            </w:r>
+            <w:r>
+              <w:rPr>
+                <w:b/>
+                <w:sz w:val="22"/>
+                <w:szCs w:val="22"/>
+                <w:highlight w:val="cyan"/>
+                <w:lang w:val="en-US"/>
+              </w:rPr>
+              <w:t>document</w:t>
+            </w:r>
+            <w:r>
+              <w:rPr>
+                <w:b/>
+                <w:sz w:val="22"/>
+                <w:szCs w:val="22"/>
+                <w:highlight w:val="cyan"/>
+                <w:lang w:val="en-US"/>
+              </w:rPr>
+              <w:t>&gt;${"&lt;#</w:t>
+            </w:r>
+            <w:r>
+              <w:rPr>
+                <w:b/>
+                <w:sz w:val="22"/>
+                <w:szCs w:val="22"/>
+                <w:highlight w:val="cyan"/>
+                <w:lang w:val="en-US"/>
+              </w:rPr>
+              <w:t>assign</w:t>
+            </w:r>
+            <w:r>
+              <w:rPr>
+                <w:b/>
+                <w:sz w:val="22"/>
+                <w:szCs w:val="22"/>
+                <w:highlight w:val="cyan"/>
+                <w:lang w:val="en-US"/>
+              </w:rPr>
+              <w:t xml:space="preserve"> </w:t>
+            </w:r>
+            <w:r>
+              <w:rPr>
+                <w:b/>
+                <w:sz w:val="22"/>
+                <w:szCs w:val="22"/>
+                <w:highlight w:val="cyan"/>
+                <w:lang w:val="en-US"/>
+              </w:rPr>
+              <w:t>id</w:t>
+            </w:r>
+            <w:r>
+              <w:rPr>
+                <w:b/>
+                <w:sz w:val="22"/>
+                <w:szCs w:val="22"/>
+                <w:highlight w:val="cyan"/>
+                <w:lang w:val="en-US"/>
+              </w:rPr>
+              <w:t xml:space="preserve"> = </w:t>
+            </w:r>
+            <w:r>
+              <w:rPr>
+                <w:b/>
+                <w:sz w:val="22"/>
+                <w:szCs w:val="22"/>
+                <w:lang w:val="en-US"/>
+              </w:rPr>
+              <w:t>'</w:t>
+            </w:r>
+            <w:r>
+              <w:rPr>
+                <w:b/>
+                <w:sz w:val="22"/>
+                <w:szCs w:val="22"/>
+                <w:highlight w:val="cyan"/>
+                <w:lang w:val="en-US"/>
+              </w:rPr>
+              <w:t>${</w:t>
+            </w:r>
+            <w:r>
+              <w:rPr>
+                <w:b/>
+                <w:sz w:val="22"/>
+                <w:szCs w:val="22"/>
+                <w:highlight w:val="cyan"/>
+                <w:lang w:val="en-US"/>
+              </w:rPr>
+              <w:t>document</w:t>
+            </w:r>
+            <w:r>
+              <w:rPr>
+                <w:b/>
+                <w:sz w:val="22"/>
+                <w:szCs w:val="22"/>
+                <w:highlight w:val="cyan"/>
+                <w:lang w:val="en-US"/>
+              </w:rPr>
+              <w:t>.</w:t>
+            </w:r>
+            <w:r>
+              <w:rPr>
+                <w:b/>
+                <w:sz w:val="22"/>
+                <w:szCs w:val="22"/>
+                <w:highlight w:val="cyan"/>
+                <w:lang w:val="en-US"/>
+              </w:rPr>
+              <w:t>id</w:t>
+            </w:r>
+            <w:r>
+              <w:rPr>
+                <w:b/>
+                <w:sz w:val="22"/>
+                <w:szCs w:val="22"/>
+                <w:highlight w:val="cyan"/>
+                <w:lang w:val="en-US"/>
+              </w:rPr>
+              <w:t>}</w:t>
+            </w:r>
+            <w:r>
+              <w:rPr>
+                <w:b/>
+                <w:sz w:val="22"/>
+                <w:szCs w:val="22"/>
+                <w:lang w:val="en-US"/>
+              </w:rPr>
+              <w:t>'</w:t>
+            </w:r>
+            <w:r>
+              <w:rPr>
+                <w:b/>
+                <w:sz w:val="22"/>
+                <w:szCs w:val="22"/>
+                <w:highlight w:val="cyan"/>
+                <w:lang w:val="en-US"/>
+              </w:rPr>
+              <w:t>&gt; &lt;#</w:t>
+            </w:r>
+            <w:r>
+              <w:rPr>
+                <w:b/>
+                <w:sz w:val="22"/>
+                <w:szCs w:val="22"/>
+                <w:highlight w:val="cyan"/>
+                <w:lang w:val="en-US"/>
+              </w:rPr>
+              <w:t>assign</w:t>
+            </w:r>
+            <w:r>
+              <w:rPr>
+                <w:b/>
+                <w:sz w:val="22"/>
+                <w:szCs w:val="22"/>
+                <w:highlight w:val="cyan"/>
+                <w:lang w:val="en-US"/>
+              </w:rPr>
+              <w:t xml:space="preserve"> </w:t>
+            </w:r>
+            <w:r>
+              <w:rPr>
+                <w:b/>
+                <w:sz w:val="22"/>
+                <w:szCs w:val="22"/>
+                <w:highlight w:val="cyan"/>
+                <w:lang w:val="en-US"/>
+              </w:rPr>
+              <w:t>name</w:t>
+            </w:r>
+            <w:r>
+              <w:rPr>
+                <w:b/>
+                <w:sz w:val="22"/>
+                <w:szCs w:val="22"/>
+                <w:highlight w:val="cyan"/>
+                <w:lang w:val="en-US"/>
+              </w:rPr>
+              <w:t xml:space="preserve"> = </w:t>
+            </w:r>
+            <w:r>
+              <w:rPr>
+                <w:b/>
+                <w:sz w:val="22"/>
+                <w:szCs w:val="22"/>
+                <w:lang w:val="en-US"/>
+              </w:rPr>
+              <w:t>'</w:t>
+            </w:r>
+            <w:r>
+              <w:rPr>
+                <w:b/>
+                <w:sz w:val="22"/>
+                <w:szCs w:val="22"/>
+                <w:highlight w:val="cyan"/>
+                <w:lang w:val="en-US"/>
+              </w:rPr>
+              <w:t>${</w:t>
+            </w:r>
+            <w:r>
+              <w:rPr>
+                <w:b/>
+                <w:sz w:val="22"/>
+                <w:szCs w:val="22"/>
+                <w:highlight w:val="cyan"/>
+                <w:lang w:val="en-US"/>
+              </w:rPr>
+              <w:t>document</w:t>
+            </w:r>
+            <w:r>
+              <w:rPr>
+                <w:b/>
+                <w:sz w:val="22"/>
+                <w:szCs w:val="22"/>
+                <w:highlight w:val="cyan"/>
+                <w:lang w:val="en-US"/>
+              </w:rPr>
+              <w:t>.</w:t>
+            </w:r>
+            <w:r>
+              <w:rPr>
+                <w:b/>
+                <w:sz w:val="22"/>
+                <w:szCs w:val="22"/>
+                <w:highlight w:val="cyan"/>
+                <w:lang w:val="en-US"/>
+              </w:rPr>
+              <w:t>nam</w:t>
+            </w:r>
+            <w:r>
+              <w:rPr>
+                <w:b/>
+                <w:sz w:val="22"/>
+                <w:szCs w:val="22"/>
+                <w:highlight w:val="cyan"/>
+                <w:lang w:val="en-US"/>
+              </w:rPr>
+              <w:t>e</w:t>
+            </w:r>
+            <w:r>
+              <w:rPr>
+                <w:b/>
+                <w:sz w:val="22"/>
+                <w:szCs w:val="22"/>
+                <w:highlight w:val="cyan"/>
+                <w:lang w:val="en-US"/>
+              </w:rPr>
+              <w:t>}</w:t>
+            </w:r>
+            <w:r>
+              <w:rPr>
+                <w:b/>
+                <w:sz w:val="22"/>
+                <w:szCs w:val="22"/>
+                <w:lang w:val="en-US"/>
+              </w:rPr>
+              <w:t>'</w:t>
+            </w:r>
+            <w:r>
+              <w:rPr>
+                <w:b/>
+                <w:sz w:val="22"/>
+                <w:szCs w:val="22"/>
+                <w:highlight w:val="cyan"/>
+                <w:lang w:val="en-US"/>
+              </w:rPr>
+              <w:t>&gt;"}</w:t>
+            </w:r>
+            <w:r>
+              <w:rPr>
+                <w:b/>
+                <w:sz w:val="22"/>
+                <w:szCs w:val="22"/>
+                <w:highlight w:val="yellow"/>
+                <w:lang w:val="en-US"/>
+              </w:rPr>
+              <w:t>&lt;#</w:t>
+            </w:r>
+            <w:r>
+              <w:rPr>
+                <w:b/>
+                <w:sz w:val="22"/>
+                <w:szCs w:val="22"/>
+                <w:highlight w:val="yellow"/>
+                <w:lang w:val="en-US"/>
+              </w:rPr>
+              <w:t>sep</w:t>
+            </w:r>
+            <w:r>
+              <w:rPr>
+                <w:b/>
+                <w:sz w:val="22"/>
+                <w:szCs w:val="22"/>
+                <w:highlight w:val="yellow"/>
+                <w:lang w:val="en-US"/>
+              </w:rPr>
+              <w:t>&gt;${'\</w:t>
+            </w:r>
+            <w:r>
+              <w:rPr>
+                <w:b/>
+                <w:sz w:val="22"/>
+                <w:szCs w:val="22"/>
+                <w:highlight w:val="yellow"/>
+                <w:lang w:val="en-US"/>
+              </w:rPr>
+              <w:t>n</w:t>
+            </w:r>
+            <w:r>
+              <w:rPr>
+                <w:b/>
+                <w:sz w:val="22"/>
+                <w:szCs w:val="22"/>
+                <w:highlight w:val="yellow"/>
+                <w:lang w:val="en-US"/>
+              </w:rPr>
+              <w:t>'}&lt;/#</w:t>
+            </w:r>
+            <w:r>
+              <w:rPr>
+                <w:b/>
+                <w:sz w:val="22"/>
+                <w:szCs w:val="22"/>
+                <w:highlight w:val="yellow"/>
+                <w:lang w:val="en-US"/>
+              </w:rPr>
+              <w:t>sep</w:t>
+            </w:r>
+            <w:r>
+              <w:rPr>
+                <w:b/>
+                <w:sz w:val="22"/>
+                <w:szCs w:val="22"/>
+                <w:highlight w:val="yellow"/>
+                <w:lang w:val="en-US"/>
+              </w:rPr>
+              <w:t>&gt;</w:t>
+            </w:r>
+            <w:r>
+              <w:rPr>
+                <w:b/>
+                <w:sz w:val="22"/>
+                <w:szCs w:val="22"/>
+                <w:highlight w:val="cyan"/>
+                <w:lang w:val="en-US"/>
+              </w:rPr>
+              <w:t>&lt;/#</w:t>
+            </w:r>
+            <w:r>
+              <w:rPr>
+                <w:b/>
+                <w:sz w:val="22"/>
+                <w:szCs w:val="22"/>
+                <w:highlight w:val="cyan"/>
+                <w:lang w:val="en-US"/>
+              </w:rPr>
+              <w:t>list</w:t>
+            </w:r>
+            <w:r>
+              <w:rPr>
+                <w:b/>
+                <w:sz w:val="22"/>
+                <w:szCs w:val="22"/>
+                <w:highlight w:val="cyan"/>
+                <w:lang w:val="en-US"/>
+              </w:rPr>
+              <w:t>&gt;</w:t>
+            </w:r>
+            <w:r>
+              <w:rPr>
+                <w:b/>
+                <w:sz w:val="22"/>
+                <w:szCs w:val="22"/>
+                <w:highlight w:val="yellow"/>
+                <w:lang w:val="en-US"/>
+              </w:rPr>
+              <w:t>}</w:t>
+            </w:r>
+          </w:p>
+        </w:tc>
+      </w:tr>
+      <w:tr>
+        <w:trPr>
+          <w:trHeight w:val="2755"/>
+        </w:trPr>
+        <w:tc>
+          <w:tcPr>
+            <w:tcW w:w="1320" w:type="dxa"/>
+            <w:tcBorders>
+              <w:top w:val="single" w:sz="4" w:space="0" w:color="auto"/>
+              <w:left w:val="single" w:sz="4" w:space="0" w:color="auto"/>
+              <w:right w:val="single" w:sz="4" w:space="0" w:color="auto"/>
+            </w:tcBorders>
+            <w:shd w:val="clear" w:color="auto" w:fill="FFFFFF"/>
+            <w:vAlign w:val="center"/>
+            <w:hideMark/>
+          </w:tcPr>
+          <w:p>
+            <w:pPr>
+              <w:pStyle w:val="afa"/>
+              <w:widowControl w:val="0"/>
+              <w:numPr>
+                <w:ilvl w:val="0"/>
+                <w:numId w:val="25"/>
+              </w:numPr>
+              <w:jc w:val="center"/>
+              <w:rPr>
+                <w:lang w:val="en-US"/>
+              </w:rPr>
+            </w:pPr>
+            <w:bookmarkStart w:id="0" w:name="_GoBack"/>
+            <w:bookmarkEnd w:id="0"/>
+          </w:p>
+        </w:tc>
+        <w:tc>
+          <w:tcPr>
+            <w:tcW w:w="2977" w:type="dxa"/>
+            <w:tcBorders>
+              <w:top w:val="single" w:sz="4" w:space="0" w:color="auto"/>
+              <w:left w:val="nil"/>
+              <w:bottom w:val="single" w:sz="4" w:space="0" w:color="auto"/>
+              <w:right w:val="single" w:sz="4" w:space="0" w:color="auto"/>
+            </w:tcBorders>
+            <w:shd w:val="clear" w:color="auto" w:fill="FFFFFF"/>
+            <w:vAlign w:val="center"/>
+            <w:hideMark/>
+          </w:tcPr>
+          <w:p>
+            <w:pPr>
+              <w:widowControl w:val="0"/>
+              <w:jc w:val="center"/>
+              <w:rPr>
+                <w:b/>
+                <w:bCs/>
+                <w:sz w:val="22"/>
+                <w:szCs w:val="22"/>
+              </w:rPr>
+            </w:pPr>
+            <w:r>
+              <w:rPr>
+                <w:b/>
+                <w:bCs/>
+                <w:sz w:val="22"/>
+                <w:szCs w:val="22"/>
+              </w:rPr>
+              <w:t>Гарант</w:t>
+            </w:r>
+          </w:p>
+          <w:p>
+            <w:pPr>
+              <w:widowControl w:val="0"/>
+              <w:jc w:val="center"/>
+              <w:rPr>
+                <w:b/>
+                <w:sz w:val="22"/>
+                <w:szCs w:val="22"/>
+              </w:rPr>
+            </w:pPr>
+            <w:r>
+              <w:rPr>
+                <w:sz w:val="22"/>
+                <w:szCs w:val="22"/>
+                <w:lang w:val="en-US"/>
+              </w:rPr>
+              <w:t>$</w:t>
+            </w:r>
+            <w:r>
+              <w:rPr>
+                <w:sz w:val="22"/>
+                <w:szCs w:val="22"/>
+                <w:lang w:val="en-US"/>
+              </w:rPr>
+              <w:t>{id}</w:t>
+            </w:r>
+          </w:p>
+        </w:tc>
+        <w:tc>
+          <w:tcPr>
+            <w:tcW w:w="5528" w:type="dxa"/>
+            <w:tcBorders>
+              <w:top w:val="single" w:sz="4" w:space="0" w:color="auto"/>
+              <w:left w:val="nil"/>
+              <w:bottom w:val="single" w:sz="4" w:space="0" w:color="auto"/>
+              <w:right w:val="single" w:sz="4" w:space="0" w:color="auto"/>
+            </w:tcBorders>
+            <w:shd w:val="clear" w:color="auto" w:fill="FFFFFF"/>
+            <w:vAlign w:val="center"/>
+            <w:hideMark/>
+          </w:tcPr>
+          <w:p>
+            <w:pPr>
+              <w:widowControl w:val="0"/>
+              <w:jc w:val="center"/>
+              <w:rPr>
+                <w:b/>
+                <w:sz w:val="22"/>
+                <w:szCs w:val="22"/>
+              </w:rPr>
+            </w:pPr>
+            <w:r>
+              <w:rPr>
+                <w:sz w:val="22"/>
+                <w:szCs w:val="22"/>
+              </w:rPr>
+              <w:t>Публичное акционерное общество «Сбербанк России».</w:t>
+            </w:r>
+          </w:p>
+        </w:tc>
+      </w:tr>
+      <w:tr>
+        <w:trPr>
+          <w:trHeight w:val="1320"/>
+        </w:trPr>
+        <w:tc>
+          <w:tcPr>
+            <w:tcW w:w="1320" w:type="dxa"/>
+            <w:tcBorders>
+              <w:left w:val="single" w:sz="4" w:space="0" w:color="auto"/>
+              <w:bottom w:val="single" w:sz="4" w:space="0" w:color="auto"/>
+              <w:right w:val="single" w:sz="4" w:space="0" w:color="auto"/>
+            </w:tcBorders>
+            <w:shd w:val="clear" w:color="auto" w:fill="FFFFFF"/>
+          </w:tcPr>
+          <w:p>
+            <w:pPr>
+              <w:pStyle w:val="afa"/>
+              <w:widowControl w:val="0"/>
+              <w:numPr>
+                <w:ilvl w:val="0"/>
+                <w:numId w:val="25"/>
+              </w:numPr>
+            </w:pPr>
+          </w:p>
+        </w:tc>
+        <w:tc>
+          <w:tcPr>
+            <w:tcW w:w="2977" w:type="dxa"/>
+            <w:tcBorders>
+              <w:top w:val="nil"/>
+              <w:left w:val="single" w:sz="4" w:space="0" w:color="auto"/>
+              <w:bottom w:val="single" w:sz="4" w:space="0" w:color="auto"/>
+              <w:right w:val="single" w:sz="4" w:space="0" w:color="auto"/>
+            </w:tcBorders>
+            <w:shd w:val="clear" w:color="auto" w:fill="FFFFFF"/>
+          </w:tcPr>
+          <w:p>
+            <w:pPr>
+              <w:widowControl w:val="0"/>
+              <w:rPr>
+                <w:b/>
+                <w:bCs/>
+                <w:sz w:val="22"/>
+                <w:szCs w:val="22"/>
+              </w:rPr>
+            </w:pPr>
+            <w:r>
+              <w:rPr>
+                <w:b/>
+                <w:bCs/>
+                <w:sz w:val="22"/>
+                <w:szCs w:val="22"/>
+              </w:rPr>
+              <w:t>Гарант</w:t>
+            </w:r>
+            <w:r>
+              <w:rPr>
+                <w:b/>
+                <w:bCs/>
+                <w:sz w:val="22"/>
+                <w:szCs w:val="22"/>
+              </w:rPr>
+              <w:t>УГАУГА</w:t>
+            </w:r>
+          </w:p>
+          <w:p>
+            <w:pPr>
+              <w:widowControl w:val="0"/>
+              <w:rPr>
+                <w:b/>
+                <w:bCs/>
+                <w:sz w:val="22"/>
+                <w:szCs w:val="22"/>
+              </w:rPr>
+            </w:pPr>
+            <w:r>
+              <w:rPr>
+                <w:sz w:val="22"/>
+                <w:szCs w:val="22"/>
+                <w:lang w:val="en-US"/>
+              </w:rPr>
+              <w:t>$</w:t>
+            </w:r>
+            <w:r>
+              <w:rPr>
+                <w:sz w:val="22"/>
+                <w:szCs w:val="22"/>
+                <w:lang w:val="en-US"/>
+              </w:rPr>
+              <w:t>{name}</w:t>
+            </w:r>
+          </w:p>
+        </w:tc>
+        <w:tc>
+          <w:tcPr>
+            <w:tcW w:w="5528" w:type="dxa"/>
+            <w:tcBorders>
+              <w:top w:val="nil"/>
+              <w:left w:val="nil"/>
+              <w:bottom w:val="single" w:sz="4" w:space="0" w:color="auto"/>
+              <w:right w:val="single" w:sz="4" w:space="0" w:color="auto"/>
+            </w:tcBorders>
+            <w:shd w:val="clear" w:color="auto" w:fill="FFFF00"/>
+          </w:tcPr>
+          <w:p>
+            <w:pPr>
+              <w:widowControl w:val="0"/>
+              <w:spacing w:after="120"/>
+              <w:rPr>
+                <w:sz w:val="22"/>
+                <w:szCs w:val="22"/>
+              </w:rPr>
+            </w:pPr>
+            <w:r>
+              <w:rPr>
+                <w:sz w:val="22"/>
+                <w:szCs w:val="22"/>
+              </w:rPr>
+              <w:t>Публичное акционерное общество «Сбербанк России».</w:t>
+            </w:r>
+          </w:p>
+          <w:p>
+            <w:pPr>
+              <w:widowControl w:val="0"/>
+              <w:spacing w:after="120"/>
+              <w:rPr>
+                <w:sz w:val="22"/>
+                <w:szCs w:val="22"/>
+              </w:rPr>
+            </w:pPr>
+            <w:r>
+              <w:rPr>
+                <w:sz w:val="22"/>
+                <w:szCs w:val="22"/>
+                <w:lang w:val="en-US"/>
+              </w:rPr>
+              <w:t>$</w:t>
+            </w:r>
+            <w:r>
+              <w:rPr>
+                <w:sz w:val="22"/>
+                <w:szCs w:val="22"/>
+                <w:lang w:val="en-US"/>
+              </w:rPr>
+              <w:t>{id}</w:t>
+            </w:r>
+          </w:p>
+        </w:tc>
+      </w:tr>
+      <w:tr>
+        <w:trPr>
+          <w:trHeight w:val="997"/>
+        </w:trPr>
+        <w:tc>
+          <w:tcPr>
+            <w:tcW w:w="9825" w:type="dxa"/>
+            <w:gridSpan w:val="3"/>
+            <w:tcBorders>
+              <w:top w:val="single" w:sz="4" w:space="0" w:color="auto"/>
+              <w:left w:val="single" w:sz="4" w:space="0" w:color="auto"/>
+              <w:bottom w:val="single" w:sz="4" w:space="0" w:color="auto"/>
+              <w:right w:val="single" w:sz="4" w:space="0" w:color="auto"/>
+            </w:tcBorders>
+            <w:shd w:val="clear" w:color="auto" w:fill="FFFFFF"/>
+          </w:tcPr>
+          <w:p>
+            <w:pPr>
+              <w:pStyle w:val="BodyText22"/>
+              <w:widowControl w:val="0"/>
+              <w:shd w:val="clear" w:color="auto" w:fill="FFFFFF"/>
+              <w:tabs>
+                <w:tab w:val="left" w:pos="532"/>
+                <w:tab w:val="left" w:pos="2310"/>
+              </w:tabs>
+              <w:ind w:hanging="40"/>
+              <w:jc w:val="center"/>
+              <w:rPr>
+                <w:highlight w:val="darkCyan"/>
+              </w:rPr>
+            </w:pPr>
+            <w:r>
+              <w:rPr>
+                <w:b/>
+                <w:sz w:val="22"/>
+                <w:szCs w:val="22"/>
+                <w:lang w:val="en-US"/>
+              </w:rPr>
+              <w:t>{</w:t>
+            </w:r>
+            <w:r>
+              <w:rPr>
+                <w:b/>
+                <w:sz w:val="22"/>
+                <w:szCs w:val="22"/>
+                <w:lang w:val="en-US"/>
+              </w:rPr>
+              <w:t>MetaInfoRow</w:t>
+            </w:r>
+            <w:r>
+              <w:rPr>
+                <w:b/>
+                <w:sz w:val="22"/>
+                <w:szCs w:val="22"/>
+                <w:lang w:val="en-US"/>
+              </w:rPr>
+              <w:t>}</w:t>
+            </w:r>
+          </w:p>
+        </w:tc>
+      </w:tr>
+    </w:tbl>
     <w:p>
-      <w:pPr>
-        <w:widowControl w:val="0"/>
-        <w:autoSpaceDE w:val="0"/>
-        <w:autoSpaceDN w:val="0"/>
-        <w:ind w:firstLine="709"/>
-        <w:jc w:val="both"/>
-        <w:rPr>
-          <w:sz w:val="22"/>
-          <w:szCs w:val="22"/>
-          <w:lang w:val="en-US"/>
-        </w:rPr>
-      </w:pPr>
-      <w:r>
-        <w:rPr>
-          <w:sz w:val="22"/>
-          <w:szCs w:val="22"/>
-          <w:lang w:val="en-US"/>
-        </w:rPr>
-        <w:t>&lt;#list model.listTest.documents as document&gt;</w:t>
-      </w:r>
-    </w:p>
-    <w:p>
-      <w:pPr>
-        <w:widowControl w:val="0"/>
-        <w:autoSpaceDE w:val="0"/>
-        <w:autoSpaceDN w:val="0"/>
-        <w:ind w:firstLine="709"/>
-        <w:jc w:val="both"/>
-        <w:rPr>
-          <w:sz w:val="22"/>
-          <w:szCs w:val="22"/>
-          <w:lang w:val="en-US"/>
-        </w:rPr>
-      </w:pPr>
-      <w:r>
-        <w:rPr>
-          <w:sz w:val="22"/>
-          <w:szCs w:val="22"/>
-          <w:lang w:val="en-US"/>
-        </w:rPr>
-        <w:t>${document.id} = ${document.name}</w:t>
-      </w:r>
-      <w:r>
-        <w:rPr>
-          <w:sz w:val="22"/>
-          <w:szCs w:val="22"/>
-          <w:highlight w:val="yellow"/>
-          <w:lang w:val="en-US"/>
-        </w:rPr>
-        <w:t>&lt;#</w:t>
-      </w:r>
-      <w:r>
-        <w:rPr>
-          <w:sz w:val="22"/>
-          <w:szCs w:val="22"/>
-          <w:highlight w:val="yellow"/>
-          <w:lang w:val="en-US"/>
-        </w:rPr>
-        <w:t>sep</w:t>
-      </w:r>
-      <w:r>
-        <w:rPr>
-          <w:sz w:val="22"/>
-          <w:szCs w:val="22"/>
-          <w:highlight w:val="yellow"/>
-          <w:lang w:val="en-US"/>
-        </w:rPr>
-        <w:t>&gt;${'\</w:t>
-      </w:r>
-      <w:r>
-        <w:rPr>
-          <w:sz w:val="22"/>
-          <w:szCs w:val="22"/>
-          <w:highlight w:val="yellow"/>
-          <w:lang w:val="en-US"/>
-        </w:rPr>
-        <w:t>n</w:t>
-      </w:r>
-      <w:r>
-        <w:rPr>
-          <w:sz w:val="22"/>
-          <w:szCs w:val="22"/>
-          <w:highlight w:val="yellow"/>
-          <w:lang w:val="en-US"/>
-        </w:rPr>
-        <w:t>'}&lt;/#</w:t>
-      </w:r>
-      <w:r>
-        <w:rPr>
-          <w:sz w:val="22"/>
-          <w:szCs w:val="22"/>
-          <w:highlight w:val="yellow"/>
-          <w:lang w:val="en-US"/>
-        </w:rPr>
-        <w:t>sep</w:t>
-      </w:r>
-      <w:r>
-        <w:rPr>
-          <w:sz w:val="22"/>
-          <w:szCs w:val="22"/>
-          <w:highlight w:val="yellow"/>
-          <w:lang w:val="en-US"/>
-        </w:rPr>
-        <w:t>&gt;</w:t>
-      </w:r>
-    </w:p>
-    <w:p>
-      <w:pPr>
-        <w:widowControl w:val="0"/>
-        <w:autoSpaceDE w:val="0"/>
-        <w:autoSpaceDN w:val="0"/>
-        <w:ind w:firstLine="709"/>
-        <w:jc w:val="both"/>
-        <w:rPr>
-          <w:sz w:val="22"/>
-          <w:szCs w:val="22"/>
-          <w:lang w:val="en-US"/>
-        </w:rPr>
-      </w:pPr>
-      <w:r>
-        <w:rPr>
-          <w:sz w:val="22"/>
-          <w:szCs w:val="22"/>
-          <w:lang w:val="en-US"/>
-        </w:rPr>
-        <w:t>&lt;/#list&gt;</w:t>
-      </w:r>
-    </w:p>
-    <w:p>
-      <w:pPr>
-        <w:widowControl w:val="0"/>
-        <w:autoSpaceDE w:val="0"/>
-        <w:autoSpaceDN w:val="0"/>
-        <w:jc w:val="both"/>
-        <w:rPr>
-          <w:sz w:val="22"/>
-          <w:szCs w:val="22"/>
-          <w:lang w:val="en-US"/>
-        </w:rPr>
-      </w:pPr>
-      <w:bookmarkStart w:id="0" w:name="_GoBack"/>
-      <w:bookmarkEnd w:id="0"/>
+      <w:bookmarkStart w:id="1" w:name="Принципал"/>
+      <w:bookmarkEnd w:id="1"/>
     </w:p>
     <w:sectPr>
       <w:footerReference w:type="first" r:id="rId9"/>
@@ -4119,6 +5124,7 @@
   <w:style w:type="character" w:default="1" w:styleId="a1">
     <w:name w:val="Default Paragraph Font"/>
     <w:uiPriority w:val="1"/>
+    <w:semiHidden/>
     <w:unhideWhenUsed/>
   </w:style>
   <w:style w:type="table" w:default="1" w:styleId="a2">
@@ -8709,7 +9715,7 @@
     <w:charset w:val="CC"/>
     <w:family w:val="roman"/>
     <w:pitch w:val="variable"/>
-    <w:sig w:usb0="E0002EFF" w:usb1="C000785B" w:usb2="00000009" w:usb3="00000000" w:csb0="000001FF" w:csb1="00000000"/>
+    <w:sig w:usb0="E0002AFF" w:usb1="C0007843" w:usb2="00000009" w:usb3="00000000" w:csb0="000001FF" w:csb1="00000000"/>
   </w:font>
   <w:font w:name="Courier New">
     <w:panose1 w:val="02070309020205020404"/>
@@ -8730,21 +9736,21 @@
     <w:charset w:val="CC"/>
     <w:family w:val="swiss"/>
     <w:pitch w:val="variable"/>
-    <w:sig w:usb0="E4002EFF" w:usb1="C000247B" w:usb2="00000009" w:usb3="00000000" w:csb0="000001FF" w:csb1="00000000"/>
+    <w:sig w:usb0="E0002AFF" w:usb1="4000ACFF" w:usb2="00000001" w:usb3="00000000" w:csb0="000001FF" w:csb1="00000000"/>
   </w:font>
   <w:font w:name="Arial">
     <w:panose1 w:val="020B0604020202020204"/>
     <w:charset w:val="CC"/>
     <w:family w:val="swiss"/>
     <w:pitch w:val="variable"/>
-    <w:sig w:usb0="E0002EFF" w:usb1="C000785B" w:usb2="00000009" w:usb3="00000000" w:csb0="000001FF" w:csb1="00000000"/>
+    <w:sig w:usb0="E0002AFF" w:usb1="C0007843" w:usb2="00000009" w:usb3="00000000" w:csb0="000001FF" w:csb1="00000000"/>
   </w:font>
   <w:font w:name="Cambria">
     <w:panose1 w:val="02040503050406030204"/>
     <w:charset w:val="CC"/>
     <w:family w:val="roman"/>
     <w:pitch w:val="variable"/>
-    <w:sig w:usb0="E00006FF" w:usb1="420024FF" w:usb2="02000000" w:usb3="00000000" w:csb0="0000019F" w:csb1="00000000"/>
+    <w:sig w:usb0="A00002EF" w:usb1="4000004B" w:usb2="00000000" w:usb3="00000000" w:csb0="0000019F" w:csb1="00000000"/>
   </w:font>
   <w:font w:name="Tahoma">
     <w:panose1 w:val="020B0604030504040204"/>
@@ -8814,7 +9820,7 @@
     <w:charset w:val="CC"/>
     <w:family w:val="swiss"/>
     <w:pitch w:val="variable"/>
-    <w:sig w:usb0="E4002EFF" w:usb1="C000247B" w:usb2="00000009" w:usb3="00000000" w:csb0="000001FF" w:csb1="00000000"/>
+    <w:sig w:usb0="A0002AEF" w:usb1="4000207B" w:usb2="00000000" w:usb3="00000000" w:csb0="000001FF" w:csb1="00000000"/>
   </w:font>
 </w:fonts>
 </file>
@@ -9029,6 +10035,7 @@
     <w:rsid w:val="00B353F2"/>
     <w:rsid w:val="00B50138"/>
     <w:rsid w:val="00B64084"/>
+    <w:rsid w:val="00B91A98"/>
     <w:rsid w:val="00B921D1"/>
     <w:rsid w:val="00B93B94"/>
     <w:rsid w:val="00BA19C5"/>
@@ -9907,7 +10914,7 @@
 </file>
 
 <file path=customXml/itemProps2.xml><?xml version="1.0" encoding="utf-8"?>
-<ds:datastoreItem xmlns:ds="http://schemas.openxmlformats.org/officeDocument/2006/customXml" ds:itemID="{B54C711A-65B5-48B2-9AA1-C2761AE95C9B}">
+<ds:datastoreItem xmlns:ds="http://schemas.openxmlformats.org/officeDocument/2006/customXml" ds:itemID="{67B0E824-4C18-4F29-A560-42B6FAB09622}">
   <ds:schemaRefs>
     <ds:schemaRef ds:uri="http://schemas.openxmlformats.org/officeDocument/2006/bibliography"/>
   </ds:schemaRefs>

</xml_diff>

<commit_message>
add auto model generation in DocumentGenerator
</commit_message>
<xml_diff>
--- a/src/main/resources/romSourceBack.docx
+++ b/src/main/resources/romSourceBack.docx
@@ -2,1154 +2,80 @@
 <file path=word/document.xml><?xml version="1.0" encoding="utf-8"?>
 <w:document xmlns:wpc="http://schemas.microsoft.com/office/word/2010/wordprocessingCanvas" xmlns:cx="http://schemas.microsoft.com/office/drawing/2014/chartex" xmlns:cx1="http://schemas.microsoft.com/office/drawing/2015/9/8/chartex" xmlns:mc="http://schemas.openxmlformats.org/markup-compatibility/2006" xmlns:o="urn:schemas-microsoft-com:office:office" xmlns:r="http://schemas.openxmlformats.org/officeDocument/2006/relationships" xmlns:m="http://schemas.openxmlformats.org/officeDocument/2006/math" xmlns:v="urn:schemas-microsoft-com:vml" xmlns:wp14="http://schemas.microsoft.com/office/word/2010/wordprocessingDrawing" xmlns:wp="http://schemas.openxmlformats.org/drawingml/2006/wordprocessingDrawing" xmlns:w10="urn:schemas-microsoft-com:office:word" xmlns:w="http://schemas.openxmlformats.org/wordprocessingml/2006/main" xmlns:w14="http://schemas.microsoft.com/office/word/2010/wordml" xmlns:w15="http://schemas.microsoft.com/office/word/2012/wordml" xmlns:w16se="http://schemas.microsoft.com/office/word/2015/wordml/symex" xmlns:wpg="http://schemas.microsoft.com/office/word/2010/wordprocessingGroup" xmlns:wpi="http://schemas.microsoft.com/office/word/2010/wordprocessingInk" xmlns:wne="http://schemas.microsoft.com/office/word/2006/wordml" xmlns:wps="http://schemas.microsoft.com/office/word/2010/wordprocessingShape" mc:Ignorable="w14 w15 w16se wp14">
   <w:body>
-    <w:tbl>
-      <w:tblPr>
-        <w:tblW w:w="9825" w:type="dxa"/>
-        <w:tblInd w:w="93" w:type="dxa"/>
-        <w:tblLayout w:type="fixed"/>
-        <w:tblLook w:val="04A0" w:firstRow="1" w:lastRow="0" w:firstColumn="1" w:lastColumn="0" w:noHBand="0" w:noVBand="1"/>
-      </w:tblPr>
-      <w:tblGrid>
-        <w:gridCol w:w="1320"/>
-        <w:gridCol w:w="2977"/>
-        <w:gridCol w:w="5528"/>
-      </w:tblGrid>
-      <w:tr>
-        <w:trPr>
-          <w:trHeight w:val="416"/>
-        </w:trPr>
-        <w:tc>
-          <w:tcPr>
-            <w:tcW w:w="9825" w:type="dxa"/>
-            <w:gridSpan w:val="3"/>
-            <w:tcBorders>
-              <w:top w:val="single" w:sz="4" w:space="0" w:color="auto"/>
-              <w:left w:val="single" w:sz="4" w:space="0" w:color="auto"/>
-              <w:bottom w:val="single" w:sz="4" w:space="0" w:color="auto"/>
-              <w:right w:val="single" w:sz="4" w:space="0" w:color="auto"/>
-            </w:tcBorders>
-            <w:shd w:val="clear" w:color="auto" w:fill="FFFFFF"/>
-            <w:vAlign w:val="center"/>
-          </w:tcPr>
-          <w:p>
-            <w:pPr>
-              <w:widowControl w:val="0"/>
-              <w:jc w:val="center"/>
-              <w:rPr>
-                <w:b/>
-                <w:sz w:val="22"/>
-                <w:szCs w:val="22"/>
-                <w:lang w:val="en-US"/>
-              </w:rPr>
-            </w:pPr>
-            <w:r>
-              <w:rPr>
-                <w:b/>
-                <w:sz w:val="22"/>
-                <w:szCs w:val="22"/>
-                <w:lang w:val="en-US"/>
-              </w:rPr>
-              <w:t>{</w:t>
-            </w:r>
-            <w:r>
-              <w:rPr>
-                <w:b/>
-                <w:sz w:val="22"/>
-                <w:szCs w:val="22"/>
-                <w:lang w:val="en-US"/>
-              </w:rPr>
-              <w:t>MetaInfoTable: needToRender = ${(model.documentCode == 898989)?c}</w:t>
-            </w:r>
-            <w:r>
-              <w:rPr>
-                <w:b/>
-                <w:sz w:val="22"/>
-                <w:szCs w:val="22"/>
-                <w:lang w:val="en-US"/>
-              </w:rPr>
-              <w:t>}</w:t>
-            </w:r>
-          </w:p>
-        </w:tc>
-      </w:tr>
-      <w:tr>
-        <w:trPr>
-          <w:trHeight w:val="422"/>
-        </w:trPr>
-        <w:tc>
-          <w:tcPr>
-            <w:tcW w:w="9825" w:type="dxa"/>
-            <w:gridSpan w:val="3"/>
-            <w:tcBorders>
-              <w:top w:val="single" w:sz="4" w:space="0" w:color="auto"/>
-              <w:left w:val="single" w:sz="4" w:space="0" w:color="auto"/>
-              <w:bottom w:val="single" w:sz="4" w:space="0" w:color="auto"/>
-              <w:right w:val="single" w:sz="4" w:space="0" w:color="auto"/>
-            </w:tcBorders>
-            <w:shd w:val="clear" w:color="auto" w:fill="FFFFFF"/>
-            <w:vAlign w:val="center"/>
-          </w:tcPr>
-          <w:p>
-            <w:pPr>
-              <w:widowControl w:val="0"/>
-              <w:autoSpaceDE w:val="0"/>
-              <w:autoSpaceDN w:val="0"/>
-              <w:ind w:firstLine="709"/>
-              <w:jc w:val="both"/>
-              <w:rPr>
-                <w:b/>
-                <w:sz w:val="22"/>
-                <w:szCs w:val="22"/>
-                <w:lang w:val="en-US"/>
-              </w:rPr>
-            </w:pPr>
-            <w:r>
-              <w:rPr>
-                <w:b/>
-                <w:sz w:val="22"/>
-                <w:szCs w:val="22"/>
-                <w:highlight w:val="yellow"/>
-                <w:lang w:val="en-US"/>
-              </w:rPr>
-              <w:t>{</w:t>
-            </w:r>
-            <w:r>
-              <w:rPr>
-                <w:b/>
-                <w:sz w:val="22"/>
-                <w:szCs w:val="22"/>
-                <w:highlight w:val="yellow"/>
-                <w:lang w:val="en-US"/>
-              </w:rPr>
-              <w:t>MetaInfoRow</w:t>
-            </w:r>
-            <w:r>
-              <w:rPr>
-                <w:b/>
-                <w:sz w:val="22"/>
-                <w:szCs w:val="22"/>
-                <w:highlight w:val="yellow"/>
-                <w:lang w:val="en-US"/>
-              </w:rPr>
-              <w:t xml:space="preserve">: </w:t>
-            </w:r>
-            <w:r>
-              <w:rPr>
-                <w:b/>
-                <w:sz w:val="22"/>
-                <w:szCs w:val="22"/>
-                <w:highlight w:val="green"/>
-                <w:lang w:val="en-US"/>
-              </w:rPr>
-              <w:t>needToRender</w:t>
-            </w:r>
-            <w:r>
-              <w:rPr>
-                <w:b/>
-                <w:sz w:val="22"/>
-                <w:szCs w:val="22"/>
-                <w:highlight w:val="yellow"/>
-                <w:lang w:val="en-US"/>
-              </w:rPr>
-              <w:t xml:space="preserve"> = </w:t>
-            </w:r>
-            <w:r>
-              <w:rPr>
-                <w:b/>
-                <w:sz w:val="22"/>
-                <w:szCs w:val="22"/>
-                <w:highlight w:val="cyan"/>
-                <w:lang w:val="en-US"/>
-              </w:rPr>
-              <w:t>${(</w:t>
-            </w:r>
-            <w:r>
-              <w:rPr>
-                <w:b/>
-                <w:sz w:val="22"/>
-                <w:szCs w:val="22"/>
-                <w:highlight w:val="cyan"/>
-                <w:lang w:val="en-US"/>
-              </w:rPr>
-              <w:t>model</w:t>
-            </w:r>
-            <w:r>
-              <w:rPr>
-                <w:b/>
-                <w:sz w:val="22"/>
-                <w:szCs w:val="22"/>
-                <w:highlight w:val="cyan"/>
-                <w:lang w:val="en-US"/>
-              </w:rPr>
-              <w:t>.</w:t>
-            </w:r>
-            <w:r>
-              <w:rPr>
-                <w:b/>
-                <w:sz w:val="22"/>
-                <w:szCs w:val="22"/>
-                <w:highlight w:val="cyan"/>
-                <w:lang w:val="en-US"/>
-              </w:rPr>
-              <w:t>ipFullName</w:t>
-            </w:r>
-            <w:r>
-              <w:rPr>
-                <w:b/>
-                <w:sz w:val="22"/>
-                <w:szCs w:val="22"/>
-                <w:highlight w:val="cyan"/>
-                <w:lang w:val="en-US"/>
-              </w:rPr>
-              <w:t xml:space="preserve"> ==</w:t>
-            </w:r>
-            <w:r>
-              <w:rPr>
-                <w:sz w:val="22"/>
-                <w:szCs w:val="22"/>
-                <w:highlight w:val="cyan"/>
-                <w:lang w:val="en-US"/>
-              </w:rPr>
-              <w:t>"</w:t>
-            </w:r>
-            <w:r>
-              <w:rPr>
-                <w:b/>
-                <w:sz w:val="22"/>
-                <w:szCs w:val="22"/>
-                <w:highlight w:val="cyan"/>
-              </w:rPr>
-              <w:t>Имя</w:t>
-            </w:r>
-            <w:r>
-              <w:rPr>
-                <w:b/>
-                <w:sz w:val="22"/>
-                <w:szCs w:val="22"/>
-                <w:highlight w:val="cyan"/>
-                <w:lang w:val="en-US"/>
-              </w:rPr>
-              <w:t xml:space="preserve"> </w:t>
-            </w:r>
-            <w:r>
-              <w:rPr>
-                <w:b/>
-                <w:sz w:val="22"/>
-                <w:szCs w:val="22"/>
-                <w:highlight w:val="cyan"/>
-              </w:rPr>
-              <w:t>ИПшника</w:t>
-            </w:r>
-            <w:r>
-              <w:rPr>
-                <w:sz w:val="22"/>
-                <w:szCs w:val="22"/>
-                <w:highlight w:val="cyan"/>
-                <w:lang w:val="en-US"/>
-              </w:rPr>
-              <w:t>"</w:t>
-            </w:r>
-            <w:r>
-              <w:rPr>
-                <w:b/>
-                <w:sz w:val="22"/>
-                <w:szCs w:val="22"/>
-                <w:highlight w:val="cyan"/>
-                <w:lang w:val="en-US"/>
-              </w:rPr>
-              <w:t>)?</w:t>
-            </w:r>
-            <w:r>
-              <w:rPr>
-                <w:b/>
-                <w:sz w:val="22"/>
-                <w:szCs w:val="22"/>
-                <w:highlight w:val="cyan"/>
-                <w:lang w:val="en-US"/>
-              </w:rPr>
-              <w:t>c</w:t>
-            </w:r>
-            <w:r>
-              <w:rPr>
-                <w:b/>
-                <w:sz w:val="22"/>
-                <w:szCs w:val="22"/>
-                <w:highlight w:val="cyan"/>
-                <w:lang w:val="en-US"/>
-              </w:rPr>
-              <w:t>}</w:t>
-            </w:r>
-            <w:r>
-              <w:rPr>
-                <w:b/>
-                <w:sz w:val="22"/>
-                <w:szCs w:val="22"/>
-                <w:highlight w:val="yellow"/>
-                <w:lang w:val="en-US"/>
-              </w:rPr>
-              <w:t xml:space="preserve">, </w:t>
-            </w:r>
-            <w:r>
-              <w:rPr>
-                <w:b/>
-                <w:sz w:val="22"/>
-                <w:szCs w:val="22"/>
-                <w:highlight w:val="green"/>
-                <w:lang w:val="en-US"/>
-              </w:rPr>
-              <w:t>loop</w:t>
-            </w:r>
-            <w:r>
-              <w:rPr>
-                <w:b/>
-                <w:sz w:val="22"/>
-                <w:szCs w:val="22"/>
-                <w:highlight w:val="green"/>
-                <w:lang w:val="en-US"/>
-              </w:rPr>
-              <w:t>Condition</w:t>
-            </w:r>
-            <w:r>
-              <w:rPr>
-                <w:b/>
-                <w:sz w:val="22"/>
-                <w:szCs w:val="22"/>
-                <w:highlight w:val="yellow"/>
-                <w:lang w:val="en-US"/>
-              </w:rPr>
-              <w:t xml:space="preserve"> = </w:t>
-            </w:r>
-            <w:r>
-              <w:rPr>
-                <w:b/>
-                <w:sz w:val="22"/>
-                <w:szCs w:val="22"/>
-                <w:highlight w:val="cyan"/>
-                <w:lang w:val="en-US"/>
-              </w:rPr>
-              <w:t>&lt;#</w:t>
-            </w:r>
-            <w:r>
-              <w:rPr>
-                <w:b/>
-                <w:sz w:val="22"/>
-                <w:szCs w:val="22"/>
-                <w:highlight w:val="cyan"/>
-                <w:lang w:val="en-US"/>
-              </w:rPr>
-              <w:t>list</w:t>
-            </w:r>
-            <w:r>
-              <w:rPr>
-                <w:b/>
-                <w:sz w:val="22"/>
-                <w:szCs w:val="22"/>
-                <w:highlight w:val="cyan"/>
-                <w:lang w:val="en-US"/>
-              </w:rPr>
-              <w:t xml:space="preserve"> </w:t>
-            </w:r>
-            <w:r>
-              <w:rPr>
-                <w:b/>
-                <w:sz w:val="22"/>
-                <w:szCs w:val="22"/>
-                <w:highlight w:val="cyan"/>
-                <w:lang w:val="en-US"/>
-              </w:rPr>
-              <w:t>model</w:t>
-            </w:r>
-            <w:r>
-              <w:rPr>
-                <w:b/>
-                <w:sz w:val="22"/>
-                <w:szCs w:val="22"/>
-                <w:highlight w:val="cyan"/>
-                <w:lang w:val="en-US"/>
-              </w:rPr>
-              <w:t>.</w:t>
-            </w:r>
-            <w:r>
-              <w:rPr>
-                <w:b/>
-                <w:sz w:val="22"/>
-                <w:szCs w:val="22"/>
-                <w:highlight w:val="cyan"/>
-                <w:lang w:val="en-US"/>
-              </w:rPr>
-              <w:t>listTest</w:t>
-            </w:r>
-            <w:r>
-              <w:rPr>
-                <w:b/>
-                <w:sz w:val="22"/>
-                <w:szCs w:val="22"/>
-                <w:highlight w:val="cyan"/>
-                <w:lang w:val="en-US"/>
-              </w:rPr>
-              <w:t>.</w:t>
-            </w:r>
-            <w:r>
-              <w:rPr>
-                <w:b/>
-                <w:sz w:val="22"/>
-                <w:szCs w:val="22"/>
-                <w:highlight w:val="cyan"/>
-                <w:lang w:val="en-US"/>
-              </w:rPr>
-              <w:t>documents</w:t>
-            </w:r>
-            <w:r>
-              <w:rPr>
-                <w:b/>
-                <w:sz w:val="22"/>
-                <w:szCs w:val="22"/>
-                <w:highlight w:val="cyan"/>
-                <w:lang w:val="en-US"/>
-              </w:rPr>
-              <w:t xml:space="preserve"> </w:t>
-            </w:r>
-            <w:r>
-              <w:rPr>
-                <w:b/>
-                <w:sz w:val="22"/>
-                <w:szCs w:val="22"/>
-                <w:highlight w:val="cyan"/>
-                <w:lang w:val="en-US"/>
-              </w:rPr>
-              <w:t>as</w:t>
-            </w:r>
-            <w:r>
-              <w:rPr>
-                <w:b/>
-                <w:sz w:val="22"/>
-                <w:szCs w:val="22"/>
-                <w:highlight w:val="cyan"/>
-                <w:lang w:val="en-US"/>
-              </w:rPr>
-              <w:t xml:space="preserve"> </w:t>
-            </w:r>
-            <w:r>
-              <w:rPr>
-                <w:b/>
-                <w:sz w:val="22"/>
-                <w:szCs w:val="22"/>
-                <w:highlight w:val="cyan"/>
-                <w:lang w:val="en-US"/>
-              </w:rPr>
-              <w:t>document</w:t>
-            </w:r>
-            <w:r>
-              <w:rPr>
-                <w:b/>
-                <w:sz w:val="22"/>
-                <w:szCs w:val="22"/>
-                <w:highlight w:val="cyan"/>
-                <w:lang w:val="en-US"/>
-              </w:rPr>
-              <w:t>&gt;${"&lt;#</w:t>
-            </w:r>
-            <w:r>
-              <w:rPr>
-                <w:b/>
-                <w:sz w:val="22"/>
-                <w:szCs w:val="22"/>
-                <w:highlight w:val="cyan"/>
-                <w:lang w:val="en-US"/>
-              </w:rPr>
-              <w:t>assign</w:t>
-            </w:r>
-            <w:r>
-              <w:rPr>
-                <w:b/>
-                <w:sz w:val="22"/>
-                <w:szCs w:val="22"/>
-                <w:highlight w:val="cyan"/>
-                <w:lang w:val="en-US"/>
-              </w:rPr>
-              <w:t xml:space="preserve"> </w:t>
-            </w:r>
-            <w:r>
-              <w:rPr>
-                <w:b/>
-                <w:sz w:val="22"/>
-                <w:szCs w:val="22"/>
-                <w:highlight w:val="cyan"/>
-                <w:lang w:val="en-US"/>
-              </w:rPr>
-              <w:t>id</w:t>
-            </w:r>
-            <w:r>
-              <w:rPr>
-                <w:b/>
-                <w:sz w:val="22"/>
-                <w:szCs w:val="22"/>
-                <w:highlight w:val="cyan"/>
-                <w:lang w:val="en-US"/>
-              </w:rPr>
-              <w:t xml:space="preserve"> = </w:t>
-            </w:r>
-            <w:r>
-              <w:rPr>
-                <w:b/>
-                <w:sz w:val="22"/>
-                <w:szCs w:val="22"/>
-                <w:lang w:val="en-US"/>
-              </w:rPr>
-              <w:t>'</w:t>
-            </w:r>
-            <w:r>
-              <w:rPr>
-                <w:b/>
-                <w:sz w:val="22"/>
-                <w:szCs w:val="22"/>
-                <w:highlight w:val="cyan"/>
-                <w:lang w:val="en-US"/>
-              </w:rPr>
-              <w:t>${</w:t>
-            </w:r>
-            <w:r>
-              <w:rPr>
-                <w:b/>
-                <w:sz w:val="22"/>
-                <w:szCs w:val="22"/>
-                <w:highlight w:val="cyan"/>
-                <w:lang w:val="en-US"/>
-              </w:rPr>
-              <w:t>document</w:t>
-            </w:r>
-            <w:r>
-              <w:rPr>
-                <w:b/>
-                <w:sz w:val="22"/>
-                <w:szCs w:val="22"/>
-                <w:highlight w:val="cyan"/>
-                <w:lang w:val="en-US"/>
-              </w:rPr>
-              <w:t>.</w:t>
-            </w:r>
-            <w:r>
-              <w:rPr>
-                <w:b/>
-                <w:sz w:val="22"/>
-                <w:szCs w:val="22"/>
-                <w:highlight w:val="cyan"/>
-                <w:lang w:val="en-US"/>
-              </w:rPr>
-              <w:t>id</w:t>
-            </w:r>
-            <w:r>
-              <w:rPr>
-                <w:b/>
-                <w:sz w:val="22"/>
-                <w:szCs w:val="22"/>
-                <w:highlight w:val="cyan"/>
-                <w:lang w:val="en-US"/>
-              </w:rPr>
-              <w:t>}</w:t>
-            </w:r>
-            <w:r>
-              <w:rPr>
-                <w:b/>
-                <w:sz w:val="22"/>
-                <w:szCs w:val="22"/>
-                <w:lang w:val="en-US"/>
-              </w:rPr>
-              <w:t>'</w:t>
-            </w:r>
-            <w:r>
-              <w:rPr>
-                <w:b/>
-                <w:sz w:val="22"/>
-                <w:szCs w:val="22"/>
-                <w:highlight w:val="cyan"/>
-                <w:lang w:val="en-US"/>
-              </w:rPr>
-              <w:t>&gt; &lt;#</w:t>
-            </w:r>
-            <w:r>
-              <w:rPr>
-                <w:b/>
-                <w:sz w:val="22"/>
-                <w:szCs w:val="22"/>
-                <w:highlight w:val="cyan"/>
-                <w:lang w:val="en-US"/>
-              </w:rPr>
-              <w:t>assign</w:t>
-            </w:r>
-            <w:r>
-              <w:rPr>
-                <w:b/>
-                <w:sz w:val="22"/>
-                <w:szCs w:val="22"/>
-                <w:highlight w:val="cyan"/>
-                <w:lang w:val="en-US"/>
-              </w:rPr>
-              <w:t xml:space="preserve"> </w:t>
-            </w:r>
-            <w:r>
-              <w:rPr>
-                <w:b/>
-                <w:sz w:val="22"/>
-                <w:szCs w:val="22"/>
-                <w:highlight w:val="cyan"/>
-                <w:lang w:val="en-US"/>
-              </w:rPr>
-              <w:t>name</w:t>
-            </w:r>
-            <w:r>
-              <w:rPr>
-                <w:b/>
-                <w:sz w:val="22"/>
-                <w:szCs w:val="22"/>
-                <w:highlight w:val="cyan"/>
-                <w:lang w:val="en-US"/>
-              </w:rPr>
-              <w:t xml:space="preserve"> = </w:t>
-            </w:r>
-            <w:r>
-              <w:rPr>
-                <w:b/>
-                <w:sz w:val="22"/>
-                <w:szCs w:val="22"/>
-                <w:lang w:val="en-US"/>
-              </w:rPr>
-              <w:t>'</w:t>
-            </w:r>
-            <w:r>
-              <w:rPr>
-                <w:b/>
-                <w:sz w:val="22"/>
-                <w:szCs w:val="22"/>
-                <w:highlight w:val="cyan"/>
-                <w:lang w:val="en-US"/>
-              </w:rPr>
-              <w:t>${</w:t>
-            </w:r>
-            <w:r>
-              <w:rPr>
-                <w:b/>
-                <w:sz w:val="22"/>
-                <w:szCs w:val="22"/>
-                <w:highlight w:val="cyan"/>
-                <w:lang w:val="en-US"/>
-              </w:rPr>
-              <w:t>document</w:t>
-            </w:r>
-            <w:r>
-              <w:rPr>
-                <w:b/>
-                <w:sz w:val="22"/>
-                <w:szCs w:val="22"/>
-                <w:highlight w:val="cyan"/>
-                <w:lang w:val="en-US"/>
-              </w:rPr>
-              <w:t>.</w:t>
-            </w:r>
-            <w:r>
-              <w:rPr>
-                <w:b/>
-                <w:sz w:val="22"/>
-                <w:szCs w:val="22"/>
-                <w:highlight w:val="cyan"/>
-                <w:lang w:val="en-US"/>
-              </w:rPr>
-              <w:t>nam</w:t>
-            </w:r>
-            <w:r>
-              <w:rPr>
-                <w:b/>
-                <w:sz w:val="22"/>
-                <w:szCs w:val="22"/>
-                <w:highlight w:val="cyan"/>
-                <w:lang w:val="en-US"/>
-              </w:rPr>
-              <w:t>e</w:t>
-            </w:r>
-            <w:r>
-              <w:rPr>
-                <w:b/>
-                <w:sz w:val="22"/>
-                <w:szCs w:val="22"/>
-                <w:highlight w:val="cyan"/>
-                <w:lang w:val="en-US"/>
-              </w:rPr>
-              <w:t>}</w:t>
-            </w:r>
-            <w:r>
-              <w:rPr>
-                <w:b/>
-                <w:sz w:val="22"/>
-                <w:szCs w:val="22"/>
-                <w:lang w:val="en-US"/>
-              </w:rPr>
-              <w:t>'</w:t>
-            </w:r>
-            <w:r>
-              <w:rPr>
-                <w:b/>
-                <w:sz w:val="22"/>
-                <w:szCs w:val="22"/>
-                <w:highlight w:val="cyan"/>
-                <w:lang w:val="en-US"/>
-              </w:rPr>
-              <w:t>&gt;"}</w:t>
-            </w:r>
-            <w:r>
-              <w:rPr>
-                <w:b/>
-                <w:sz w:val="22"/>
-                <w:szCs w:val="22"/>
-                <w:highlight w:val="yellow"/>
-                <w:lang w:val="en-US"/>
-              </w:rPr>
-              <w:t>&lt;#</w:t>
-            </w:r>
-            <w:r>
-              <w:rPr>
-                <w:b/>
-                <w:sz w:val="22"/>
-                <w:szCs w:val="22"/>
-                <w:highlight w:val="yellow"/>
-                <w:lang w:val="en-US"/>
-              </w:rPr>
-              <w:t>sep</w:t>
-            </w:r>
-            <w:r>
-              <w:rPr>
-                <w:b/>
-                <w:sz w:val="22"/>
-                <w:szCs w:val="22"/>
-                <w:highlight w:val="yellow"/>
-                <w:lang w:val="en-US"/>
-              </w:rPr>
-              <w:t>&gt;${'\</w:t>
-            </w:r>
-            <w:r>
-              <w:rPr>
-                <w:b/>
-                <w:sz w:val="22"/>
-                <w:szCs w:val="22"/>
-                <w:highlight w:val="yellow"/>
-                <w:lang w:val="en-US"/>
-              </w:rPr>
-              <w:t>n</w:t>
-            </w:r>
-            <w:r>
-              <w:rPr>
-                <w:b/>
-                <w:sz w:val="22"/>
-                <w:szCs w:val="22"/>
-                <w:highlight w:val="yellow"/>
-                <w:lang w:val="en-US"/>
-              </w:rPr>
-              <w:t>'}&lt;/#</w:t>
-            </w:r>
-            <w:r>
-              <w:rPr>
-                <w:b/>
-                <w:sz w:val="22"/>
-                <w:szCs w:val="22"/>
-                <w:highlight w:val="yellow"/>
-                <w:lang w:val="en-US"/>
-              </w:rPr>
-              <w:t>sep</w:t>
-            </w:r>
-            <w:r>
-              <w:rPr>
-                <w:b/>
-                <w:sz w:val="22"/>
-                <w:szCs w:val="22"/>
-                <w:highlight w:val="yellow"/>
-                <w:lang w:val="en-US"/>
-              </w:rPr>
-              <w:t>&gt;</w:t>
-            </w:r>
-            <w:r>
-              <w:rPr>
-                <w:b/>
-                <w:sz w:val="22"/>
-                <w:szCs w:val="22"/>
-                <w:highlight w:val="cyan"/>
-                <w:lang w:val="en-US"/>
-              </w:rPr>
-              <w:t>&lt;/#</w:t>
-            </w:r>
-            <w:r>
-              <w:rPr>
-                <w:b/>
-                <w:sz w:val="22"/>
-                <w:szCs w:val="22"/>
-                <w:highlight w:val="cyan"/>
-                <w:lang w:val="en-US"/>
-              </w:rPr>
-              <w:t>list</w:t>
-            </w:r>
-            <w:r>
-              <w:rPr>
-                <w:b/>
-                <w:sz w:val="22"/>
-                <w:szCs w:val="22"/>
-                <w:highlight w:val="cyan"/>
-                <w:lang w:val="en-US"/>
-              </w:rPr>
-              <w:t>&gt;</w:t>
-            </w:r>
-            <w:r>
-              <w:rPr>
-                <w:b/>
-                <w:sz w:val="22"/>
-                <w:szCs w:val="22"/>
-                <w:highlight w:val="yellow"/>
-                <w:lang w:val="en-US"/>
-              </w:rPr>
-              <w:t>}</w:t>
-            </w:r>
-          </w:p>
-        </w:tc>
-      </w:tr>
-      <w:tr>
-        <w:trPr>
-          <w:trHeight w:val="2755"/>
-        </w:trPr>
-        <w:tc>
-          <w:tcPr>
-            <w:tcW w:w="1320" w:type="dxa"/>
-            <w:tcBorders>
-              <w:top w:val="single" w:sz="4" w:space="0" w:color="auto"/>
-              <w:left w:val="single" w:sz="4" w:space="0" w:color="auto"/>
-              <w:right w:val="single" w:sz="4" w:space="0" w:color="auto"/>
-            </w:tcBorders>
-            <w:shd w:val="clear" w:color="auto" w:fill="FFFFFF"/>
-            <w:vAlign w:val="center"/>
-            <w:hideMark/>
-          </w:tcPr>
-          <w:p>
-            <w:pPr>
-              <w:pStyle w:val="afa"/>
-              <w:widowControl w:val="0"/>
-              <w:numPr>
-                <w:ilvl w:val="0"/>
-                <w:numId w:val="25"/>
-              </w:numPr>
-              <w:jc w:val="center"/>
-              <w:rPr>
-                <w:lang w:val="en-US"/>
-              </w:rPr>
-            </w:pPr>
-            <w:bookmarkStart w:id="0" w:name="_GoBack"/>
-            <w:bookmarkEnd w:id="0"/>
-          </w:p>
-        </w:tc>
-        <w:tc>
-          <w:tcPr>
-            <w:tcW w:w="2977" w:type="dxa"/>
-            <w:tcBorders>
-              <w:top w:val="single" w:sz="4" w:space="0" w:color="auto"/>
-              <w:left w:val="nil"/>
-              <w:bottom w:val="single" w:sz="4" w:space="0" w:color="auto"/>
-              <w:right w:val="single" w:sz="4" w:space="0" w:color="auto"/>
-            </w:tcBorders>
-            <w:shd w:val="clear" w:color="auto" w:fill="FFFFFF"/>
-            <w:vAlign w:val="center"/>
-            <w:hideMark/>
-          </w:tcPr>
-          <w:p>
-            <w:pPr>
-              <w:widowControl w:val="0"/>
-              <w:jc w:val="center"/>
-              <w:rPr>
-                <w:b/>
-                <w:bCs/>
-                <w:sz w:val="22"/>
-                <w:szCs w:val="22"/>
-              </w:rPr>
-            </w:pPr>
-            <w:r>
-              <w:rPr>
-                <w:b/>
-                <w:bCs/>
-                <w:sz w:val="22"/>
-                <w:szCs w:val="22"/>
-              </w:rPr>
-              <w:t>Гарант</w:t>
-            </w:r>
-          </w:p>
-          <w:p>
-            <w:pPr>
-              <w:widowControl w:val="0"/>
-              <w:jc w:val="center"/>
-              <w:rPr>
-                <w:b/>
-                <w:sz w:val="22"/>
-                <w:szCs w:val="22"/>
-              </w:rPr>
-            </w:pPr>
-            <w:r>
-              <w:rPr>
-                <w:sz w:val="22"/>
-                <w:szCs w:val="22"/>
-                <w:lang w:val="en-US"/>
-              </w:rPr>
-              <w:t>$</w:t>
-            </w:r>
-            <w:r>
-              <w:rPr>
-                <w:sz w:val="22"/>
-                <w:szCs w:val="22"/>
-                <w:lang w:val="en-US"/>
-              </w:rPr>
-              <w:t>{id}</w:t>
-            </w:r>
-          </w:p>
-        </w:tc>
-        <w:tc>
-          <w:tcPr>
-            <w:tcW w:w="5528" w:type="dxa"/>
-            <w:tcBorders>
-              <w:top w:val="single" w:sz="4" w:space="0" w:color="auto"/>
-              <w:left w:val="nil"/>
-              <w:bottom w:val="single" w:sz="4" w:space="0" w:color="auto"/>
-              <w:right w:val="single" w:sz="4" w:space="0" w:color="auto"/>
-            </w:tcBorders>
-            <w:shd w:val="clear" w:color="auto" w:fill="FFFFFF"/>
-            <w:vAlign w:val="center"/>
-            <w:hideMark/>
-          </w:tcPr>
-          <w:p>
-            <w:pPr>
-              <w:widowControl w:val="0"/>
-              <w:jc w:val="center"/>
-              <w:rPr>
-                <w:b/>
-                <w:sz w:val="22"/>
-                <w:szCs w:val="22"/>
-              </w:rPr>
-            </w:pPr>
-            <w:r>
-              <w:rPr>
-                <w:sz w:val="22"/>
-                <w:szCs w:val="22"/>
-              </w:rPr>
-              <w:t>Публичное акционерное общество «Сбербанк России».</w:t>
-            </w:r>
-          </w:p>
-        </w:tc>
-      </w:tr>
-      <w:tr>
-        <w:trPr>
-          <w:trHeight w:val="1320"/>
-        </w:trPr>
-        <w:tc>
-          <w:tcPr>
-            <w:tcW w:w="1320" w:type="dxa"/>
-            <w:tcBorders>
-              <w:left w:val="single" w:sz="4" w:space="0" w:color="auto"/>
-              <w:bottom w:val="single" w:sz="4" w:space="0" w:color="auto"/>
-              <w:right w:val="single" w:sz="4" w:space="0" w:color="auto"/>
-            </w:tcBorders>
-            <w:shd w:val="clear" w:color="auto" w:fill="FFFFFF"/>
-          </w:tcPr>
-          <w:p>
-            <w:pPr>
-              <w:pStyle w:val="afa"/>
-              <w:widowControl w:val="0"/>
-              <w:numPr>
-                <w:ilvl w:val="0"/>
-                <w:numId w:val="25"/>
-              </w:numPr>
-            </w:pPr>
-          </w:p>
-        </w:tc>
-        <w:tc>
-          <w:tcPr>
-            <w:tcW w:w="2977" w:type="dxa"/>
-            <w:tcBorders>
-              <w:top w:val="nil"/>
-              <w:left w:val="single" w:sz="4" w:space="0" w:color="auto"/>
-              <w:bottom w:val="single" w:sz="4" w:space="0" w:color="auto"/>
-              <w:right w:val="single" w:sz="4" w:space="0" w:color="auto"/>
-            </w:tcBorders>
-            <w:shd w:val="clear" w:color="auto" w:fill="FFFFFF"/>
-          </w:tcPr>
-          <w:p>
-            <w:pPr>
-              <w:widowControl w:val="0"/>
-              <w:rPr>
-                <w:b/>
-                <w:bCs/>
-                <w:sz w:val="22"/>
-                <w:szCs w:val="22"/>
-              </w:rPr>
-            </w:pPr>
-            <w:r>
-              <w:rPr>
-                <w:b/>
-                <w:bCs/>
-                <w:sz w:val="22"/>
-                <w:szCs w:val="22"/>
-              </w:rPr>
-              <w:t>Гарант</w:t>
-            </w:r>
-            <w:r>
-              <w:rPr>
-                <w:b/>
-                <w:bCs/>
-                <w:sz w:val="22"/>
-                <w:szCs w:val="22"/>
-              </w:rPr>
-              <w:t>УГАУГА</w:t>
-            </w:r>
-          </w:p>
-          <w:p>
-            <w:pPr>
-              <w:widowControl w:val="0"/>
-              <w:rPr>
-                <w:b/>
-                <w:bCs/>
-                <w:sz w:val="22"/>
-                <w:szCs w:val="22"/>
-              </w:rPr>
-            </w:pPr>
-            <w:r>
-              <w:rPr>
-                <w:sz w:val="22"/>
-                <w:szCs w:val="22"/>
-                <w:lang w:val="en-US"/>
-              </w:rPr>
-              <w:t>$</w:t>
-            </w:r>
-            <w:r>
-              <w:rPr>
-                <w:sz w:val="22"/>
-                <w:szCs w:val="22"/>
-                <w:lang w:val="en-US"/>
-              </w:rPr>
-              <w:t>{name}</w:t>
-            </w:r>
-          </w:p>
-        </w:tc>
-        <w:tc>
-          <w:tcPr>
-            <w:tcW w:w="5528" w:type="dxa"/>
-            <w:tcBorders>
-              <w:top w:val="nil"/>
-              <w:left w:val="nil"/>
-              <w:bottom w:val="single" w:sz="4" w:space="0" w:color="auto"/>
-              <w:right w:val="single" w:sz="4" w:space="0" w:color="auto"/>
-            </w:tcBorders>
-            <w:shd w:val="clear" w:color="auto" w:fill="FFFF00"/>
-          </w:tcPr>
-          <w:p>
-            <w:pPr>
-              <w:widowControl w:val="0"/>
-              <w:spacing w:after="120"/>
-              <w:rPr>
-                <w:sz w:val="22"/>
-                <w:szCs w:val="22"/>
-              </w:rPr>
-            </w:pPr>
-            <w:r>
-              <w:rPr>
-                <w:sz w:val="22"/>
-                <w:szCs w:val="22"/>
-              </w:rPr>
-              <w:t>Публичное акционерное общество «Сбербанк России».</w:t>
-            </w:r>
-          </w:p>
-          <w:p>
-            <w:pPr>
-              <w:widowControl w:val="0"/>
-              <w:spacing w:after="120"/>
-              <w:rPr>
-                <w:sz w:val="22"/>
-                <w:szCs w:val="22"/>
-              </w:rPr>
-            </w:pPr>
-            <w:r>
-              <w:rPr>
-                <w:sz w:val="22"/>
-                <w:szCs w:val="22"/>
-                <w:lang w:val="en-US"/>
-              </w:rPr>
-              <w:t>$</w:t>
-            </w:r>
-            <w:r>
-              <w:rPr>
-                <w:sz w:val="22"/>
-                <w:szCs w:val="22"/>
-                <w:lang w:val="en-US"/>
-              </w:rPr>
-              <w:t>{id}</w:t>
-            </w:r>
-          </w:p>
-        </w:tc>
-      </w:tr>
-      <w:tr>
-        <w:trPr>
-          <w:trHeight w:val="997"/>
-        </w:trPr>
-        <w:tc>
-          <w:tcPr>
-            <w:tcW w:w="9825" w:type="dxa"/>
-            <w:gridSpan w:val="3"/>
-            <w:tcBorders>
-              <w:top w:val="single" w:sz="4" w:space="0" w:color="auto"/>
-              <w:left w:val="single" w:sz="4" w:space="0" w:color="auto"/>
-              <w:bottom w:val="single" w:sz="4" w:space="0" w:color="auto"/>
-              <w:right w:val="single" w:sz="4" w:space="0" w:color="auto"/>
-            </w:tcBorders>
-            <w:shd w:val="clear" w:color="auto" w:fill="FFFFFF"/>
-          </w:tcPr>
-          <w:p>
-            <w:pPr>
-              <w:pStyle w:val="BodyText22"/>
-              <w:widowControl w:val="0"/>
-              <w:shd w:val="clear" w:color="auto" w:fill="FFFFFF"/>
-              <w:tabs>
-                <w:tab w:val="left" w:pos="532"/>
-                <w:tab w:val="left" w:pos="2310"/>
-              </w:tabs>
-              <w:ind w:hanging="40"/>
-              <w:jc w:val="center"/>
-              <w:rPr>
-                <w:highlight w:val="darkCyan"/>
-              </w:rPr>
-            </w:pPr>
-            <w:r>
-              <w:rPr>
-                <w:b/>
-                <w:sz w:val="22"/>
-                <w:szCs w:val="22"/>
-                <w:lang w:val="en-US"/>
-              </w:rPr>
-              <w:t>{</w:t>
-            </w:r>
-            <w:r>
-              <w:rPr>
-                <w:b/>
-                <w:sz w:val="22"/>
-                <w:szCs w:val="22"/>
-                <w:lang w:val="en-US"/>
-              </w:rPr>
-              <w:t>MetaInfoRow</w:t>
-            </w:r>
-            <w:r>
-              <w:rPr>
-                <w:b/>
-                <w:sz w:val="22"/>
-                <w:szCs w:val="22"/>
-                <w:lang w:val="en-US"/>
-              </w:rPr>
-              <w:t>}</w:t>
-            </w:r>
-          </w:p>
-        </w:tc>
-      </w:tr>
-    </w:tbl>
     <w:p>
-      <w:bookmarkStart w:id="1" w:name="Принципал"/>
-      <w:bookmarkEnd w:id="1"/>
+      <w:pPr>
+        <w:rPr>
+          <w:b/>
+          <w:sz w:val="22"/>
+          <w:szCs w:val="22"/>
+          <w:lang w:val="en-US"/>
+        </w:rPr>
+      </w:pPr>
+      <w:r>
+        <w:rPr>
+          <w:b/>
+          <w:sz w:val="22"/>
+          <w:szCs w:val="22"/>
+          <w:lang w:val="en-US"/>
+        </w:rPr>
+        <w:t>&lt;#list model.model.</w:t>
+      </w:r>
+      <w:r>
+        <w:rPr>
+          <w:b/>
+          <w:sz w:val="22"/>
+          <w:szCs w:val="22"/>
+          <w:lang w:val="en-US"/>
+        </w:rPr>
+        <w:t>listTest</w:t>
+      </w:r>
+      <w:r>
+        <w:rPr>
+          <w:b/>
+          <w:sz w:val="22"/>
+          <w:szCs w:val="22"/>
+          <w:lang w:val="en-US"/>
+        </w:rPr>
+        <w:t>.document as document&gt;</w:t>
+      </w:r>
+    </w:p>
+    <w:p>
+      <w:pPr>
+        <w:rPr>
+          <w:b/>
+          <w:sz w:val="22"/>
+          <w:szCs w:val="22"/>
+          <w:lang w:val="en-US"/>
+        </w:rPr>
+      </w:pPr>
+      <w:r>
+        <w:rPr>
+          <w:b/>
+          <w:sz w:val="22"/>
+          <w:szCs w:val="22"/>
+          <w:lang w:val="en-US"/>
+        </w:rPr>
+        <w:t>${"&lt;#assign id = '${document.id}'&gt; &lt;#assign name = '${document.name}'&gt;"}&lt;#sep&gt;${'\n'}&lt;/#sep&gt;</w:t>
+      </w:r>
+    </w:p>
+    <w:p>
+      <w:pPr>
+        <w:rPr>
+          <w:b/>
+          <w:lang w:val="en-US"/>
+        </w:rPr>
+      </w:pPr>
+      <w:r>
+        <w:rPr>
+          <w:b/>
+          <w:sz w:val="22"/>
+          <w:szCs w:val="22"/>
+          <w:lang w:val="en-US"/>
+        </w:rPr>
+        <w:t>&lt;/#list&gt;</w:t>
+      </w:r>
+      <w:bookmarkStart w:id="0" w:name="_GoBack"/>
+      <w:bookmarkEnd w:id="0"/>
     </w:p>
     <w:sectPr>
       <w:footerReference w:type="first" r:id="rId9"/>
@@ -9715,7 +8641,7 @@
     <w:charset w:val="CC"/>
     <w:family w:val="roman"/>
     <w:pitch w:val="variable"/>
-    <w:sig w:usb0="E0002AFF" w:usb1="C0007843" w:usb2="00000009" w:usb3="00000000" w:csb0="000001FF" w:csb1="00000000"/>
+    <w:sig w:usb0="E0002EFF" w:usb1="C000785B" w:usb2="00000009" w:usb3="00000000" w:csb0="000001FF" w:csb1="00000000"/>
   </w:font>
   <w:font w:name="Courier New">
     <w:panose1 w:val="02070309020205020404"/>
@@ -9736,21 +8662,21 @@
     <w:charset w:val="CC"/>
     <w:family w:val="swiss"/>
     <w:pitch w:val="variable"/>
-    <w:sig w:usb0="E0002AFF" w:usb1="4000ACFF" w:usb2="00000001" w:usb3="00000000" w:csb0="000001FF" w:csb1="00000000"/>
+    <w:sig w:usb0="E4002EFF" w:usb1="C000247B" w:usb2="00000009" w:usb3="00000000" w:csb0="000001FF" w:csb1="00000000"/>
   </w:font>
   <w:font w:name="Arial">
     <w:panose1 w:val="020B0604020202020204"/>
     <w:charset w:val="CC"/>
     <w:family w:val="swiss"/>
     <w:pitch w:val="variable"/>
-    <w:sig w:usb0="E0002AFF" w:usb1="C0007843" w:usb2="00000009" w:usb3="00000000" w:csb0="000001FF" w:csb1="00000000"/>
+    <w:sig w:usb0="E0002EFF" w:usb1="C000785B" w:usb2="00000009" w:usb3="00000000" w:csb0="000001FF" w:csb1="00000000"/>
   </w:font>
   <w:font w:name="Cambria">
     <w:panose1 w:val="02040503050406030204"/>
     <w:charset w:val="CC"/>
     <w:family w:val="roman"/>
     <w:pitch w:val="variable"/>
-    <w:sig w:usb0="A00002EF" w:usb1="4000004B" w:usb2="00000000" w:usb3="00000000" w:csb0="0000019F" w:csb1="00000000"/>
+    <w:sig w:usb0="E00006FF" w:usb1="420024FF" w:usb2="02000000" w:usb3="00000000" w:csb0="0000019F" w:csb1="00000000"/>
   </w:font>
   <w:font w:name="Tahoma">
     <w:panose1 w:val="020B0604030504040204"/>
@@ -9820,7 +8746,7 @@
     <w:charset w:val="CC"/>
     <w:family w:val="swiss"/>
     <w:pitch w:val="variable"/>
-    <w:sig w:usb0="A0002AEF" w:usb1="4000207B" w:usb2="00000000" w:usb3="00000000" w:csb0="000001FF" w:csb1="00000000"/>
+    <w:sig w:usb0="E4002EFF" w:usb1="C000247B" w:usb2="00000009" w:usb3="00000000" w:csb0="000001FF" w:csb1="00000000"/>
   </w:font>
 </w:fonts>
 </file>
@@ -9896,6 +8822,7 @@
     <w:rsid w:val="00193F8B"/>
     <w:rsid w:val="0019476C"/>
     <w:rsid w:val="00195FC8"/>
+    <w:rsid w:val="00197964"/>
     <w:rsid w:val="00197C54"/>
     <w:rsid w:val="001A1EF0"/>
     <w:rsid w:val="001C3CC3"/>
@@ -9931,6 +8858,7 @@
     <w:rsid w:val="003F3334"/>
     <w:rsid w:val="004110E5"/>
     <w:rsid w:val="00434CB6"/>
+    <w:rsid w:val="00457204"/>
     <w:rsid w:val="00473AE1"/>
     <w:rsid w:val="00483A29"/>
     <w:rsid w:val="00486312"/>
@@ -10049,6 +8977,7 @@
     <w:rsid w:val="00C76FC4"/>
     <w:rsid w:val="00C9122D"/>
     <w:rsid w:val="00CB5E7C"/>
+    <w:rsid w:val="00CC40E7"/>
     <w:rsid w:val="00CC6647"/>
     <w:rsid w:val="00CC6E78"/>
     <w:rsid w:val="00CD1ED9"/>
@@ -10914,7 +9843,7 @@
 </file>
 
 <file path=customXml/itemProps2.xml><?xml version="1.0" encoding="utf-8"?>
-<ds:datastoreItem xmlns:ds="http://schemas.openxmlformats.org/officeDocument/2006/customXml" ds:itemID="{67B0E824-4C18-4F29-A560-42B6FAB09622}">
+<ds:datastoreItem xmlns:ds="http://schemas.openxmlformats.org/officeDocument/2006/customXml" ds:itemID="{736E5175-DD00-4F84-BC5A-9725490D58BA}">
   <ds:schemaRefs>
     <ds:schemaRef ds:uri="http://schemas.openxmlformats.org/officeDocument/2006/bibliography"/>
   </ds:schemaRefs>

</xml_diff>

<commit_message>
lvls loop for tables support complete
</commit_message>
<xml_diff>
--- a/src/main/resources/romSourceBack.docx
+++ b/src/main/resources/romSourceBack.docx
@@ -416,8 +416,120 @@
                 <w:highlight w:val="cyan"/>
                 <w:lang w:val="en-US"/>
               </w:rPr>
+              <w:t xml:space="preserve"> </w:t>
+            </w:r>
+            <w:r>
+              <w:rPr>
+                <w:b/>
+                <w:sz w:val="22"/>
+                <w:szCs w:val="22"/>
+                <w:highlight w:val="cyan"/>
+                <w:lang w:val="en-US"/>
+              </w:rPr>
+              <w:t xml:space="preserve">&lt;#assign </w:t>
+            </w:r>
+            <w:r>
+              <w:rPr>
+                <w:b/>
+                <w:sz w:val="22"/>
+                <w:szCs w:val="22"/>
+                <w:lang w:val="en-US"/>
+              </w:rPr>
+              <w:t>index</w:t>
+            </w:r>
+            <w:r>
+              <w:rPr>
+                <w:b/>
+                <w:sz w:val="22"/>
+                <w:szCs w:val="22"/>
+                <w:highlight w:val="cyan"/>
+                <w:lang w:val="en-US"/>
+              </w:rPr>
+              <w:t xml:space="preserve"> </w:t>
+            </w:r>
+            <w:r>
+              <w:rPr>
+                <w:b/>
+                <w:sz w:val="22"/>
+                <w:szCs w:val="22"/>
+                <w:highlight w:val="cyan"/>
+                <w:lang w:val="en-US"/>
+              </w:rPr>
+              <w:t>= ${</w:t>
+            </w:r>
+            <w:r>
+              <w:rPr>
+                <w:b/>
+                <w:sz w:val="22"/>
+                <w:szCs w:val="22"/>
+                <w:lang w:val="en-US"/>
+              </w:rPr>
+              <w:t>acct</w:t>
+            </w:r>
+            <w:r>
+              <w:rPr>
+                <w:b/>
+                <w:sz w:val="22"/>
+                <w:szCs w:val="22"/>
+                <w:lang w:val="en-US"/>
+              </w:rPr>
+              <w:t>?</w:t>
+            </w:r>
+            <w:r>
+              <w:rPr>
+                <w:b/>
+                <w:sz w:val="22"/>
+                <w:szCs w:val="22"/>
+                <w:lang w:val="en-US"/>
+              </w:rPr>
+              <w:t>i</w:t>
+            </w:r>
+            <w:r>
+              <w:rPr>
+                <w:b/>
+                <w:sz w:val="22"/>
+                <w:szCs w:val="22"/>
+                <w:lang w:val="en-US"/>
+              </w:rPr>
+              <w:t>ndex</w:t>
+            </w:r>
+            <w:r>
+              <w:rPr>
+                <w:b/>
+                <w:sz w:val="22"/>
+                <w:szCs w:val="22"/>
+                <w:highlight w:val="cyan"/>
+                <w:lang w:val="en-US"/>
+              </w:rPr>
+              <w:t>}</w:t>
+            </w:r>
+            <w:r>
+              <w:rPr>
+                <w:b/>
+                <w:sz w:val="22"/>
+                <w:szCs w:val="22"/>
+                <w:highlight w:val="cyan"/>
+                <w:lang w:val="en-US"/>
+              </w:rPr>
+              <w:t>&gt;</w:t>
+            </w:r>
+            <w:r>
+              <w:rPr>
+                <w:b/>
+                <w:sz w:val="22"/>
+                <w:szCs w:val="22"/>
+                <w:highlight w:val="cyan"/>
+                <w:lang w:val="en-US"/>
+              </w:rPr>
               <w:t>"}</w:t>
             </w:r>
+          </w:p>
+          <w:p>
+            <w:pPr>
+              <w:rPr>
+                <w:lang w:val="en-US"/>
+              </w:rPr>
+            </w:pPr>
             <w:r>
               <w:rPr>
                 <w:b/>
@@ -585,6 +697,57 @@
             <w:r>
               <w:rPr>
                 <w:b/>
+                <w:color w:val="FFFF00"/>
+                <w:sz w:val="22"/>
+                <w:szCs w:val="22"/>
+                <w:highlight w:val="darkCyan"/>
+                <w:lang w:val="en-US"/>
+              </w:rPr>
+              <w:t>fileName</w:t>
+            </w:r>
+            <w:r>
+              <w:rPr>
+                <w:b/>
+                <w:sz w:val="22"/>
+                <w:szCs w:val="22"/>
+                <w:lang w:val="en-US"/>
+              </w:rPr>
+              <w:t>.</w:t>
+            </w:r>
+            <w:r>
+              <w:rPr>
+                <w:b/>
+                <w:sz w:val="22"/>
+                <w:szCs w:val="22"/>
+                <w:highlight w:val="cyan"/>
+                <w:lang w:val="en-US"/>
+              </w:rPr>
+              <w:t>model.</w:t>
+            </w:r>
+            <w:r>
+              <w:rPr>
+                <w:b/>
+                <w:color w:val="FFFF00"/>
+                <w:sz w:val="22"/>
+                <w:szCs w:val="22"/>
+                <w:highlight w:val="darkCyan"/>
+                <w:lang w:val="en-US"/>
+              </w:rPr>
+              <w:t>accountList</w:t>
+            </w:r>
+            <w:r>
+              <w:rPr>
+                <w:b/>
+                <w:sz w:val="22"/>
+                <w:szCs w:val="22"/>
+                <w:highlight w:val="cyan"/>
+                <w:lang w:val="en-US"/>
+              </w:rPr>
+              <w:t>.</w:t>
+            </w:r>
+            <w:r>
+              <w:rPr>
+                <w:b/>
                 <w:sz w:val="22"/>
                 <w:szCs w:val="22"/>
                 <w:lang w:val="en-US"/>
@@ -598,6 +761,120 @@
                 <w:szCs w:val="22"/>
                 <w:lang w:val="en-US"/>
               </w:rPr>
+              <w:t>[index</w:t>
+            </w:r>
+            <w:r>
+              <w:rPr>
+                <w:b/>
+                <w:sz w:val="22"/>
+                <w:szCs w:val="22"/>
+                <w:lang w:val="en-US"/>
+              </w:rPr>
+              <w:t>?number</w:t>
+            </w:r>
+            <w:r>
+              <w:rPr>
+                <w:b/>
+                <w:sz w:val="22"/>
+                <w:szCs w:val="22"/>
+                <w:lang w:val="en-US"/>
+              </w:rPr>
+              <w:t>].account</w:t>
+            </w:r>
+            <w:r>
+              <w:rPr>
+                <w:b/>
+                <w:sz w:val="22"/>
+                <w:szCs w:val="22"/>
+                <w:highlight w:val="cyan"/>
+                <w:lang w:val="en-US"/>
+              </w:rPr>
+              <w:t xml:space="preserve"> as </w:t>
+            </w:r>
+            <w:r>
+              <w:rPr>
+                <w:b/>
+                <w:sz w:val="22"/>
+                <w:szCs w:val="22"/>
+                <w:lang w:val="en-US"/>
+              </w:rPr>
+              <w:t>account</w:t>
+            </w:r>
+            <w:r>
+              <w:rPr>
+                <w:b/>
+                <w:sz w:val="22"/>
+                <w:szCs w:val="22"/>
+                <w:highlight w:val="cyan"/>
+                <w:lang w:val="en-US"/>
+              </w:rPr>
+              <w:t xml:space="preserve">&gt;${"&lt;#assign </w:t>
+            </w:r>
+            <w:r>
+              <w:rPr>
+                <w:b/>
+                <w:sz w:val="22"/>
+                <w:szCs w:val="22"/>
+                <w:lang w:val="en-US"/>
+              </w:rPr>
+              <w:t>typeAccount</w:t>
+            </w:r>
+            <w:r>
+              <w:rPr>
+                <w:b/>
+                <w:sz w:val="22"/>
+                <w:szCs w:val="22"/>
+                <w:highlight w:val="cyan"/>
+                <w:lang w:val="en-US"/>
+              </w:rPr>
+              <w:t xml:space="preserve"> </w:t>
+            </w:r>
+            <w:r>
+              <w:rPr>
+                <w:b/>
+                <w:sz w:val="22"/>
+                <w:szCs w:val="22"/>
+                <w:highlight w:val="cyan"/>
+                <w:lang w:val="en-US"/>
+              </w:rPr>
+              <w:t xml:space="preserve">= </w:t>
+            </w:r>
+            <w:r>
+              <w:rPr>
+                <w:b/>
+                <w:sz w:val="22"/>
+                <w:szCs w:val="22"/>
+                <w:lang w:val="en-US"/>
+              </w:rPr>
+              <w:t>'</w:t>
+            </w:r>
+            <w:r>
+              <w:rPr>
+                <w:b/>
+                <w:sz w:val="22"/>
+                <w:szCs w:val="22"/>
+                <w:highlight w:val="cyan"/>
+                <w:lang w:val="en-US"/>
+              </w:rPr>
+              <w:t>${</w:t>
+            </w:r>
+            <w:r>
+              <w:rPr>
+                <w:b/>
+                <w:sz w:val="22"/>
+                <w:szCs w:val="22"/>
+                <w:lang w:val="en-US"/>
+              </w:rPr>
+              <w:t>account</w:t>
+            </w:r>
+            <w:r>
+              <w:rPr>
+                <w:b/>
+                <w:sz w:val="22"/>
+                <w:szCs w:val="22"/>
+                <w:highlight w:val="cyan"/>
+                <w:lang w:val="en-US"/>
+              </w:rPr>
               <w:t>.</w:t>
             </w:r>
             <w:r>
@@ -607,6 +884,104 @@
                 <w:szCs w:val="22"/>
                 <w:lang w:val="en-US"/>
               </w:rPr>
+              <w:t>typeAccount</w:t>
+            </w:r>
+            <w:r>
+              <w:rPr>
+                <w:b/>
+                <w:sz w:val="22"/>
+                <w:szCs w:val="22"/>
+                <w:highlight w:val="cyan"/>
+                <w:lang w:val="en-US"/>
+              </w:rPr>
+              <w:t>}</w:t>
+            </w:r>
+            <w:r>
+              <w:rPr>
+                <w:b/>
+                <w:sz w:val="22"/>
+                <w:szCs w:val="22"/>
+                <w:lang w:val="en-US"/>
+              </w:rPr>
+              <w:t>'</w:t>
+            </w:r>
+            <w:r>
+              <w:rPr>
+                <w:b/>
+                <w:sz w:val="22"/>
+                <w:szCs w:val="22"/>
+                <w:highlight w:val="cyan"/>
+                <w:lang w:val="en-US"/>
+              </w:rPr>
+              <w:t xml:space="preserve">&gt; </w:t>
+            </w:r>
+            <w:r>
+              <w:rPr>
+                <w:b/>
+                <w:sz w:val="22"/>
+                <w:szCs w:val="22"/>
+                <w:highlight w:val="cyan"/>
+                <w:lang w:val="en-US"/>
+              </w:rPr>
+              <w:t>&lt;#assign</w:t>
+            </w:r>
+            <w:r>
+              <w:rPr>
+                <w:b/>
+                <w:color w:val="FFFF00"/>
+                <w:sz w:val="22"/>
+                <w:szCs w:val="22"/>
+                <w:highlight w:val="darkCyan"/>
+                <w:lang w:val="en-US"/>
+              </w:rPr>
+              <w:t xml:space="preserve"> numberAccount</w:t>
+            </w:r>
+            <w:r>
+              <w:rPr>
+                <w:b/>
+                <w:sz w:val="22"/>
+                <w:szCs w:val="22"/>
+                <w:highlight w:val="cyan"/>
+                <w:lang w:val="en-US"/>
+              </w:rPr>
+              <w:t xml:space="preserve"> </w:t>
+            </w:r>
+            <w:r>
+              <w:rPr>
+                <w:b/>
+                <w:sz w:val="22"/>
+                <w:szCs w:val="22"/>
+                <w:highlight w:val="cyan"/>
+                <w:lang w:val="en-US"/>
+              </w:rPr>
+              <w:t xml:space="preserve">= </w:t>
+            </w:r>
+            <w:r>
+              <w:rPr>
+                <w:b/>
+                <w:sz w:val="22"/>
+                <w:szCs w:val="22"/>
+                <w:lang w:val="en-US"/>
+              </w:rPr>
+              <w:t>'</w:t>
+            </w:r>
+            <w:r>
+              <w:rPr>
+                <w:b/>
+                <w:sz w:val="22"/>
+                <w:szCs w:val="22"/>
+                <w:highlight w:val="cyan"/>
+                <w:lang w:val="en-US"/>
+              </w:rPr>
+              <w:t>${</w:t>
+            </w:r>
+            <w:r>
+              <w:rPr>
+                <w:b/>
+                <w:sz w:val="22"/>
+                <w:szCs w:val="22"/>
+                <w:lang w:val="en-US"/>
+              </w:rPr>
               <w:t>account</w:t>
             </w:r>
             <w:r>
@@ -617,16 +992,18 @@
                 <w:highlight w:val="cyan"/>
                 <w:lang w:val="en-US"/>
               </w:rPr>
-              <w:t xml:space="preserve"> as </w:t>
+              <w:t>.</w:t>
             </w:r>
             <w:r>
               <w:rPr>
                 <w:b/>
-                <w:sz w:val="22"/>
-                <w:szCs w:val="22"/>
+                <w:color w:val="FFFF00"/>
+                <w:sz w:val="22"/>
+                <w:szCs w:val="22"/>
+                <w:highlight w:val="darkCyan"/>
                 <w:lang w:val="en-US"/>
               </w:rPr>
-              <w:t>account</w:t>
+              <w:t>numberAccount</w:t>
             </w:r>
             <w:r>
               <w:rPr>
@@ -636,36 +1013,7 @@
                 <w:highlight w:val="cyan"/>
                 <w:lang w:val="en-US"/>
               </w:rPr>
-              <w:t xml:space="preserve">&gt;${"&lt;#assign </w:t>
-            </w:r>
-            <w:r>
-              <w:rPr>
-                <w:b/>
-                <w:sz w:val="22"/>
-                <w:szCs w:val="22"/>
-                <w:lang w:val="en-US"/>
-              </w:rPr>
-              <w:t>typeAccount</w:t>
-            </w:r>
-            <w:r>
-              <w:rPr>
-                <w:b/>
-                <w:sz w:val="22"/>
-                <w:szCs w:val="22"/>
-                <w:highlight w:val="cyan"/>
-                <w:lang w:val="en-US"/>
-              </w:rPr>
-              <w:t xml:space="preserve"> </w:t>
-            </w:r>
-            <w:r>
-              <w:rPr>
-                <w:b/>
-                <w:sz w:val="22"/>
-                <w:szCs w:val="22"/>
-                <w:highlight w:val="cyan"/>
-                <w:lang w:val="en-US"/>
-              </w:rPr>
-              <w:t xml:space="preserve">= </w:t>
+              <w:t>}</w:t>
             </w:r>
             <w:r>
               <w:rPr>
@@ -684,182 +1032,6 @@
                 <w:highlight w:val="cyan"/>
                 <w:lang w:val="en-US"/>
               </w:rPr>
-              <w:t>${</w:t>
-            </w:r>
-            <w:r>
-              <w:rPr>
-                <w:b/>
-                <w:sz w:val="22"/>
-                <w:szCs w:val="22"/>
-                <w:lang w:val="en-US"/>
-              </w:rPr>
-              <w:t>account</w:t>
-            </w:r>
-            <w:r>
-              <w:rPr>
-                <w:b/>
-                <w:sz w:val="22"/>
-                <w:szCs w:val="22"/>
-                <w:highlight w:val="cyan"/>
-                <w:lang w:val="en-US"/>
-              </w:rPr>
-              <w:t>.</w:t>
-            </w:r>
-            <w:r>
-              <w:rPr>
-                <w:b/>
-                <w:sz w:val="22"/>
-                <w:szCs w:val="22"/>
-                <w:lang w:val="en-US"/>
-              </w:rPr>
-              <w:t>typeAccount</w:t>
-            </w:r>
-            <w:r>
-              <w:rPr>
-                <w:b/>
-                <w:sz w:val="22"/>
-                <w:szCs w:val="22"/>
-                <w:highlight w:val="cyan"/>
-                <w:lang w:val="en-US"/>
-              </w:rPr>
-              <w:t>}</w:t>
-            </w:r>
-            <w:r>
-              <w:rPr>
-                <w:b/>
-                <w:sz w:val="22"/>
-                <w:szCs w:val="22"/>
-                <w:lang w:val="en-US"/>
-              </w:rPr>
-              <w:t>'</w:t>
-            </w:r>
-            <w:r>
-              <w:rPr>
-                <w:b/>
-                <w:sz w:val="22"/>
-                <w:szCs w:val="22"/>
-                <w:highlight w:val="cyan"/>
-                <w:lang w:val="en-US"/>
-              </w:rPr>
-              <w:t xml:space="preserve">&gt; </w:t>
-            </w:r>
-            <w:r>
-              <w:rPr>
-                <w:b/>
-                <w:sz w:val="22"/>
-                <w:szCs w:val="22"/>
-                <w:highlight w:val="cyan"/>
-                <w:lang w:val="en-US"/>
-              </w:rPr>
-              <w:t>&lt;#assign</w:t>
-            </w:r>
-            <w:r>
-              <w:rPr>
-                <w:b/>
-                <w:color w:val="FFFF00"/>
-                <w:sz w:val="22"/>
-                <w:szCs w:val="22"/>
-                <w:highlight w:val="darkCyan"/>
-                <w:lang w:val="en-US"/>
-              </w:rPr>
-              <w:t xml:space="preserve"> numberAccount</w:t>
-            </w:r>
-            <w:r>
-              <w:rPr>
-                <w:b/>
-                <w:sz w:val="22"/>
-                <w:szCs w:val="22"/>
-                <w:highlight w:val="cyan"/>
-                <w:lang w:val="en-US"/>
-              </w:rPr>
-              <w:t xml:space="preserve"> </w:t>
-            </w:r>
-            <w:r>
-              <w:rPr>
-                <w:b/>
-                <w:sz w:val="22"/>
-                <w:szCs w:val="22"/>
-                <w:highlight w:val="cyan"/>
-                <w:lang w:val="en-US"/>
-              </w:rPr>
-              <w:t xml:space="preserve">= </w:t>
-            </w:r>
-            <w:r>
-              <w:rPr>
-                <w:b/>
-                <w:sz w:val="22"/>
-                <w:szCs w:val="22"/>
-                <w:lang w:val="en-US"/>
-              </w:rPr>
-              <w:t>'</w:t>
-            </w:r>
-            <w:r>
-              <w:rPr>
-                <w:b/>
-                <w:sz w:val="22"/>
-                <w:szCs w:val="22"/>
-                <w:highlight w:val="cyan"/>
-                <w:lang w:val="en-US"/>
-              </w:rPr>
-              <w:t>${</w:t>
-            </w:r>
-            <w:r>
-              <w:rPr>
-                <w:b/>
-                <w:sz w:val="22"/>
-                <w:szCs w:val="22"/>
-                <w:lang w:val="en-US"/>
-              </w:rPr>
-              <w:t>account</w:t>
-            </w:r>
-            <w:r>
-              <w:rPr>
-                <w:b/>
-                <w:sz w:val="22"/>
-                <w:szCs w:val="22"/>
-                <w:highlight w:val="cyan"/>
-                <w:lang w:val="en-US"/>
-              </w:rPr>
-              <w:t>.</w:t>
-            </w:r>
-            <w:r>
-              <w:rPr>
-                <w:b/>
-                <w:color w:val="FFFF00"/>
-                <w:sz w:val="22"/>
-                <w:szCs w:val="22"/>
-                <w:highlight w:val="darkCyan"/>
-                <w:lang w:val="en-US"/>
-              </w:rPr>
-              <w:t>numberAccount</w:t>
-            </w:r>
-            <w:r>
-              <w:rPr>
-                <w:b/>
-                <w:sz w:val="22"/>
-                <w:szCs w:val="22"/>
-                <w:highlight w:val="cyan"/>
-                <w:lang w:val="en-US"/>
-              </w:rPr>
-              <w:t>}</w:t>
-            </w:r>
-            <w:r>
-              <w:rPr>
-                <w:b/>
-                <w:sz w:val="22"/>
-                <w:szCs w:val="22"/>
-                <w:lang w:val="en-US"/>
-              </w:rPr>
-              <w:t>'</w:t>
-            </w:r>
-            <w:r>
-              <w:rPr>
-                <w:b/>
-                <w:sz w:val="22"/>
-                <w:szCs w:val="22"/>
-                <w:highlight w:val="cyan"/>
-                <w:lang w:val="en-US"/>
-              </w:rPr>
               <w:t>&gt;</w:t>
             </w:r>
             <w:r>
@@ -897,7 +1069,7 @@
                 <w:b/>
                 <w:sz w:val="22"/>
                 <w:szCs w:val="22"/>
-                <w:highlight w:val="yellow"/>
+                <w:highlight w:val="cyan"/>
                 <w:lang w:val="en-US"/>
               </w:rPr>
               <w:t>}</w:t>
@@ -1168,8 +1340,83 @@
           </w:p>
         </w:tc>
       </w:tr>
+      <w:tr>
+        <w:trPr>
+          <w:tblHeader/>
+          <w:jc w:val="center"/>
+        </w:trPr>
+        <w:tc>
+          <w:tcPr>
+            <w:tcW w:w="5000" w:type="pct"/>
+            <w:gridSpan w:val="3"/>
+          </w:tcPr>
+          <w:p>
+            <w:pPr>
+              <w:widowControl w:val="0"/>
+              <w:autoSpaceDE w:val="0"/>
+              <w:autoSpaceDN w:val="0"/>
+              <w:spacing w:after="120"/>
+              <w:rPr>
+                <w:b/>
+                <w:sz w:val="22"/>
+                <w:szCs w:val="22"/>
+              </w:rPr>
+            </w:pPr>
+            <w:r>
+              <w:rPr>
+                <w:b/>
+                <w:sz w:val="22"/>
+                <w:szCs w:val="22"/>
+              </w:rPr>
+              <w:t>бугага</w:t>
+            </w:r>
+          </w:p>
+        </w:tc>
+      </w:tr>
+      <w:tr>
+        <w:trPr>
+          <w:tblHeader/>
+          <w:jc w:val="center"/>
+        </w:trPr>
+        <w:tc>
+          <w:tcPr>
+            <w:tcW w:w="5000" w:type="pct"/>
+            <w:gridSpan w:val="3"/>
+          </w:tcPr>
+          <w:p>
+            <w:pPr>
+              <w:widowControl w:val="0"/>
+              <w:autoSpaceDE w:val="0"/>
+              <w:autoSpaceDN w:val="0"/>
+              <w:spacing w:after="120"/>
+              <w:rPr>
+                <w:b/>
+                <w:sz w:val="22"/>
+                <w:szCs w:val="22"/>
+              </w:rPr>
+            </w:pPr>
+            <w:r>
+              <w:rPr>
+                <w:b/>
+                <w:sz w:val="22"/>
+                <w:szCs w:val="22"/>
+              </w:rPr>
+              <w:t>бугага</w:t>
+            </w:r>
+          </w:p>
+        </w:tc>
+      </w:tr>
     </w:tbl>
     <w:p>
+      <w:pPr>
+        <w:rPr>
+          <w:b/>
+          <w:sz w:val="22"/>
+          <w:szCs w:val="22"/>
+          <w:highlight w:val="cyan"/>
+          <w:lang w:val="en-US"/>
+        </w:rPr>
+      </w:pPr>
       <w:bookmarkStart w:id="0" w:name="_GoBack"/>
       <w:bookmarkEnd w:id="0"/>
     </w:p>
@@ -9945,6 +10192,7 @@
     <w:rsid w:val="00384304"/>
     <w:rsid w:val="003964A8"/>
     <w:rsid w:val="003965FD"/>
+    <w:rsid w:val="003A7503"/>
     <w:rsid w:val="003B5295"/>
     <w:rsid w:val="003C05F1"/>
     <w:rsid w:val="003C4AE6"/>
@@ -10941,7 +11189,7 @@
 </file>
 
 <file path=customXml/itemProps2.xml><?xml version="1.0" encoding="utf-8"?>
-<ds:datastoreItem xmlns:ds="http://schemas.openxmlformats.org/officeDocument/2006/customXml" ds:itemID="{AF9AD51C-0368-41EF-BD99-B96BCC5EE25C}">
+<ds:datastoreItem xmlns:ds="http://schemas.openxmlformats.org/officeDocument/2006/customXml" ds:itemID="{E62821A9-633C-4EAA-A3C5-BF02A2280ED8}">
   <ds:schemaRefs>
     <ds:schemaRef ds:uri="http://schemas.openxmlformats.org/officeDocument/2006/bibliography"/>
   </ds:schemaRefs>

</xml_diff>